<commit_message>
Doc : (portfolio) Ajout conclusions
</commit_message>
<xml_diff>
--- a/Doc/portfolio-MatJul.docx
+++ b/Doc/portfolio-MatJul.docx
@@ -41,6 +41,7 @@
                 <w:placeholder>
                   <w:docPart w:val="B37A665A79DF4122A068D49118594148"/>
                 </w:placeholder>
+                <w:showingPlcHdr/>
                 <w:dataBinding w:prefixMappings="xmlns:ns0='http://schemas.openxmlformats.org/officeDocument/2006/extended-properties'" w:xpath="/ns0:Properties[1]/ns0:Company[1]" w:storeItemID="{6668398D-A668-4E3E-A5EB-62B293D839F1}"/>
                 <w:text/>
               </w:sdtPr>
@@ -68,8 +69,9 @@
                         <w:color w:val="0F4761" w:themeColor="accent1" w:themeShade="BF"/>
                         <w:sz w:val="24"/>
                         <w:szCs w:val="24"/>
+                        <w:lang w:val="fr-FR"/>
                       </w:rPr>
-                      <w:t xml:space="preserve"> </w:t>
+                      <w:t>[Nom de la société]</w:t>
                     </w:r>
                   </w:p>
                 </w:tc>
@@ -2113,14 +2115,11 @@
     </w:p>
     <w:p>
       <w:r>
-        <w:rPr>
-          <w:noProof/>
-        </w:rPr>
         <w:drawing>
-          <wp:inline distT="0" distB="0" distL="0" distR="0" wp14:anchorId="2B2815AA" wp14:editId="3886A94C">
-            <wp:extent cx="5731510" cy="2364740"/>
+          <wp:inline distT="0" distB="0" distL="0" distR="0" wp14:anchorId="06B710D0" wp14:editId="1CE3BEED">
+            <wp:extent cx="5731510" cy="2971800"/>
             <wp:effectExtent l="0" t="0" r="2540" b="0"/>
-            <wp:docPr id="8" name="Image 8"/>
+            <wp:docPr id="16" name="Image 16"/>
             <wp:cNvGraphicFramePr>
               <a:graphicFrameLocks xmlns:a="http://schemas.openxmlformats.org/drawingml/2006/main" noChangeAspect="1"/>
             </wp:cNvGraphicFramePr>
@@ -2140,7 +2139,7 @@
                   <pic:spPr>
                     <a:xfrm>
                       <a:off x="0" y="0"/>
-                      <a:ext cx="5731510" cy="2364740"/>
+                      <a:ext cx="5731510" cy="2971800"/>
                     </a:xfrm>
                     <a:prstGeom prst="rect">
                       <a:avLst/>
@@ -2154,42 +2153,13 @@
       </w:r>
     </w:p>
     <w:p>
-      <w:pPr>
-        <w:pStyle w:val="Titre2"/>
-      </w:pPr>
-      <w:r>
-        <w:t>Filtrage par catégorie</w:t>
-      </w:r>
-    </w:p>
-    <w:p>
-      <w:r>
-        <w:t>Afin d’implémenter un filtre par catégorie, nous avons suivis ces étapes :</w:t>
-      </w:r>
-    </w:p>
-    <w:p>
-      <w:pPr>
-        <w:pStyle w:val="Sous-titre"/>
-      </w:pPr>
-      <w:r>
-        <w:t>Import des livres via l’API</w:t>
-      </w:r>
-    </w:p>
-    <w:p>
-      <w:r>
-        <w:t>On stock l’ensemble des livres et leurs informations relatives dans « books »</w:t>
-      </w:r>
-    </w:p>
-    <w:p>
-      <w:r>
-        <w:rPr>
-          <w:noProof/>
-        </w:rPr>
+      <w:r>
         <w:lastRenderedPageBreak/>
         <w:drawing>
-          <wp:inline distT="0" distB="0" distL="0" distR="0" wp14:anchorId="40ED5820" wp14:editId="6C5A9811">
-            <wp:extent cx="5391902" cy="1848108"/>
-            <wp:effectExtent l="0" t="0" r="0" b="0"/>
-            <wp:docPr id="3" name="Image 3"/>
+          <wp:inline distT="0" distB="0" distL="0" distR="0" wp14:anchorId="7592D430" wp14:editId="340DF50B">
+            <wp:extent cx="5731510" cy="2491740"/>
+            <wp:effectExtent l="0" t="0" r="2540" b="3810"/>
+            <wp:docPr id="17" name="Image 17"/>
             <wp:cNvGraphicFramePr>
               <a:graphicFrameLocks xmlns:a="http://schemas.openxmlformats.org/drawingml/2006/main" noChangeAspect="1"/>
             </wp:cNvGraphicFramePr>
@@ -2209,7 +2179,7 @@
                   <pic:spPr>
                     <a:xfrm>
                       <a:off x="0" y="0"/>
-                      <a:ext cx="5391902" cy="1848108"/>
+                      <a:ext cx="5731510" cy="2491740"/>
                     </a:xfrm>
                     <a:prstGeom prst="rect">
                       <a:avLst/>
@@ -2224,10 +2194,28 @@
     </w:p>
     <w:p>
       <w:pPr>
+        <w:pStyle w:val="Titre2"/>
+      </w:pPr>
+      <w:r>
+        <w:t>Filtrage par catégorie</w:t>
+      </w:r>
+    </w:p>
+    <w:p>
+      <w:r>
+        <w:t>Afin d’implémenter un filtre par catégorie, nous avons suivis ces étapes :</w:t>
+      </w:r>
+    </w:p>
+    <w:p>
+      <w:pPr>
         <w:pStyle w:val="Sous-titre"/>
       </w:pPr>
       <w:r>
-        <w:t>Implementation de l’outil de sélection de catégorie</w:t>
+        <w:t>Import des livres via l’API</w:t>
+      </w:r>
+    </w:p>
+    <w:p>
+      <w:r>
+        <w:t>On stock l’ensemble des livres et leurs informations relatives dans « books »</w:t>
       </w:r>
     </w:p>
     <w:p>
@@ -2236,10 +2224,10 @@
           <w:noProof/>
         </w:rPr>
         <w:drawing>
-          <wp:inline distT="0" distB="0" distL="0" distR="0" wp14:anchorId="7F0AF5C5" wp14:editId="3C40C799">
-            <wp:extent cx="5731510" cy="1201420"/>
-            <wp:effectExtent l="0" t="0" r="2540" b="0"/>
-            <wp:docPr id="5" name="Image 5"/>
+          <wp:inline distT="0" distB="0" distL="0" distR="0" wp14:anchorId="40ED5820" wp14:editId="6C5A9811">
+            <wp:extent cx="5391902" cy="1848108"/>
+            <wp:effectExtent l="0" t="0" r="0" b="0"/>
+            <wp:docPr id="3" name="Image 3"/>
             <wp:cNvGraphicFramePr>
               <a:graphicFrameLocks xmlns:a="http://schemas.openxmlformats.org/drawingml/2006/main" noChangeAspect="1"/>
             </wp:cNvGraphicFramePr>
@@ -2259,7 +2247,7 @@
                   <pic:spPr>
                     <a:xfrm>
                       <a:off x="0" y="0"/>
-                      <a:ext cx="5731510" cy="1201420"/>
+                      <a:ext cx="5391902" cy="1848108"/>
                     </a:xfrm>
                     <a:prstGeom prst="rect">
                       <a:avLst/>
@@ -2271,15 +2259,26 @@
           </wp:inline>
         </w:drawing>
       </w:r>
+    </w:p>
+    <w:p>
+      <w:pPr>
+        <w:pStyle w:val="Sous-titre"/>
+      </w:pPr>
+      <w:r>
+        <w:t>Implementation de l’outil de sélection de catégorie</w:t>
+      </w:r>
+    </w:p>
+    <w:p>
       <w:r>
         <w:rPr>
           <w:noProof/>
         </w:rPr>
+        <w:lastRenderedPageBreak/>
         <w:drawing>
-          <wp:inline distT="0" distB="0" distL="0" distR="0" wp14:anchorId="545AB9AC" wp14:editId="3791DB78">
-            <wp:extent cx="3419952" cy="1657581"/>
-            <wp:effectExtent l="0" t="0" r="9525" b="0"/>
-            <wp:docPr id="4" name="Image 4"/>
+          <wp:inline distT="0" distB="0" distL="0" distR="0" wp14:anchorId="7F0AF5C5" wp14:editId="3C40C799">
+            <wp:extent cx="5731510" cy="1201420"/>
+            <wp:effectExtent l="0" t="0" r="2540" b="0"/>
+            <wp:docPr id="5" name="Image 5"/>
             <wp:cNvGraphicFramePr>
               <a:graphicFrameLocks xmlns:a="http://schemas.openxmlformats.org/drawingml/2006/main" noChangeAspect="1"/>
             </wp:cNvGraphicFramePr>
@@ -2299,7 +2298,7 @@
                   <pic:spPr>
                     <a:xfrm>
                       <a:off x="0" y="0"/>
-                      <a:ext cx="3419952" cy="1657581"/>
+                      <a:ext cx="5731510" cy="1201420"/>
                     </a:xfrm>
                     <a:prstGeom prst="rect">
                       <a:avLst/>
@@ -2311,28 +2310,15 @@
           </wp:inline>
         </w:drawing>
       </w:r>
-    </w:p>
-    <w:p>
-      <w:pPr>
-        <w:pStyle w:val="Sous-titre"/>
-      </w:pPr>
-      <w:r>
-        <w:t xml:space="preserve">Création méthode de filtre qui renvoie seulement les livres correspondant </w:t>
-      </w:r>
-      <w:r>
-        <w:t>à la catégorie sélectionnée</w:t>
-      </w:r>
-    </w:p>
-    <w:p>
       <w:r>
         <w:rPr>
           <w:noProof/>
         </w:rPr>
         <w:drawing>
-          <wp:inline distT="0" distB="0" distL="0" distR="0" wp14:anchorId="49495AA3" wp14:editId="48B4D849">
-            <wp:extent cx="5731510" cy="1074420"/>
-            <wp:effectExtent l="0" t="0" r="2540" b="0"/>
-            <wp:docPr id="6" name="Image 6"/>
+          <wp:inline distT="0" distB="0" distL="0" distR="0" wp14:anchorId="545AB9AC" wp14:editId="3791DB78">
+            <wp:extent cx="3419952" cy="1657581"/>
+            <wp:effectExtent l="0" t="0" r="9525" b="0"/>
+            <wp:docPr id="4" name="Image 4"/>
             <wp:cNvGraphicFramePr>
               <a:graphicFrameLocks xmlns:a="http://schemas.openxmlformats.org/drawingml/2006/main" noChangeAspect="1"/>
             </wp:cNvGraphicFramePr>
@@ -2352,7 +2338,7 @@
                   <pic:spPr>
                     <a:xfrm>
                       <a:off x="0" y="0"/>
-                      <a:ext cx="5731510" cy="1074420"/>
+                      <a:ext cx="3419952" cy="1657581"/>
                     </a:xfrm>
                     <a:prstGeom prst="rect">
                       <a:avLst/>
@@ -2370,7 +2356,10 @@
         <w:pStyle w:val="Sous-titre"/>
       </w:pPr>
       <w:r>
-        <w:t>Affichage des informations des livres de la catégorie </w:t>
+        <w:t xml:space="preserve">Création méthode de filtre qui renvoie seulement les livres correspondant </w:t>
+      </w:r>
+      <w:r>
+        <w:t>à la catégorie sélectionnée</w:t>
       </w:r>
     </w:p>
     <w:p>
@@ -2378,12 +2367,11 @@
         <w:rPr>
           <w:noProof/>
         </w:rPr>
-        <w:lastRenderedPageBreak/>
         <w:drawing>
-          <wp:inline distT="0" distB="0" distL="0" distR="0" wp14:anchorId="5DC7A22F" wp14:editId="371388FE">
-            <wp:extent cx="5731510" cy="1863725"/>
-            <wp:effectExtent l="0" t="0" r="2540" b="3175"/>
-            <wp:docPr id="7" name="Image 7"/>
+          <wp:inline distT="0" distB="0" distL="0" distR="0" wp14:anchorId="49495AA3" wp14:editId="48B4D849">
+            <wp:extent cx="5731510" cy="1074420"/>
+            <wp:effectExtent l="0" t="0" r="2540" b="0"/>
+            <wp:docPr id="6" name="Image 6"/>
             <wp:cNvGraphicFramePr>
               <a:graphicFrameLocks xmlns:a="http://schemas.openxmlformats.org/drawingml/2006/main" noChangeAspect="1"/>
             </wp:cNvGraphicFramePr>
@@ -2403,7 +2391,7 @@
                   <pic:spPr>
                     <a:xfrm>
                       <a:off x="0" y="0"/>
-                      <a:ext cx="5731510" cy="1863725"/>
+                      <a:ext cx="5731510" cy="1074420"/>
                     </a:xfrm>
                     <a:prstGeom prst="rect">
                       <a:avLst/>
@@ -2417,15 +2405,23 @@
       </w:r>
     </w:p>
     <w:p>
+      <w:pPr>
+        <w:pStyle w:val="Sous-titre"/>
+      </w:pPr>
+      <w:r>
+        <w:t>Affichage des informations des livres de la catégorie </w:t>
+      </w:r>
+    </w:p>
+    <w:p>
       <w:r>
         <w:rPr>
           <w:noProof/>
         </w:rPr>
         <w:drawing>
-          <wp:inline distT="0" distB="0" distL="0" distR="0" wp14:anchorId="4281F8FD" wp14:editId="3CFFFA3E">
-            <wp:extent cx="5731510" cy="1790065"/>
-            <wp:effectExtent l="0" t="0" r="2540" b="635"/>
-            <wp:docPr id="1" name="Image 1"/>
+          <wp:inline distT="0" distB="0" distL="0" distR="0" wp14:anchorId="5DC7A22F" wp14:editId="371388FE">
+            <wp:extent cx="5731510" cy="1863725"/>
+            <wp:effectExtent l="0" t="0" r="2540" b="3175"/>
+            <wp:docPr id="7" name="Image 7"/>
             <wp:cNvGraphicFramePr>
               <a:graphicFrameLocks xmlns:a="http://schemas.openxmlformats.org/drawingml/2006/main" noChangeAspect="1"/>
             </wp:cNvGraphicFramePr>
@@ -2445,7 +2441,7 @@
                   <pic:spPr>
                     <a:xfrm>
                       <a:off x="0" y="0"/>
-                      <a:ext cx="5731510" cy="1790065"/>
+                      <a:ext cx="5731510" cy="1863725"/>
                     </a:xfrm>
                     <a:prstGeom prst="rect">
                       <a:avLst/>
@@ -2460,14 +2456,12 @@
     </w:p>
     <w:p>
       <w:r>
-        <w:rPr>
-          <w:noProof/>
-        </w:rPr>
+        <w:lastRenderedPageBreak/>
         <w:drawing>
-          <wp:inline distT="0" distB="0" distL="0" distR="0" wp14:anchorId="33470853" wp14:editId="0C1FD6FC">
-            <wp:extent cx="5731510" cy="1713865"/>
-            <wp:effectExtent l="0" t="0" r="2540" b="635"/>
-            <wp:docPr id="2" name="Image 2"/>
+          <wp:inline distT="0" distB="0" distL="0" distR="0" wp14:anchorId="6AAA1136" wp14:editId="19633FE0">
+            <wp:extent cx="4953691" cy="4582164"/>
+            <wp:effectExtent l="0" t="0" r="0" b="8890"/>
+            <wp:docPr id="1" name="Image 1"/>
             <wp:cNvGraphicFramePr>
               <a:graphicFrameLocks xmlns:a="http://schemas.openxmlformats.org/drawingml/2006/main" noChangeAspect="1"/>
             </wp:cNvGraphicFramePr>
@@ -2487,7 +2481,7 @@
                   <pic:spPr>
                     <a:xfrm>
                       <a:off x="0" y="0"/>
-                      <a:ext cx="5731510" cy="1713865"/>
+                      <a:ext cx="4953691" cy="4582164"/>
                     </a:xfrm>
                     <a:prstGeom prst="rect">
                       <a:avLst/>
@@ -2514,6 +2508,7 @@
           <w:rStyle w:val="lev"/>
           <w:b w:val="0"/>
           <w:bCs w:val="0"/>
+          <w:lang w:val="fr-CH"/>
         </w:rPr>
       </w:pPr>
       <w:r>
@@ -2521,16 +2516,64 @@
           <w:rStyle w:val="lev"/>
           <w:b w:val="0"/>
           <w:bCs w:val="0"/>
-        </w:rPr>
-        <w:t>Dans ce projet</w:t>
+          <w:lang w:val="fr-CH"/>
+        </w:rPr>
+        <w:t>Ce projet nous a permis</w:t>
       </w:r>
       <w:r>
         <w:rPr>
           <w:rStyle w:val="lev"/>
           <w:b w:val="0"/>
           <w:bCs w:val="0"/>
-        </w:rPr>
-        <w:t xml:space="preserve"> </w:t>
+          <w:lang w:val="fr-CH"/>
+        </w:rPr>
+        <w:t xml:space="preserve">, à travers un ancien projet connu, de pratiquer </w:t>
+      </w:r>
+      <w:r>
+        <w:rPr>
+          <w:rStyle w:val="lev"/>
+          <w:b w:val="0"/>
+          <w:bCs w:val="0"/>
+          <w:lang w:val="fr-CH"/>
+        </w:rPr>
+        <w:t xml:space="preserve">le développement d'une application web complète, depuis l'intégration d'outils modernes comme Vue.js et Docker jusqu'à la mise en place de fonctionnalités utilisateurs. </w:t>
+      </w:r>
+      <w:r>
+        <w:rPr>
+          <w:rStyle w:val="lev"/>
+          <w:b w:val="0"/>
+          <w:bCs w:val="0"/>
+          <w:lang w:val="fr-CH"/>
+        </w:rPr>
+        <w:t>Finalement nous avons réussis à implémenter les fonctionnalités voulues.</w:t>
+      </w:r>
+    </w:p>
+    <w:p>
+      <w:pPr>
+        <w:rPr>
+          <w:rStyle w:val="lev"/>
+          <w:b w:val="0"/>
+          <w:bCs w:val="0"/>
+          <w:lang w:val="fr-CH"/>
+        </w:rPr>
+      </w:pPr>
+      <w:r>
+        <w:rPr>
+          <w:rStyle w:val="lev"/>
+          <w:b w:val="0"/>
+          <w:bCs w:val="0"/>
+          <w:lang w:val="fr-CH"/>
+        </w:rPr>
+        <w:t>Ce projet nous a fais prendre conscience d’à quel point il est important d’écrire un code clair, car nous nous sommes rendu compte que la manière dont nous avions codé à l’époque pouvait des fois être peu lisible</w:t>
+      </w:r>
+      <w:r>
+        <w:rPr>
+          <w:rStyle w:val="lev"/>
+          <w:b w:val="0"/>
+          <w:bCs w:val="0"/>
+          <w:lang w:val="fr-CH"/>
+        </w:rPr>
+        <w:t>.</w:t>
       </w:r>
     </w:p>
     <w:sectPr>
@@ -4256,6 +4299,21 @@
       <w:shd w:val="clear" w:color="auto" w:fill="E1DFDD"/>
     </w:rPr>
   </w:style>
+  <w:style w:type="paragraph" w:styleId="NormalWeb">
+    <w:name w:val="Normal (Web)"/>
+    <w:basedOn w:val="Normal"/>
+    <w:uiPriority w:val="99"/>
+    <w:semiHidden/>
+    <w:unhideWhenUsed/>
+    <w:rsid w:val="00760A8F"/>
+    <w:pPr>
+      <w:spacing w:before="100" w:beforeAutospacing="1" w:after="100" w:afterAutospacing="1" w:line="240" w:lineRule="auto"/>
+    </w:pPr>
+    <w:rPr>
+      <w:rFonts w:ascii="Times New Roman" w:eastAsia="Times New Roman" w:hAnsi="Times New Roman" w:cs="Times New Roman"/>
+      <w:lang w:val="fr-CH" w:eastAsia="fr-CH"/>
+    </w:rPr>
+  </w:style>
 </w:styles>
 </file>
 
@@ -4470,8 +4528,10 @@
   </w:compat>
   <w:rsids>
     <w:rsidRoot w:val="00BB2276"/>
+    <w:rsid w:val="00475691"/>
     <w:rsid w:val="0098604F"/>
     <w:rsid w:val="00BB2276"/>
+    <w:rsid w:val="00CB6244"/>
   </w:rsids>
   <m:mathPr>
     <m:mathFont m:val="Cambria Math"/>
@@ -4926,10 +4986,6 @@
     <w:name w:val="B37A665A79DF4122A068D49118594148"/>
     <w:rsid w:val="00BB2276"/>
   </w:style>
-  <w:style w:type="paragraph" w:customStyle="1" w:styleId="7F2C26BE50124FB7B6CF55AD20E4066E">
-    <w:name w:val="7F2C26BE50124FB7B6CF55AD20E4066E"/>
-    <w:rsid w:val="00BB2276"/>
-  </w:style>
   <w:style w:type="paragraph" w:customStyle="1" w:styleId="F19CE74BB1AB4BC39CC3FBB6B76CA6EF">
     <w:name w:val="F19CE74BB1AB4BC39CC3FBB6B76CA6EF"/>
     <w:rsid w:val="00BB2276"/>

</xml_diff>

<commit_message>
Doc : (Portfolio) Ajout en tête
</commit_message>
<xml_diff>
--- a/Doc/portfolio-MatJul.docx
+++ b/Doc/portfolio-MatJul.docx
@@ -2577,8 +2577,12 @@
       </w:r>
     </w:p>
     <w:sectPr>
-      <w:headerReference w:type="default" r:id="rId22"/>
-      <w:footerReference w:type="default" r:id="rId23"/>
+      <w:headerReference w:type="even" r:id="rId22"/>
+      <w:headerReference w:type="default" r:id="rId23"/>
+      <w:footerReference w:type="even" r:id="rId24"/>
+      <w:footerReference w:type="default" r:id="rId25"/>
+      <w:headerReference w:type="first" r:id="rId26"/>
+      <w:footerReference w:type="first" r:id="rId27"/>
       <w:pgSz w:w="11906" w:h="16838"/>
       <w:pgMar w:top="1440" w:right="1440" w:bottom="1440" w:left="1440" w:header="720" w:footer="720" w:gutter="0"/>
       <w:pgNumType w:start="0"/>
@@ -2616,6 +2620,16 @@
 </file>
 
 <file path=word/footer1.xml><?xml version="1.0" encoding="utf-8"?>
+<w:ftr xmlns:wpc="http://schemas.microsoft.com/office/word/2010/wordprocessingCanvas" xmlns:cx="http://schemas.microsoft.com/office/drawing/2014/chartex" xmlns:cx1="http://schemas.microsoft.com/office/drawing/2015/9/8/chartex" xmlns:cx2="http://schemas.microsoft.com/office/drawing/2015/10/21/chartex" xmlns:cx3="http://schemas.microsoft.com/office/drawing/2016/5/9/chartex" xmlns:cx4="http://schemas.microsoft.com/office/drawing/2016/5/10/chartex" xmlns:cx5="http://schemas.microsoft.com/office/drawing/2016/5/11/chartex" xmlns:cx6="http://schemas.microsoft.com/office/drawing/2016/5/12/chartex" xmlns:cx7="http://schemas.microsoft.com/office/drawing/2016/5/13/chartex" xmlns:cx8="http://schemas.microsoft.com/office/drawing/2016/5/14/chartex" xmlns:mc="http://schemas.openxmlformats.org/markup-compatibility/2006" xmlns:aink="http://schemas.microsoft.com/office/drawing/2016/ink" xmlns:am3d="http://schemas.microsoft.com/office/drawing/2017/model3d" xmlns:o="urn:schemas-microsoft-com:office:office" xmlns:oel="http://schemas.microsoft.com/office/2019/extlst" xmlns:r="http://schemas.openxmlformats.org/officeDocument/2006/relationships" xmlns:m="http://schemas.openxmlformats.org/officeDocument/2006/math" xmlns:v="urn:schemas-microsoft-com:vml" xmlns:wp14="http://schemas.microsoft.com/office/word/2010/wordprocessingDrawing" xmlns:wp="http://schemas.openxmlformats.org/drawingml/2006/wordprocessingDrawing" xmlns:w10="urn:schemas-microsoft-com:office:word" xmlns:w="http://schemas.openxmlformats.org/wordprocessingml/2006/main" xmlns:w14="http://schemas.microsoft.com/office/word/2010/wordml" xmlns:w15="http://schemas.microsoft.com/office/word/2012/wordml" xmlns:w16cex="http://schemas.microsoft.com/office/word/2018/wordml/cex" xmlns:w16cid="http://schemas.microsoft.com/office/word/2016/wordml/cid" xmlns:w16="http://schemas.microsoft.com/office/word/2018/wordml" xmlns:w16sdtdh="http://schemas.microsoft.com/office/word/2020/wordml/sdtdatahash" xmlns:w16se="http://schemas.microsoft.com/office/word/2015/wordml/symex" xmlns:wpg="http://schemas.microsoft.com/office/word/2010/wordprocessingGroup" xmlns:wpi="http://schemas.microsoft.com/office/word/2010/wordprocessingInk" xmlns:wne="http://schemas.microsoft.com/office/word/2006/wordml" xmlns:wps="http://schemas.microsoft.com/office/word/2010/wordprocessingShape" mc:Ignorable="w14 w15 w16se w16cid w16 w16cex w16sdtdh wp14">
+  <w:p>
+    <w:pPr>
+      <w:pStyle w:val="Pieddepage"/>
+    </w:pPr>
+  </w:p>
+</w:ftr>
+</file>
+
+<file path=word/footer2.xml><?xml version="1.0" encoding="utf-8"?>
 <w:ftr xmlns:wpc="http://schemas.microsoft.com/office/word/2010/wordprocessingCanvas" xmlns:cx="http://schemas.microsoft.com/office/drawing/2014/chartex" xmlns:cx1="http://schemas.microsoft.com/office/drawing/2015/9/8/chartex" xmlns:cx2="http://schemas.microsoft.com/office/drawing/2015/10/21/chartex" xmlns:cx3="http://schemas.microsoft.com/office/drawing/2016/5/9/chartex" xmlns:cx4="http://schemas.microsoft.com/office/drawing/2016/5/10/chartex" xmlns:cx5="http://schemas.microsoft.com/office/drawing/2016/5/11/chartex" xmlns:cx6="http://schemas.microsoft.com/office/drawing/2016/5/12/chartex" xmlns:cx7="http://schemas.microsoft.com/office/drawing/2016/5/13/chartex" xmlns:cx8="http://schemas.microsoft.com/office/drawing/2016/5/14/chartex" xmlns:mc="http://schemas.openxmlformats.org/markup-compatibility/2006" xmlns:aink="http://schemas.microsoft.com/office/drawing/2016/ink" xmlns:am3d="http://schemas.microsoft.com/office/drawing/2017/model3d" xmlns:o="urn:schemas-microsoft-com:office:office" xmlns:oel="http://schemas.microsoft.com/office/2019/extlst" xmlns:r="http://schemas.openxmlformats.org/officeDocument/2006/relationships" xmlns:m="http://schemas.openxmlformats.org/officeDocument/2006/math" xmlns:v="urn:schemas-microsoft-com:vml" xmlns:wp14="http://schemas.microsoft.com/office/word/2010/wordprocessingDrawing" xmlns:wp="http://schemas.openxmlformats.org/drawingml/2006/wordprocessingDrawing" xmlns:w10="urn:schemas-microsoft-com:office:word" xmlns:w="http://schemas.openxmlformats.org/wordprocessingml/2006/main" xmlns:w14="http://schemas.microsoft.com/office/word/2010/wordml" xmlns:w15="http://schemas.microsoft.com/office/word/2012/wordml" xmlns:w16cex="http://schemas.microsoft.com/office/word/2018/wordml/cex" xmlns:w16cid="http://schemas.microsoft.com/office/word/2016/wordml/cid" xmlns:w16="http://schemas.microsoft.com/office/word/2018/wordml" xmlns:w16sdtdh="http://schemas.microsoft.com/office/word/2020/wordml/sdtdatahash" xmlns:w16se="http://schemas.microsoft.com/office/word/2015/wordml/symex" xmlns:wpg="http://schemas.microsoft.com/office/word/2010/wordprocessingGroup" xmlns:wpi="http://schemas.microsoft.com/office/word/2010/wordprocessingInk" xmlns:wne="http://schemas.microsoft.com/office/word/2006/wordml" xmlns:wps="http://schemas.microsoft.com/office/word/2010/wordprocessingShape" mc:Ignorable="w14 w15 w16se w16cid w16 w16cex w16sdtdh wp14">
   <w:tbl>
     <w:tblPr>
@@ -2676,6 +2690,16 @@
 </w:ftr>
 </file>
 
+<file path=word/footer3.xml><?xml version="1.0" encoding="utf-8"?>
+<w:ftr xmlns:wpc="http://schemas.microsoft.com/office/word/2010/wordprocessingCanvas" xmlns:cx="http://schemas.microsoft.com/office/drawing/2014/chartex" xmlns:cx1="http://schemas.microsoft.com/office/drawing/2015/9/8/chartex" xmlns:cx2="http://schemas.microsoft.com/office/drawing/2015/10/21/chartex" xmlns:cx3="http://schemas.microsoft.com/office/drawing/2016/5/9/chartex" xmlns:cx4="http://schemas.microsoft.com/office/drawing/2016/5/10/chartex" xmlns:cx5="http://schemas.microsoft.com/office/drawing/2016/5/11/chartex" xmlns:cx6="http://schemas.microsoft.com/office/drawing/2016/5/12/chartex" xmlns:cx7="http://schemas.microsoft.com/office/drawing/2016/5/13/chartex" xmlns:cx8="http://schemas.microsoft.com/office/drawing/2016/5/14/chartex" xmlns:mc="http://schemas.openxmlformats.org/markup-compatibility/2006" xmlns:aink="http://schemas.microsoft.com/office/drawing/2016/ink" xmlns:am3d="http://schemas.microsoft.com/office/drawing/2017/model3d" xmlns:o="urn:schemas-microsoft-com:office:office" xmlns:oel="http://schemas.microsoft.com/office/2019/extlst" xmlns:r="http://schemas.openxmlformats.org/officeDocument/2006/relationships" xmlns:m="http://schemas.openxmlformats.org/officeDocument/2006/math" xmlns:v="urn:schemas-microsoft-com:vml" xmlns:wp14="http://schemas.microsoft.com/office/word/2010/wordprocessingDrawing" xmlns:wp="http://schemas.openxmlformats.org/drawingml/2006/wordprocessingDrawing" xmlns:w10="urn:schemas-microsoft-com:office:word" xmlns:w="http://schemas.openxmlformats.org/wordprocessingml/2006/main" xmlns:w14="http://schemas.microsoft.com/office/word/2010/wordml" xmlns:w15="http://schemas.microsoft.com/office/word/2012/wordml" xmlns:w16cex="http://schemas.microsoft.com/office/word/2018/wordml/cex" xmlns:w16cid="http://schemas.microsoft.com/office/word/2016/wordml/cid" xmlns:w16="http://schemas.microsoft.com/office/word/2018/wordml" xmlns:w16sdtdh="http://schemas.microsoft.com/office/word/2020/wordml/sdtdatahash" xmlns:w16se="http://schemas.microsoft.com/office/word/2015/wordml/symex" xmlns:wpg="http://schemas.microsoft.com/office/word/2010/wordprocessingGroup" xmlns:wpi="http://schemas.microsoft.com/office/word/2010/wordprocessingInk" xmlns:wne="http://schemas.microsoft.com/office/word/2006/wordml" xmlns:wps="http://schemas.microsoft.com/office/word/2010/wordprocessingShape" mc:Ignorable="w14 w15 w16se w16cid w16 w16cex w16sdtdh wp14">
+  <w:p>
+    <w:pPr>
+      <w:pStyle w:val="Pieddepage"/>
+    </w:pPr>
+  </w:p>
+</w:ftr>
+</file>
+
 <file path=word/footnotes.xml><?xml version="1.0" encoding="utf-8"?>
 <w:footnotes xmlns:wpc="http://schemas.microsoft.com/office/word/2010/wordprocessingCanvas" xmlns:cx="http://schemas.microsoft.com/office/drawing/2014/chartex" xmlns:cx1="http://schemas.microsoft.com/office/drawing/2015/9/8/chartex" xmlns:cx2="http://schemas.microsoft.com/office/drawing/2015/10/21/chartex" xmlns:cx3="http://schemas.microsoft.com/office/drawing/2016/5/9/chartex" xmlns:cx4="http://schemas.microsoft.com/office/drawing/2016/5/10/chartex" xmlns:cx5="http://schemas.microsoft.com/office/drawing/2016/5/11/chartex" xmlns:cx6="http://schemas.microsoft.com/office/drawing/2016/5/12/chartex" xmlns:cx7="http://schemas.microsoft.com/office/drawing/2016/5/13/chartex" xmlns:cx8="http://schemas.microsoft.com/office/drawing/2016/5/14/chartex" xmlns:mc="http://schemas.openxmlformats.org/markup-compatibility/2006" xmlns:aink="http://schemas.microsoft.com/office/drawing/2016/ink" xmlns:am3d="http://schemas.microsoft.com/office/drawing/2017/model3d" xmlns:o="urn:schemas-microsoft-com:office:office" xmlns:oel="http://schemas.microsoft.com/office/2019/extlst" xmlns:r="http://schemas.openxmlformats.org/officeDocument/2006/relationships" xmlns:m="http://schemas.openxmlformats.org/officeDocument/2006/math" xmlns:v="urn:schemas-microsoft-com:vml" xmlns:wp14="http://schemas.microsoft.com/office/word/2010/wordprocessingDrawing" xmlns:wp="http://schemas.openxmlformats.org/drawingml/2006/wordprocessingDrawing" xmlns:w10="urn:schemas-microsoft-com:office:word" xmlns:w="http://schemas.openxmlformats.org/wordprocessingml/2006/main" xmlns:w14="http://schemas.microsoft.com/office/word/2010/wordml" xmlns:w15="http://schemas.microsoft.com/office/word/2012/wordml" xmlns:w16cex="http://schemas.microsoft.com/office/word/2018/wordml/cex" xmlns:w16cid="http://schemas.microsoft.com/office/word/2016/wordml/cid" xmlns:w16="http://schemas.microsoft.com/office/word/2018/wordml" xmlns:w16sdtdh="http://schemas.microsoft.com/office/word/2020/wordml/sdtdatahash" xmlns:w16se="http://schemas.microsoft.com/office/word/2015/wordml/symex" xmlns:wpg="http://schemas.microsoft.com/office/word/2010/wordprocessingGroup" xmlns:wpi="http://schemas.microsoft.com/office/word/2010/wordprocessingInk" xmlns:wne="http://schemas.microsoft.com/office/word/2006/wordml" xmlns:wps="http://schemas.microsoft.com/office/word/2010/wordprocessingShape" mc:Ignorable="w14 w15 w16se w16cid w16 w16cex w16sdtdh wp14">
   <w:footnote w:type="separator" w:id="-1">
@@ -2703,16 +2727,27 @@
 
 <file path=word/header1.xml><?xml version="1.0" encoding="utf-8"?>
 <w:hdr xmlns:wpc="http://schemas.microsoft.com/office/word/2010/wordprocessingCanvas" xmlns:cx="http://schemas.microsoft.com/office/drawing/2014/chartex" xmlns:cx1="http://schemas.microsoft.com/office/drawing/2015/9/8/chartex" xmlns:cx2="http://schemas.microsoft.com/office/drawing/2015/10/21/chartex" xmlns:cx3="http://schemas.microsoft.com/office/drawing/2016/5/9/chartex" xmlns:cx4="http://schemas.microsoft.com/office/drawing/2016/5/10/chartex" xmlns:cx5="http://schemas.microsoft.com/office/drawing/2016/5/11/chartex" xmlns:cx6="http://schemas.microsoft.com/office/drawing/2016/5/12/chartex" xmlns:cx7="http://schemas.microsoft.com/office/drawing/2016/5/13/chartex" xmlns:cx8="http://schemas.microsoft.com/office/drawing/2016/5/14/chartex" xmlns:mc="http://schemas.openxmlformats.org/markup-compatibility/2006" xmlns:aink="http://schemas.microsoft.com/office/drawing/2016/ink" xmlns:am3d="http://schemas.microsoft.com/office/drawing/2017/model3d" xmlns:o="urn:schemas-microsoft-com:office:office" xmlns:oel="http://schemas.microsoft.com/office/2019/extlst" xmlns:r="http://schemas.openxmlformats.org/officeDocument/2006/relationships" xmlns:m="http://schemas.openxmlformats.org/officeDocument/2006/math" xmlns:v="urn:schemas-microsoft-com:vml" xmlns:wp14="http://schemas.microsoft.com/office/word/2010/wordprocessingDrawing" xmlns:wp="http://schemas.openxmlformats.org/drawingml/2006/wordprocessingDrawing" xmlns:w10="urn:schemas-microsoft-com:office:word" xmlns:w="http://schemas.openxmlformats.org/wordprocessingml/2006/main" xmlns:w14="http://schemas.microsoft.com/office/word/2010/wordml" xmlns:w15="http://schemas.microsoft.com/office/word/2012/wordml" xmlns:w16cex="http://schemas.microsoft.com/office/word/2018/wordml/cex" xmlns:w16cid="http://schemas.microsoft.com/office/word/2016/wordml/cid" xmlns:w16="http://schemas.microsoft.com/office/word/2018/wordml" xmlns:w16sdtdh="http://schemas.microsoft.com/office/word/2020/wordml/sdtdatahash" xmlns:w16se="http://schemas.microsoft.com/office/word/2015/wordml/symex" xmlns:wpg="http://schemas.microsoft.com/office/word/2010/wordprocessingGroup" xmlns:wpi="http://schemas.microsoft.com/office/word/2010/wordprocessingInk" xmlns:wne="http://schemas.microsoft.com/office/word/2006/wordml" xmlns:wps="http://schemas.microsoft.com/office/word/2010/wordprocessingShape" mc:Ignorable="w14 w15 w16se w16cid w16 w16cex w16sdtdh wp14">
+  <w:p>
+    <w:pPr>
+      <w:pStyle w:val="En-tte"/>
+    </w:pPr>
+  </w:p>
+</w:hdr>
+</file>
+
+<file path=word/header2.xml><?xml version="1.0" encoding="utf-8"?>
+<w:hdr xmlns:wpc="http://schemas.microsoft.com/office/word/2010/wordprocessingCanvas" xmlns:cx="http://schemas.microsoft.com/office/drawing/2014/chartex" xmlns:cx1="http://schemas.microsoft.com/office/drawing/2015/9/8/chartex" xmlns:cx2="http://schemas.microsoft.com/office/drawing/2015/10/21/chartex" xmlns:cx3="http://schemas.microsoft.com/office/drawing/2016/5/9/chartex" xmlns:cx4="http://schemas.microsoft.com/office/drawing/2016/5/10/chartex" xmlns:cx5="http://schemas.microsoft.com/office/drawing/2016/5/11/chartex" xmlns:cx6="http://schemas.microsoft.com/office/drawing/2016/5/12/chartex" xmlns:cx7="http://schemas.microsoft.com/office/drawing/2016/5/13/chartex" xmlns:cx8="http://schemas.microsoft.com/office/drawing/2016/5/14/chartex" xmlns:mc="http://schemas.openxmlformats.org/markup-compatibility/2006" xmlns:aink="http://schemas.microsoft.com/office/drawing/2016/ink" xmlns:am3d="http://schemas.microsoft.com/office/drawing/2017/model3d" xmlns:o="urn:schemas-microsoft-com:office:office" xmlns:oel="http://schemas.microsoft.com/office/2019/extlst" xmlns:r="http://schemas.openxmlformats.org/officeDocument/2006/relationships" xmlns:m="http://schemas.openxmlformats.org/officeDocument/2006/math" xmlns:v="urn:schemas-microsoft-com:vml" xmlns:wp14="http://schemas.microsoft.com/office/word/2010/wordprocessingDrawing" xmlns:wp="http://schemas.openxmlformats.org/drawingml/2006/wordprocessingDrawing" xmlns:w10="urn:schemas-microsoft-com:office:word" xmlns:w="http://schemas.openxmlformats.org/wordprocessingml/2006/main" xmlns:w14="http://schemas.microsoft.com/office/word/2010/wordml" xmlns:w15="http://schemas.microsoft.com/office/word/2012/wordml" xmlns:w16cex="http://schemas.microsoft.com/office/word/2018/wordml/cex" xmlns:w16cid="http://schemas.microsoft.com/office/word/2016/wordml/cid" xmlns:w16="http://schemas.microsoft.com/office/word/2018/wordml" xmlns:w16sdtdh="http://schemas.microsoft.com/office/word/2020/wordml/sdtdatahash" xmlns:w16se="http://schemas.microsoft.com/office/word/2015/wordml/symex" xmlns:wpg="http://schemas.microsoft.com/office/word/2010/wordprocessingGroup" xmlns:wpi="http://schemas.microsoft.com/office/word/2010/wordprocessingInk" xmlns:wne="http://schemas.microsoft.com/office/word/2006/wordml" xmlns:wps="http://schemas.microsoft.com/office/word/2010/wordprocessingShape" mc:Ignorable="w14 w15 w16se w16cid w16 w16cex w16sdtdh wp14">
   <w:tbl>
     <w:tblPr>
-      <w:tblW w:w="0" w:type="auto"/>
+      <w:tblW w:w="12020" w:type="dxa"/>
       <w:tblLayout w:type="fixed"/>
       <w:tblLook w:val="06A0" w:firstRow="1" w:lastRow="0" w:firstColumn="1" w:lastColumn="0" w:noHBand="1" w:noVBand="1"/>
     </w:tblPr>
     <w:tblGrid>
       <w:gridCol w:w="3005"/>
       <w:gridCol w:w="3005"/>
-      <w:gridCol w:w="3005"/>
+      <w:gridCol w:w="1220"/>
+      <w:gridCol w:w="4790"/>
     </w:tblGrid>
     <w:tr>
       <w:trPr>
@@ -2726,7 +2761,16 @@
           <w:pPr>
             <w:pStyle w:val="En-tte"/>
             <w:ind w:left="-115"/>
+            <w:rPr>
+              <w:rFonts w:ascii="ETML" w:hAnsi="ETML"/>
+            </w:rPr>
           </w:pPr>
+          <w:r>
+            <w:rPr>
+              <w:rFonts w:ascii="ETML" w:hAnsi="ETML"/>
+            </w:rPr>
+            <w:t>etml</w:t>
+          </w:r>
         </w:p>
       </w:tc>
       <w:tc>
@@ -2738,11 +2782,14 @@
             <w:pStyle w:val="En-tte"/>
             <w:jc w:val="center"/>
           </w:pPr>
+          <w:r>
+            <w:t>Informatique</w:t>
+          </w:r>
         </w:p>
       </w:tc>
       <w:tc>
         <w:tcPr>
-          <w:tcW w:w="3005" w:type="dxa"/>
+          <w:tcW w:w="1220" w:type="dxa"/>
         </w:tcPr>
         <w:p>
           <w:pPr>
@@ -2752,8 +2799,45 @@
           </w:pPr>
         </w:p>
       </w:tc>
+      <w:tc>
+        <w:tcPr>
+          <w:tcW w:w="4790" w:type="dxa"/>
+        </w:tcPr>
+        <w:p>
+          <w:pPr>
+            <w:pStyle w:val="En-tte"/>
+            <w:tabs>
+              <w:tab w:val="left" w:pos="180"/>
+            </w:tabs>
+            <w:ind w:right="-115"/>
+          </w:pPr>
+          <w:r>
+            <w:tab/>
+            <w:t>Julien Mares, Mateen Khalil</w:t>
+          </w:r>
+        </w:p>
+        <w:p>
+          <w:pPr>
+            <w:pStyle w:val="En-tte"/>
+            <w:tabs>
+              <w:tab w:val="left" w:pos="180"/>
+            </w:tabs>
+            <w:ind w:right="-115"/>
+          </w:pPr>
+        </w:p>
+      </w:tc>
     </w:tr>
   </w:tbl>
+  <w:p>
+    <w:pPr>
+      <w:pStyle w:val="En-tte"/>
+    </w:pPr>
+  </w:p>
+</w:hdr>
+</file>
+
+<file path=word/header3.xml><?xml version="1.0" encoding="utf-8"?>
+<w:hdr xmlns:wpc="http://schemas.microsoft.com/office/word/2010/wordprocessingCanvas" xmlns:cx="http://schemas.microsoft.com/office/drawing/2014/chartex" xmlns:cx1="http://schemas.microsoft.com/office/drawing/2015/9/8/chartex" xmlns:cx2="http://schemas.microsoft.com/office/drawing/2015/10/21/chartex" xmlns:cx3="http://schemas.microsoft.com/office/drawing/2016/5/9/chartex" xmlns:cx4="http://schemas.microsoft.com/office/drawing/2016/5/10/chartex" xmlns:cx5="http://schemas.microsoft.com/office/drawing/2016/5/11/chartex" xmlns:cx6="http://schemas.microsoft.com/office/drawing/2016/5/12/chartex" xmlns:cx7="http://schemas.microsoft.com/office/drawing/2016/5/13/chartex" xmlns:cx8="http://schemas.microsoft.com/office/drawing/2016/5/14/chartex" xmlns:mc="http://schemas.openxmlformats.org/markup-compatibility/2006" xmlns:aink="http://schemas.microsoft.com/office/drawing/2016/ink" xmlns:am3d="http://schemas.microsoft.com/office/drawing/2017/model3d" xmlns:o="urn:schemas-microsoft-com:office:office" xmlns:oel="http://schemas.microsoft.com/office/2019/extlst" xmlns:r="http://schemas.openxmlformats.org/officeDocument/2006/relationships" xmlns:m="http://schemas.openxmlformats.org/officeDocument/2006/math" xmlns:v="urn:schemas-microsoft-com:vml" xmlns:wp14="http://schemas.microsoft.com/office/word/2010/wordprocessingDrawing" xmlns:wp="http://schemas.openxmlformats.org/drawingml/2006/wordprocessingDrawing" xmlns:w10="urn:schemas-microsoft-com:office:word" xmlns:w="http://schemas.openxmlformats.org/wordprocessingml/2006/main" xmlns:w14="http://schemas.microsoft.com/office/word/2010/wordml" xmlns:w15="http://schemas.microsoft.com/office/word/2012/wordml" xmlns:w16cex="http://schemas.microsoft.com/office/word/2018/wordml/cex" xmlns:w16cid="http://schemas.microsoft.com/office/word/2016/wordml/cid" xmlns:w16="http://schemas.microsoft.com/office/word/2018/wordml" xmlns:w16sdtdh="http://schemas.microsoft.com/office/word/2020/wordml/sdtdatahash" xmlns:w16se="http://schemas.microsoft.com/office/word/2015/wordml/symex" xmlns:wpg="http://schemas.microsoft.com/office/word/2010/wordprocessingGroup" xmlns:wpi="http://schemas.microsoft.com/office/word/2010/wordprocessingInk" xmlns:wne="http://schemas.microsoft.com/office/word/2006/wordml" xmlns:wps="http://schemas.microsoft.com/office/word/2010/wordprocessingShape" mc:Ignorable="w14 w15 w16se w16cid w16 w16cex w16sdtdh wp14">
   <w:p>
     <w:pPr>
       <w:pStyle w:val="En-tte"/>
@@ -4494,6 +4578,13 @@
     <w:pitch w:val="variable"/>
     <w:sig w:usb0="20000287" w:usb1="00000003" w:usb2="00000000" w:usb3="00000000" w:csb0="0000019F" w:csb1="00000000"/>
   </w:font>
+  <w:font w:name="ETML">
+    <w:panose1 w:val="020B0603050302020204"/>
+    <w:charset w:val="00"/>
+    <w:family w:val="swiss"/>
+    <w:pitch w:val="variable"/>
+    <w:sig w:usb0="00000003" w:usb1="00000000" w:usb2="00000000" w:usb3="00000000" w:csb0="00000001" w:csb1="00000000"/>
+  </w:font>
   <w:font w:name="Calibri">
     <w:panose1 w:val="020F0502020204030204"/>
     <w:charset w:val="00"/>
@@ -4530,8 +4621,8 @@
     <w:rsidRoot w:val="00BB2276"/>
     <w:rsid w:val="00475691"/>
     <w:rsid w:val="0098604F"/>
+    <w:rsid w:val="00AA6613"/>
     <w:rsid w:val="00BB2276"/>
-    <w:rsid w:val="00CB6244"/>
   </w:rsids>
   <m:mathPr>
     <m:mathFont m:val="Cambria Math"/>

</xml_diff>

<commit_message>
Doc : (portfolio) Ajout journal de commits
</commit_message>
<xml_diff>
--- a/Doc/portfolio-MatJul.docx
+++ b/Doc/portfolio-MatJul.docx
@@ -288,82 +288,966 @@
         </w:p>
       </w:sdtContent>
     </w:sdt>
+    <w:sdt>
+      <w:sdtPr>
+        <w:rPr>
+          <w:lang w:val="fr-FR"/>
+        </w:rPr>
+        <w:id w:val="2026282574"/>
+        <w:docPartObj>
+          <w:docPartGallery w:val="Table of Contents"/>
+          <w:docPartUnique/>
+        </w:docPartObj>
+      </w:sdtPr>
+      <w:sdtEndPr>
+        <w:rPr>
+          <w:rFonts w:asciiTheme="minorHAnsi" w:eastAsiaTheme="minorHAnsi" w:hAnsiTheme="minorHAnsi" w:cstheme="minorBidi"/>
+          <w:b/>
+          <w:bCs/>
+          <w:color w:val="auto"/>
+          <w:sz w:val="24"/>
+          <w:szCs w:val="24"/>
+          <w:lang w:eastAsia="en-US"/>
+        </w:rPr>
+      </w:sdtEndPr>
+      <w:sdtContent>
+        <w:p>
+          <w:pPr>
+            <w:pStyle w:val="En-ttedetabledesmatires"/>
+          </w:pPr>
+          <w:r>
+            <w:rPr>
+              <w:lang w:val="fr-FR"/>
+            </w:rPr>
+            <w:t>Table des matières</w:t>
+          </w:r>
+        </w:p>
+        <w:p>
+          <w:pPr>
+            <w:pStyle w:val="TM1"/>
+            <w:tabs>
+              <w:tab w:val="right" w:leader="dot" w:pos="9016"/>
+            </w:tabs>
+            <w:rPr>
+              <w:noProof/>
+            </w:rPr>
+          </w:pPr>
+          <w:r>
+            <w:fldChar w:fldCharType="begin"/>
+          </w:r>
+          <w:r>
+            <w:instrText xml:space="preserve"> TOC \o "1-3" \h \z \u </w:instrText>
+          </w:r>
+          <w:r>
+            <w:fldChar w:fldCharType="separate"/>
+          </w:r>
+          <w:hyperlink w:anchor="_Toc184311028" w:history="1">
+            <w:r>
+              <w:rPr>
+                <w:rStyle w:val="Lienhypertexte"/>
+                <w:noProof/>
+              </w:rPr>
+              <w:t>Introduction</w:t>
+            </w:r>
+            <w:r>
+              <w:rPr>
+                <w:noProof/>
+                <w:webHidden/>
+              </w:rPr>
+              <w:tab/>
+            </w:r>
+            <w:r>
+              <w:rPr>
+                <w:noProof/>
+                <w:webHidden/>
+              </w:rPr>
+              <w:fldChar w:fldCharType="begin"/>
+            </w:r>
+            <w:r>
+              <w:rPr>
+                <w:noProof/>
+                <w:webHidden/>
+              </w:rPr>
+              <w:instrText xml:space="preserve"> PAGEREF _Toc184311028 \h </w:instrText>
+            </w:r>
+            <w:r>
+              <w:rPr>
+                <w:noProof/>
+                <w:webHidden/>
+              </w:rPr>
+            </w:r>
+            <w:r>
+              <w:rPr>
+                <w:noProof/>
+                <w:webHidden/>
+              </w:rPr>
+              <w:fldChar w:fldCharType="separate"/>
+            </w:r>
+            <w:r>
+              <w:rPr>
+                <w:noProof/>
+                <w:webHidden/>
+              </w:rPr>
+              <w:t>1</w:t>
+            </w:r>
+            <w:r>
+              <w:rPr>
+                <w:noProof/>
+                <w:webHidden/>
+              </w:rPr>
+              <w:fldChar w:fldCharType="end"/>
+            </w:r>
+          </w:hyperlink>
+        </w:p>
+        <w:p>
+          <w:pPr>
+            <w:pStyle w:val="TM1"/>
+            <w:tabs>
+              <w:tab w:val="right" w:leader="dot" w:pos="9016"/>
+            </w:tabs>
+            <w:rPr>
+              <w:noProof/>
+            </w:rPr>
+          </w:pPr>
+          <w:hyperlink w:anchor="_Toc184311029" w:history="1">
+            <w:r>
+              <w:rPr>
+                <w:rStyle w:val="Lienhypertexte"/>
+                <w:noProof/>
+              </w:rPr>
+              <w:t>Technologies utilisées</w:t>
+            </w:r>
+            <w:r>
+              <w:rPr>
+                <w:noProof/>
+                <w:webHidden/>
+              </w:rPr>
+              <w:tab/>
+            </w:r>
+            <w:r>
+              <w:rPr>
+                <w:noProof/>
+                <w:webHidden/>
+              </w:rPr>
+              <w:fldChar w:fldCharType="begin"/>
+            </w:r>
+            <w:r>
+              <w:rPr>
+                <w:noProof/>
+                <w:webHidden/>
+              </w:rPr>
+              <w:instrText xml:space="preserve"> PAGEREF _Toc184311029 \h </w:instrText>
+            </w:r>
+            <w:r>
+              <w:rPr>
+                <w:noProof/>
+                <w:webHidden/>
+              </w:rPr>
+            </w:r>
+            <w:r>
+              <w:rPr>
+                <w:noProof/>
+                <w:webHidden/>
+              </w:rPr>
+              <w:fldChar w:fldCharType="separate"/>
+            </w:r>
+            <w:r>
+              <w:rPr>
+                <w:noProof/>
+                <w:webHidden/>
+              </w:rPr>
+              <w:t>1</w:t>
+            </w:r>
+            <w:r>
+              <w:rPr>
+                <w:noProof/>
+                <w:webHidden/>
+              </w:rPr>
+              <w:fldChar w:fldCharType="end"/>
+            </w:r>
+          </w:hyperlink>
+        </w:p>
+        <w:p>
+          <w:pPr>
+            <w:pStyle w:val="TM1"/>
+            <w:tabs>
+              <w:tab w:val="right" w:leader="dot" w:pos="9016"/>
+            </w:tabs>
+            <w:rPr>
+              <w:noProof/>
+            </w:rPr>
+          </w:pPr>
+          <w:hyperlink w:anchor="_Toc184311030" w:history="1">
+            <w:r>
+              <w:rPr>
+                <w:rStyle w:val="Lienhypertexte"/>
+                <w:noProof/>
+              </w:rPr>
+              <w:t>Analyse et planification</w:t>
+            </w:r>
+            <w:r>
+              <w:rPr>
+                <w:noProof/>
+                <w:webHidden/>
+              </w:rPr>
+              <w:tab/>
+            </w:r>
+            <w:r>
+              <w:rPr>
+                <w:noProof/>
+                <w:webHidden/>
+              </w:rPr>
+              <w:fldChar w:fldCharType="begin"/>
+            </w:r>
+            <w:r>
+              <w:rPr>
+                <w:noProof/>
+                <w:webHidden/>
+              </w:rPr>
+              <w:instrText xml:space="preserve"> PAGEREF _Toc184311030 \h </w:instrText>
+            </w:r>
+            <w:r>
+              <w:rPr>
+                <w:noProof/>
+                <w:webHidden/>
+              </w:rPr>
+            </w:r>
+            <w:r>
+              <w:rPr>
+                <w:noProof/>
+                <w:webHidden/>
+              </w:rPr>
+              <w:fldChar w:fldCharType="separate"/>
+            </w:r>
+            <w:r>
+              <w:rPr>
+                <w:noProof/>
+                <w:webHidden/>
+              </w:rPr>
+              <w:t>2</w:t>
+            </w:r>
+            <w:r>
+              <w:rPr>
+                <w:noProof/>
+                <w:webHidden/>
+              </w:rPr>
+              <w:fldChar w:fldCharType="end"/>
+            </w:r>
+          </w:hyperlink>
+        </w:p>
+        <w:p>
+          <w:pPr>
+            <w:pStyle w:val="TM1"/>
+            <w:tabs>
+              <w:tab w:val="right" w:leader="dot" w:pos="9016"/>
+            </w:tabs>
+            <w:rPr>
+              <w:noProof/>
+            </w:rPr>
+          </w:pPr>
+          <w:hyperlink w:anchor="_Toc184311031" w:history="1">
+            <w:r>
+              <w:rPr>
+                <w:rStyle w:val="Lienhypertexte"/>
+                <w:noProof/>
+              </w:rPr>
+              <w:t>Compte Rendu</w:t>
+            </w:r>
+            <w:r>
+              <w:rPr>
+                <w:noProof/>
+                <w:webHidden/>
+              </w:rPr>
+              <w:tab/>
+            </w:r>
+            <w:r>
+              <w:rPr>
+                <w:noProof/>
+                <w:webHidden/>
+              </w:rPr>
+              <w:fldChar w:fldCharType="begin"/>
+            </w:r>
+            <w:r>
+              <w:rPr>
+                <w:noProof/>
+                <w:webHidden/>
+              </w:rPr>
+              <w:instrText xml:space="preserve"> PAGEREF _Toc184311031 \h </w:instrText>
+            </w:r>
+            <w:r>
+              <w:rPr>
+                <w:noProof/>
+                <w:webHidden/>
+              </w:rPr>
+            </w:r>
+            <w:r>
+              <w:rPr>
+                <w:noProof/>
+                <w:webHidden/>
+              </w:rPr>
+              <w:fldChar w:fldCharType="separate"/>
+            </w:r>
+            <w:r>
+              <w:rPr>
+                <w:noProof/>
+                <w:webHidden/>
+              </w:rPr>
+              <w:t>3</w:t>
+            </w:r>
+            <w:r>
+              <w:rPr>
+                <w:noProof/>
+                <w:webHidden/>
+              </w:rPr>
+              <w:fldChar w:fldCharType="end"/>
+            </w:r>
+          </w:hyperlink>
+        </w:p>
+        <w:p>
+          <w:pPr>
+            <w:pStyle w:val="TM2"/>
+            <w:tabs>
+              <w:tab w:val="right" w:leader="dot" w:pos="9016"/>
+            </w:tabs>
+            <w:rPr>
+              <w:noProof/>
+            </w:rPr>
+          </w:pPr>
+          <w:hyperlink w:anchor="_Toc184311032" w:history="1">
+            <w:r>
+              <w:rPr>
+                <w:rStyle w:val="Lienhypertexte"/>
+                <w:noProof/>
+              </w:rPr>
+              <w:t>Procès verbale (28.11.2024 – 15h)</w:t>
+            </w:r>
+            <w:r>
+              <w:rPr>
+                <w:noProof/>
+                <w:webHidden/>
+              </w:rPr>
+              <w:tab/>
+            </w:r>
+            <w:r>
+              <w:rPr>
+                <w:noProof/>
+                <w:webHidden/>
+              </w:rPr>
+              <w:fldChar w:fldCharType="begin"/>
+            </w:r>
+            <w:r>
+              <w:rPr>
+                <w:noProof/>
+                <w:webHidden/>
+              </w:rPr>
+              <w:instrText xml:space="preserve"> PAGEREF _Toc184311032 \h </w:instrText>
+            </w:r>
+            <w:r>
+              <w:rPr>
+                <w:noProof/>
+                <w:webHidden/>
+              </w:rPr>
+            </w:r>
+            <w:r>
+              <w:rPr>
+                <w:noProof/>
+                <w:webHidden/>
+              </w:rPr>
+              <w:fldChar w:fldCharType="separate"/>
+            </w:r>
+            <w:r>
+              <w:rPr>
+                <w:noProof/>
+                <w:webHidden/>
+              </w:rPr>
+              <w:t>3</w:t>
+            </w:r>
+            <w:r>
+              <w:rPr>
+                <w:noProof/>
+                <w:webHidden/>
+              </w:rPr>
+              <w:fldChar w:fldCharType="end"/>
+            </w:r>
+          </w:hyperlink>
+        </w:p>
+        <w:p>
+          <w:pPr>
+            <w:pStyle w:val="TM2"/>
+            <w:tabs>
+              <w:tab w:val="right" w:leader="dot" w:pos="9016"/>
+            </w:tabs>
+            <w:rPr>
+              <w:noProof/>
+            </w:rPr>
+          </w:pPr>
+          <w:hyperlink w:anchor="_Toc184311033" w:history="1">
+            <w:r>
+              <w:rPr>
+                <w:rStyle w:val="Lienhypertexte"/>
+                <w:noProof/>
+              </w:rPr>
+              <w:t>PV (28.11.2024 – 17h10)</w:t>
+            </w:r>
+            <w:r>
+              <w:rPr>
+                <w:noProof/>
+                <w:webHidden/>
+              </w:rPr>
+              <w:tab/>
+            </w:r>
+            <w:r>
+              <w:rPr>
+                <w:noProof/>
+                <w:webHidden/>
+              </w:rPr>
+              <w:fldChar w:fldCharType="begin"/>
+            </w:r>
+            <w:r>
+              <w:rPr>
+                <w:noProof/>
+                <w:webHidden/>
+              </w:rPr>
+              <w:instrText xml:space="preserve"> PAGEREF _Toc184311033 \h </w:instrText>
+            </w:r>
+            <w:r>
+              <w:rPr>
+                <w:noProof/>
+                <w:webHidden/>
+              </w:rPr>
+            </w:r>
+            <w:r>
+              <w:rPr>
+                <w:noProof/>
+                <w:webHidden/>
+              </w:rPr>
+              <w:fldChar w:fldCharType="separate"/>
+            </w:r>
+            <w:r>
+              <w:rPr>
+                <w:noProof/>
+                <w:webHidden/>
+              </w:rPr>
+              <w:t>3</w:t>
+            </w:r>
+            <w:r>
+              <w:rPr>
+                <w:noProof/>
+                <w:webHidden/>
+              </w:rPr>
+              <w:fldChar w:fldCharType="end"/>
+            </w:r>
+          </w:hyperlink>
+        </w:p>
+        <w:p>
+          <w:pPr>
+            <w:pStyle w:val="TM1"/>
+            <w:tabs>
+              <w:tab w:val="right" w:leader="dot" w:pos="9016"/>
+            </w:tabs>
+            <w:rPr>
+              <w:noProof/>
+            </w:rPr>
+          </w:pPr>
+          <w:hyperlink w:anchor="_Toc184311034" w:history="1">
+            <w:r>
+              <w:rPr>
+                <w:rStyle w:val="Lienhypertexte"/>
+                <w:noProof/>
+              </w:rPr>
+              <w:t>Configuration environnement de développement</w:t>
+            </w:r>
+            <w:r>
+              <w:rPr>
+                <w:noProof/>
+                <w:webHidden/>
+              </w:rPr>
+              <w:tab/>
+            </w:r>
+            <w:r>
+              <w:rPr>
+                <w:noProof/>
+                <w:webHidden/>
+              </w:rPr>
+              <w:fldChar w:fldCharType="begin"/>
+            </w:r>
+            <w:r>
+              <w:rPr>
+                <w:noProof/>
+                <w:webHidden/>
+              </w:rPr>
+              <w:instrText xml:space="preserve"> PAGEREF _Toc184311034 \h </w:instrText>
+            </w:r>
+            <w:r>
+              <w:rPr>
+                <w:noProof/>
+                <w:webHidden/>
+              </w:rPr>
+            </w:r>
+            <w:r>
+              <w:rPr>
+                <w:noProof/>
+                <w:webHidden/>
+              </w:rPr>
+              <w:fldChar w:fldCharType="separate"/>
+            </w:r>
+            <w:r>
+              <w:rPr>
+                <w:noProof/>
+                <w:webHidden/>
+              </w:rPr>
+              <w:t>3</w:t>
+            </w:r>
+            <w:r>
+              <w:rPr>
+                <w:noProof/>
+                <w:webHidden/>
+              </w:rPr>
+              <w:fldChar w:fldCharType="end"/>
+            </w:r>
+          </w:hyperlink>
+        </w:p>
+        <w:p>
+          <w:pPr>
+            <w:pStyle w:val="TM1"/>
+            <w:tabs>
+              <w:tab w:val="right" w:leader="dot" w:pos="9016"/>
+            </w:tabs>
+            <w:rPr>
+              <w:noProof/>
+            </w:rPr>
+          </w:pPr>
+          <w:hyperlink w:anchor="_Toc184311035" w:history="1">
+            <w:r>
+              <w:rPr>
+                <w:rStyle w:val="Lienhypertexte"/>
+                <w:noProof/>
+              </w:rPr>
+              <w:t>Journal des commits datés</w:t>
+            </w:r>
+            <w:r>
+              <w:rPr>
+                <w:noProof/>
+                <w:webHidden/>
+              </w:rPr>
+              <w:tab/>
+            </w:r>
+            <w:r>
+              <w:rPr>
+                <w:noProof/>
+                <w:webHidden/>
+              </w:rPr>
+              <w:fldChar w:fldCharType="begin"/>
+            </w:r>
+            <w:r>
+              <w:rPr>
+                <w:noProof/>
+                <w:webHidden/>
+              </w:rPr>
+              <w:instrText xml:space="preserve"> PAGEREF _Toc184311035 \h </w:instrText>
+            </w:r>
+            <w:r>
+              <w:rPr>
+                <w:noProof/>
+                <w:webHidden/>
+              </w:rPr>
+            </w:r>
+            <w:r>
+              <w:rPr>
+                <w:noProof/>
+                <w:webHidden/>
+              </w:rPr>
+              <w:fldChar w:fldCharType="separate"/>
+            </w:r>
+            <w:r>
+              <w:rPr>
+                <w:noProof/>
+                <w:webHidden/>
+              </w:rPr>
+              <w:t>4</w:t>
+            </w:r>
+            <w:r>
+              <w:rPr>
+                <w:noProof/>
+                <w:webHidden/>
+              </w:rPr>
+              <w:fldChar w:fldCharType="end"/>
+            </w:r>
+          </w:hyperlink>
+        </w:p>
+        <w:p>
+          <w:pPr>
+            <w:pStyle w:val="TM1"/>
+            <w:tabs>
+              <w:tab w:val="right" w:leader="dot" w:pos="9016"/>
+            </w:tabs>
+            <w:rPr>
+              <w:noProof/>
+            </w:rPr>
+          </w:pPr>
+          <w:hyperlink w:anchor="_Toc184311046" w:history="1">
+            <w:r>
+              <w:rPr>
+                <w:rStyle w:val="Lienhypertexte"/>
+                <w:noProof/>
+              </w:rPr>
+              <w:t>Développement et tests</w:t>
+            </w:r>
+            <w:r>
+              <w:rPr>
+                <w:noProof/>
+                <w:webHidden/>
+              </w:rPr>
+              <w:tab/>
+            </w:r>
+            <w:r>
+              <w:rPr>
+                <w:noProof/>
+                <w:webHidden/>
+              </w:rPr>
+              <w:fldChar w:fldCharType="begin"/>
+            </w:r>
+            <w:r>
+              <w:rPr>
+                <w:noProof/>
+                <w:webHidden/>
+              </w:rPr>
+              <w:instrText xml:space="preserve"> PAGEREF _Toc184311046 \h </w:instrText>
+            </w:r>
+            <w:r>
+              <w:rPr>
+                <w:noProof/>
+                <w:webHidden/>
+              </w:rPr>
+            </w:r>
+            <w:r>
+              <w:rPr>
+                <w:noProof/>
+                <w:webHidden/>
+              </w:rPr>
+              <w:fldChar w:fldCharType="separate"/>
+            </w:r>
+            <w:r>
+              <w:rPr>
+                <w:noProof/>
+                <w:webHidden/>
+              </w:rPr>
+              <w:t>5</w:t>
+            </w:r>
+            <w:r>
+              <w:rPr>
+                <w:noProof/>
+                <w:webHidden/>
+              </w:rPr>
+              <w:fldChar w:fldCharType="end"/>
+            </w:r>
+          </w:hyperlink>
+        </w:p>
+        <w:p>
+          <w:pPr>
+            <w:pStyle w:val="TM2"/>
+            <w:tabs>
+              <w:tab w:val="right" w:leader="dot" w:pos="9016"/>
+            </w:tabs>
+            <w:rPr>
+              <w:noProof/>
+            </w:rPr>
+          </w:pPr>
+          <w:hyperlink w:anchor="_Toc184311047" w:history="1">
+            <w:r>
+              <w:rPr>
+                <w:rStyle w:val="Lienhypertexte"/>
+                <w:noProof/>
+              </w:rPr>
+              <w:t>Système de notation</w:t>
+            </w:r>
+            <w:r>
+              <w:rPr>
+                <w:noProof/>
+                <w:webHidden/>
+              </w:rPr>
+              <w:tab/>
+            </w:r>
+            <w:r>
+              <w:rPr>
+                <w:noProof/>
+                <w:webHidden/>
+              </w:rPr>
+              <w:fldChar w:fldCharType="begin"/>
+            </w:r>
+            <w:r>
+              <w:rPr>
+                <w:noProof/>
+                <w:webHidden/>
+              </w:rPr>
+              <w:instrText xml:space="preserve"> PAGEREF _Toc184311047 \h </w:instrText>
+            </w:r>
+            <w:r>
+              <w:rPr>
+                <w:noProof/>
+                <w:webHidden/>
+              </w:rPr>
+            </w:r>
+            <w:r>
+              <w:rPr>
+                <w:noProof/>
+                <w:webHidden/>
+              </w:rPr>
+              <w:fldChar w:fldCharType="separate"/>
+            </w:r>
+            <w:r>
+              <w:rPr>
+                <w:noProof/>
+                <w:webHidden/>
+              </w:rPr>
+              <w:t>5</w:t>
+            </w:r>
+            <w:r>
+              <w:rPr>
+                <w:noProof/>
+                <w:webHidden/>
+              </w:rPr>
+              <w:fldChar w:fldCharType="end"/>
+            </w:r>
+          </w:hyperlink>
+        </w:p>
+        <w:p>
+          <w:pPr>
+            <w:pStyle w:val="TM2"/>
+            <w:tabs>
+              <w:tab w:val="right" w:leader="dot" w:pos="9016"/>
+            </w:tabs>
+            <w:rPr>
+              <w:noProof/>
+            </w:rPr>
+          </w:pPr>
+          <w:hyperlink w:anchor="_Toc184311048" w:history="1">
+            <w:r>
+              <w:rPr>
+                <w:rStyle w:val="Lienhypertexte"/>
+                <w:noProof/>
+              </w:rPr>
+              <w:t>Filtrage par catégorie</w:t>
+            </w:r>
+            <w:r>
+              <w:rPr>
+                <w:noProof/>
+                <w:webHidden/>
+              </w:rPr>
+              <w:tab/>
+            </w:r>
+            <w:r>
+              <w:rPr>
+                <w:noProof/>
+                <w:webHidden/>
+              </w:rPr>
+              <w:fldChar w:fldCharType="begin"/>
+            </w:r>
+            <w:r>
+              <w:rPr>
+                <w:noProof/>
+                <w:webHidden/>
+              </w:rPr>
+              <w:instrText xml:space="preserve"> PAGEREF _Toc184311048 \h </w:instrText>
+            </w:r>
+            <w:r>
+              <w:rPr>
+                <w:noProof/>
+                <w:webHidden/>
+              </w:rPr>
+            </w:r>
+            <w:r>
+              <w:rPr>
+                <w:noProof/>
+                <w:webHidden/>
+              </w:rPr>
+              <w:fldChar w:fldCharType="separate"/>
+            </w:r>
+            <w:r>
+              <w:rPr>
+                <w:noProof/>
+                <w:webHidden/>
+              </w:rPr>
+              <w:t>8</w:t>
+            </w:r>
+            <w:r>
+              <w:rPr>
+                <w:noProof/>
+                <w:webHidden/>
+              </w:rPr>
+              <w:fldChar w:fldCharType="end"/>
+            </w:r>
+          </w:hyperlink>
+        </w:p>
+        <w:p>
+          <w:pPr>
+            <w:pStyle w:val="TM1"/>
+            <w:tabs>
+              <w:tab w:val="right" w:leader="dot" w:pos="9016"/>
+            </w:tabs>
+            <w:rPr>
+              <w:noProof/>
+            </w:rPr>
+          </w:pPr>
+          <w:hyperlink w:anchor="_Toc184311049" w:history="1">
+            <w:r>
+              <w:rPr>
+                <w:rStyle w:val="Lienhypertexte"/>
+                <w:noProof/>
+              </w:rPr>
+              <w:t>Résultats finaux et conclusions</w:t>
+            </w:r>
+            <w:r>
+              <w:rPr>
+                <w:noProof/>
+                <w:webHidden/>
+              </w:rPr>
+              <w:tab/>
+            </w:r>
+            <w:r>
+              <w:rPr>
+                <w:noProof/>
+                <w:webHidden/>
+              </w:rPr>
+              <w:fldChar w:fldCharType="begin"/>
+            </w:r>
+            <w:r>
+              <w:rPr>
+                <w:noProof/>
+                <w:webHidden/>
+              </w:rPr>
+              <w:instrText xml:space="preserve"> PAGEREF _Toc184311049 \h </w:instrText>
+            </w:r>
+            <w:r>
+              <w:rPr>
+                <w:noProof/>
+                <w:webHidden/>
+              </w:rPr>
+            </w:r>
+            <w:r>
+              <w:rPr>
+                <w:noProof/>
+                <w:webHidden/>
+              </w:rPr>
+              <w:fldChar w:fldCharType="separate"/>
+            </w:r>
+            <w:r>
+              <w:rPr>
+                <w:noProof/>
+                <w:webHidden/>
+              </w:rPr>
+              <w:t>10</w:t>
+            </w:r>
+            <w:r>
+              <w:rPr>
+                <w:noProof/>
+                <w:webHidden/>
+              </w:rPr>
+              <w:fldChar w:fldCharType="end"/>
+            </w:r>
+          </w:hyperlink>
+        </w:p>
+        <w:p>
+          <w:r>
+            <w:rPr>
+              <w:b/>
+              <w:bCs/>
+            </w:rPr>
+            <w:fldChar w:fldCharType="end"/>
+          </w:r>
+        </w:p>
+      </w:sdtContent>
+    </w:sdt>
+    <w:p/>
+    <w:p/>
+    <w:p/>
+    <w:p/>
+    <w:p/>
     <w:p>
       <w:pPr>
         <w:pStyle w:val="Titre1"/>
       </w:pPr>
-      <w:r>
+    </w:p>
+    <w:p>
+      <w:pPr>
+        <w:pStyle w:val="Titre1"/>
+      </w:pPr>
+      <w:bookmarkStart w:id="0" w:name="_Toc184311028"/>
+      <w:r>
+        <w:t>Introduction</w:t>
+      </w:r>
+      <w:bookmarkEnd w:id="0"/>
+    </w:p>
+    <w:p>
+      <w:pPr>
+        <w:spacing w:before="240" w:after="240"/>
+      </w:pPr>
+      <w:r>
+        <w:rPr>
+          <w:rFonts w:ascii="Aptos" w:eastAsia="Aptos" w:hAnsi="Aptos" w:cs="Aptos"/>
+        </w:rPr>
+        <w:t>Litteralux est un projet que nous reprenon</w:t>
+      </w:r>
+      <w:r>
+        <w:rPr>
+          <w:rFonts w:ascii="Aptos" w:eastAsia="Aptos" w:hAnsi="Aptos" w:cs="Aptos"/>
+        </w:rPr>
+        <w:t>s</w:t>
+      </w:r>
+      <w:r>
+        <w:rPr>
+          <w:rFonts w:ascii="Aptos" w:eastAsia="Aptos" w:hAnsi="Aptos" w:cs="Aptos"/>
+        </w:rPr>
+        <w:t>. À l’origine, il servait à afficher des livres récupérés grâce à une API REST spécialement créée pour ce site, permettant également l’ajout de nouveaux ouvrages et la consultation d’informations détaillées. Cette API assure la communication entre le frontend et la base de données.</w:t>
+      </w:r>
+    </w:p>
+    <w:p>
+      <w:pPr>
+        <w:spacing w:before="240" w:after="240"/>
+      </w:pPr>
+      <w:r>
+        <w:rPr>
+          <w:rFonts w:ascii="Aptos" w:eastAsia="Aptos" w:hAnsi="Aptos" w:cs="Aptos"/>
+        </w:rPr>
+        <w:t>Parmi ces ajouts, nous comptons intégrer une barre de recherche, un système de notation, un filtrage par catégorie, ainsi que des tests unitaires pour assurer la fiabilité du projet.</w:t>
+      </w:r>
+    </w:p>
+    <w:p>
+      <w:pPr>
+        <w:pStyle w:val="Titre1"/>
+      </w:pPr>
+      <w:bookmarkStart w:id="1" w:name="_Toc184311029"/>
+      <w:r>
+        <w:t>Technologies utilisées</w:t>
+      </w:r>
+      <w:bookmarkEnd w:id="1"/>
+    </w:p>
+    <w:p>
+      <w:pPr>
+        <w:pStyle w:val="Sous-titre"/>
+        <w:rPr>
+          <w:rFonts w:eastAsia="Aptos"/>
+        </w:rPr>
+      </w:pPr>
+      <w:r>
+        <w:rPr>
+          <w:rFonts w:eastAsia="Aptos"/>
+        </w:rPr>
+        <w:t>HTML/CSS</w:t>
+      </w:r>
+    </w:p>
+    <w:p>
+      <w:pPr>
+        <w:spacing w:before="240" w:after="240"/>
+        <w:rPr>
+          <w:rFonts w:ascii="Aptos" w:eastAsia="Aptos" w:hAnsi="Aptos" w:cs="Aptos"/>
+        </w:rPr>
+      </w:pPr>
+      <w:r>
+        <w:rPr>
+          <w:rFonts w:ascii="Aptos" w:eastAsia="Aptos" w:hAnsi="Aptos" w:cs="Aptos"/>
+        </w:rPr>
         <w:lastRenderedPageBreak/>
-        <w:t>Introduction</w:t>
-      </w:r>
-    </w:p>
-    <w:p>
-      <w:pPr>
-        <w:spacing w:before="240" w:after="240"/>
-      </w:pPr>
-      <w:r>
-        <w:rPr>
-          <w:rFonts w:ascii="Aptos" w:eastAsia="Aptos" w:hAnsi="Aptos" w:cs="Aptos"/>
-        </w:rPr>
-        <w:t>Litteralux est un projet que nous reprenon</w:t>
-      </w:r>
-      <w:r>
-        <w:rPr>
-          <w:rFonts w:ascii="Aptos" w:eastAsia="Aptos" w:hAnsi="Aptos" w:cs="Aptos"/>
-        </w:rPr>
-        <w:t>s</w:t>
-      </w:r>
-      <w:r>
-        <w:rPr>
-          <w:rFonts w:ascii="Aptos" w:eastAsia="Aptos" w:hAnsi="Aptos" w:cs="Aptos"/>
-        </w:rPr>
-        <w:t>. À l’origine, il servait à afficher des livres récupérés grâce à une API REST spécialement créée pour ce site, permettant également l’ajout de nouveaux ouvrages et la consultation d’informations détaillées. Cette API assure la communication entre le frontend et la base de données.</w:t>
-      </w:r>
-    </w:p>
-    <w:p>
-      <w:pPr>
-        <w:spacing w:before="240" w:after="240"/>
-      </w:pPr>
-      <w:r>
-        <w:rPr>
-          <w:rFonts w:ascii="Aptos" w:eastAsia="Aptos" w:hAnsi="Aptos" w:cs="Aptos"/>
-        </w:rPr>
-        <w:t>Parmi ces ajouts, nous comptons intégrer une barre de recherche, un système de notation, un filtrage par catégorie, ainsi que des tests unitaires pour assurer la fiabilité du projet.</w:t>
-      </w:r>
-    </w:p>
-    <w:p>
-      <w:pPr>
-        <w:pStyle w:val="Titre1"/>
-      </w:pPr>
-      <w:r>
-        <w:t>Technologies utilisées</w:t>
-      </w:r>
-    </w:p>
-    <w:p>
-      <w:pPr>
-        <w:pStyle w:val="Sous-titre"/>
-        <w:rPr>
-          <w:rFonts w:eastAsia="Aptos"/>
-        </w:rPr>
-      </w:pPr>
-      <w:r>
-        <w:rPr>
-          <w:rFonts w:eastAsia="Aptos"/>
-        </w:rPr>
-        <w:t>HTML/CSS</w:t>
-      </w:r>
-    </w:p>
-    <w:p>
-      <w:pPr>
-        <w:spacing w:before="240" w:after="240"/>
-        <w:rPr>
-          <w:rFonts w:ascii="Aptos" w:eastAsia="Aptos" w:hAnsi="Aptos" w:cs="Aptos"/>
-        </w:rPr>
-      </w:pPr>
-      <w:r>
-        <w:rPr>
-          <w:rFonts w:ascii="Aptos" w:eastAsia="Aptos" w:hAnsi="Aptos" w:cs="Aptos"/>
-        </w:rPr>
         <w:t xml:space="preserve">Langages utilisés pour structurer et styliser les pages web. Ils permettent de concevoir des interfaces utilisateurs et d’assurer </w:t>
       </w:r>
       <w:r>
@@ -533,9 +1417,11 @@
       <w:pPr>
         <w:pStyle w:val="Titre1"/>
       </w:pPr>
+      <w:bookmarkStart w:id="2" w:name="_Toc184311030"/>
       <w:r>
         <w:t>Analyse et planification</w:t>
       </w:r>
+      <w:bookmarkEnd w:id="2"/>
     </w:p>
     <w:p>
       <w:pPr>
@@ -620,7 +1506,6 @@
               <w:rPr>
                 <w:rFonts w:ascii="Aptos" w:eastAsia="Aptos" w:hAnsi="Aptos" w:cs="Aptos"/>
               </w:rPr>
-              <w:lastRenderedPageBreak/>
               <w:t>Je veux une barre de recherche</w:t>
             </w:r>
           </w:p>
@@ -658,7 +1543,6 @@
                 <w:b/>
                 <w:bCs/>
               </w:rPr>
-              <w:lastRenderedPageBreak/>
               <w:t>Affichage de la barre de recherche</w:t>
             </w:r>
           </w:p>
@@ -1338,7 +2222,6 @@
               <w:rPr>
                 <w:rFonts w:ascii="Aptos" w:eastAsia="Aptos" w:hAnsi="Aptos" w:cs="Aptos"/>
               </w:rPr>
-              <w:lastRenderedPageBreak/>
               <w:t>Etant donné que j'ai sélectionné une catégorie</w:t>
             </w:r>
           </w:p>
@@ -1417,14 +2300,20 @@
       <w:pPr>
         <w:pStyle w:val="Titre1"/>
       </w:pPr>
-      <w:r>
-        <w:t xml:space="preserve">Compte Rendu </w:t>
+      <w:bookmarkStart w:id="3" w:name="_Toc184311031"/>
+      <w:r>
+        <w:t>Compte Rendu</w:t>
+      </w:r>
+      <w:bookmarkEnd w:id="3"/>
+      <w:r>
+        <w:t xml:space="preserve"> </w:t>
       </w:r>
     </w:p>
     <w:p>
       <w:pPr>
         <w:pStyle w:val="Titre2"/>
       </w:pPr>
+      <w:bookmarkStart w:id="4" w:name="_Toc184311032"/>
       <w:r>
         <w:t xml:space="preserve">Procès </w:t>
       </w:r>
@@ -1443,6 +2332,7 @@
       <w:r>
         <w:t>5h)</w:t>
       </w:r>
+      <w:bookmarkEnd w:id="4"/>
     </w:p>
     <w:p>
       <w:pPr>
@@ -1515,6 +2405,7 @@
         <w:rPr>
           <w:rStyle w:val="lev"/>
         </w:rPr>
+        <w:lastRenderedPageBreak/>
         <w:t>Julien</w:t>
       </w:r>
     </w:p>
@@ -1566,9 +2457,11 @@
       <w:pPr>
         <w:pStyle w:val="Titre2"/>
       </w:pPr>
+      <w:bookmarkStart w:id="5" w:name="_Toc184311033"/>
       <w:r>
         <w:t>PV (28.11.2024 – 17h10)</w:t>
       </w:r>
+      <w:bookmarkEnd w:id="5"/>
     </w:p>
     <w:p>
       <w:pPr>
@@ -1677,6 +2570,7 @@
           <w:bCs w:val="0"/>
         </w:rPr>
       </w:pPr>
+      <w:bookmarkStart w:id="6" w:name="_Toc184311034"/>
       <w:r>
         <w:rPr>
           <w:rStyle w:val="lev"/>
@@ -1685,6 +2579,7 @@
         </w:rPr>
         <w:t>Configuration environnement de développement</w:t>
       </w:r>
+      <w:bookmarkEnd w:id="6"/>
     </w:p>
     <w:p>
       <w:pPr>
@@ -1754,7 +2649,7 @@
       <w:r>
         <w:t xml:space="preserve">Télécharger le repo suivant : </w:t>
       </w:r>
-      <w:hyperlink r:id="rId8" w:history="1">
+      <w:hyperlink r:id="rId9" w:history="1">
         <w:r>
           <w:rPr>
             <w:rStyle w:val="Lienhypertexte"/>
@@ -1833,26 +2728,670 @@
       <w:pPr>
         <w:pStyle w:val="Titre1"/>
       </w:pPr>
-      <w:r>
+      <w:bookmarkStart w:id="7" w:name="_Toc184311035"/>
+      <w:r>
+        <w:t>Journal des commits datés</w:t>
+      </w:r>
+      <w:bookmarkEnd w:id="7"/>
+    </w:p>
+    <w:p>
+      <w:pPr>
+        <w:pStyle w:val="Titre2"/>
+      </w:pPr>
+      <w:bookmarkStart w:id="8" w:name="_Toc184311036"/>
+      <w:r>
+        <w:t>Commits du 5 décembre 2024</w:t>
+      </w:r>
+      <w:bookmarkEnd w:id="8"/>
+    </w:p>
+    <w:p>
+      <w:pPr>
+        <w:pStyle w:val="Titre3"/>
+      </w:pPr>
+      <w:bookmarkStart w:id="9" w:name="_Toc184311037"/>
+      <w:r>
+        <w:t>Documentation</w:t>
+      </w:r>
+      <w:bookmarkEnd w:id="9"/>
+    </w:p>
+    <w:p>
+      <w:pPr>
+        <w:numPr>
+          <w:ilvl w:val="0"/>
+          <w:numId w:val="8"/>
+        </w:numPr>
+        <w:spacing w:before="100" w:beforeAutospacing="1" w:after="100" w:afterAutospacing="1" w:line="240" w:lineRule="auto"/>
+      </w:pPr>
+      <w:r>
+        <w:rPr>
+          <w:rStyle w:val="lev"/>
+        </w:rPr>
+        <w:t>Doc</w:t>
+      </w:r>
+      <w:r>
+        <w:t xml:space="preserve"> : Ajout en tête du portfolio </w:t>
+      </w:r>
+      <w:r>
+        <w:rPr>
+          <w:rStyle w:val="Accentuation"/>
+        </w:rPr>
+        <w:t>(JulienETML-hub)</w:t>
+      </w:r>
+    </w:p>
+    <w:p>
+      <w:pPr>
+        <w:numPr>
+          <w:ilvl w:val="0"/>
+          <w:numId w:val="8"/>
+        </w:numPr>
+        <w:spacing w:before="100" w:beforeAutospacing="1" w:after="100" w:afterAutospacing="1" w:line="240" w:lineRule="auto"/>
+      </w:pPr>
+      <w:r>
+        <w:rPr>
+          <w:rStyle w:val="lev"/>
+        </w:rPr>
+        <w:t>Doc</w:t>
+      </w:r>
+      <w:r>
+        <w:t xml:space="preserve"> : Ajout des conclusions dans le portfolio </w:t>
+      </w:r>
+      <w:r>
+        <w:rPr>
+          <w:rStyle w:val="Accentuation"/>
+        </w:rPr>
+        <w:t>(JulienETML-hub)</w:t>
+      </w:r>
+    </w:p>
+    <w:p>
+      <w:pPr>
+        <w:numPr>
+          <w:ilvl w:val="0"/>
+          <w:numId w:val="8"/>
+        </w:numPr>
+        <w:spacing w:before="100" w:beforeAutospacing="1" w:after="100" w:afterAutospacing="1" w:line="240" w:lineRule="auto"/>
+      </w:pPr>
+      <w:r>
+        <w:rPr>
+          <w:rStyle w:val="lev"/>
+        </w:rPr>
+        <w:t>Doc</w:t>
+      </w:r>
+      <w:r>
+        <w:t xml:space="preserve"> : Mise à jour du journal de travail </w:t>
+      </w:r>
+      <w:r>
+        <w:rPr>
+          <w:rStyle w:val="Accentuation"/>
+        </w:rPr>
+        <w:t>(JulienETML-hub)</w:t>
+      </w:r>
+    </w:p>
+    <w:p>
+      <w:pPr>
+        <w:numPr>
+          <w:ilvl w:val="0"/>
+          <w:numId w:val="8"/>
+        </w:numPr>
+        <w:spacing w:before="100" w:beforeAutospacing="1" w:after="100" w:afterAutospacing="1" w:line="240" w:lineRule="auto"/>
+      </w:pPr>
+      <w:r>
+        <w:rPr>
+          <w:rStyle w:val="lev"/>
+        </w:rPr>
+        <w:t>Doc</w:t>
+      </w:r>
+      <w:r>
+        <w:t xml:space="preserve"> : Ajout du portfolio (rapport) </w:t>
+      </w:r>
+      <w:r>
+        <w:rPr>
+          <w:rStyle w:val="Accentuation"/>
+        </w:rPr>
+        <w:t>(JulienETML-hub)</w:t>
+      </w:r>
+    </w:p>
+    <w:p>
+      <w:pPr>
+        <w:pStyle w:val="Titre3"/>
+      </w:pPr>
+      <w:bookmarkStart w:id="10" w:name="_Toc184311038"/>
+      <w:r>
+        <w:t>Fonctionnalités et Refactorisations</w:t>
+      </w:r>
+      <w:bookmarkEnd w:id="10"/>
+    </w:p>
+    <w:p>
+      <w:pPr>
+        <w:numPr>
+          <w:ilvl w:val="0"/>
+          <w:numId w:val="9"/>
+        </w:numPr>
+        <w:spacing w:before="100" w:beforeAutospacing="1" w:after="100" w:afterAutospacing="1" w:line="240" w:lineRule="auto"/>
+      </w:pPr>
+      <w:r>
+        <w:rPr>
+          <w:rStyle w:val="lev"/>
+        </w:rPr>
+        <w:t>Update</w:t>
+      </w:r>
+      <w:r>
+        <w:t xml:space="preserve"> : Ajout des contacts dans le footer </w:t>
+      </w:r>
+      <w:r>
+        <w:rPr>
+          <w:rStyle w:val="Accentuation"/>
+        </w:rPr>
+        <w:t>(JulienETML-hub)</w:t>
+      </w:r>
+    </w:p>
+    <w:p>
+      <w:pPr>
+        <w:numPr>
+          <w:ilvl w:val="0"/>
+          <w:numId w:val="9"/>
+        </w:numPr>
+        <w:spacing w:before="100" w:beforeAutospacing="1" w:after="100" w:afterAutospacing="1" w:line="240" w:lineRule="auto"/>
+      </w:pPr>
+      <w:r>
+        <w:rPr>
+          <w:rStyle w:val="lev"/>
+        </w:rPr>
+        <w:t>Refactor</w:t>
+      </w:r>
+      <w:r>
+        <w:t xml:space="preserve"> : Redimensionnement de la taille de l'image dans </w:t>
+      </w:r>
+      <w:r>
+        <w:rPr>
+          <w:rStyle w:val="CodeHTML"/>
+          <w:rFonts w:eastAsiaTheme="minorHAnsi"/>
+        </w:rPr>
+        <w:t>DetailsLivre</w:t>
+      </w:r>
+      <w:r>
+        <w:t xml:space="preserve"> </w:t>
+      </w:r>
+      <w:r>
+        <w:rPr>
+          <w:rStyle w:val="Accentuation"/>
+        </w:rPr>
+        <w:t>(JulienETML-hub)</w:t>
+      </w:r>
+    </w:p>
+    <w:p>
+      <w:pPr>
+        <w:numPr>
+          <w:ilvl w:val="0"/>
+          <w:numId w:val="9"/>
+        </w:numPr>
+        <w:spacing w:before="100" w:beforeAutospacing="1" w:after="100" w:afterAutospacing="1" w:line="240" w:lineRule="auto"/>
+      </w:pPr>
+      <w:r>
+        <w:rPr>
+          <w:rStyle w:val="lev"/>
+        </w:rPr>
         <w:lastRenderedPageBreak/>
-        <w:t>Journal des commits datés</w:t>
-      </w:r>
-    </w:p>
+        <w:t>Feat</w:t>
+      </w:r>
+      <w:r>
+        <w:t xml:space="preserve"> : Refactorisation du composant </w:t>
+      </w:r>
+      <w:r>
+        <w:rPr>
+          <w:rStyle w:val="CodeHTML"/>
+          <w:rFonts w:eastAsiaTheme="minorHAnsi"/>
+        </w:rPr>
+        <w:t>BookList</w:t>
+      </w:r>
+      <w:r>
+        <w:t xml:space="preserve"> pour un meilleur filtrage par catégories et amélioration de l'interface utilisateur </w:t>
+      </w:r>
+      <w:r>
+        <w:rPr>
+          <w:rStyle w:val="Accentuation"/>
+        </w:rPr>
+        <w:t>(TheArabicMonster)</w:t>
+      </w:r>
+    </w:p>
+    <w:p>
+      <w:pPr>
+        <w:numPr>
+          <w:ilvl w:val="0"/>
+          <w:numId w:val="9"/>
+        </w:numPr>
+        <w:spacing w:before="100" w:beforeAutospacing="1" w:after="100" w:afterAutospacing="1" w:line="240" w:lineRule="auto"/>
+      </w:pPr>
+      <w:r>
+        <w:rPr>
+          <w:rStyle w:val="lev"/>
+        </w:rPr>
+        <w:t>Feat</w:t>
+      </w:r>
+      <w:r>
+        <w:t xml:space="preserve"> : Refactorisation du composant </w:t>
+      </w:r>
+      <w:r>
+        <w:rPr>
+          <w:rStyle w:val="CodeHTML"/>
+          <w:rFonts w:eastAsiaTheme="minorHAnsi"/>
+        </w:rPr>
+        <w:t>FormAppreciation</w:t>
+      </w:r>
+      <w:r>
+        <w:t xml:space="preserve"> pour inclure l'affichage de la note moyenne et améliorer la structure du formulaire </w:t>
+      </w:r>
+      <w:r>
+        <w:rPr>
+          <w:rStyle w:val="Accentuation"/>
+        </w:rPr>
+        <w:t>(TheArabicMonster)</w:t>
+      </w:r>
+    </w:p>
+    <w:p>
+      <w:pPr>
+        <w:numPr>
+          <w:ilvl w:val="0"/>
+          <w:numId w:val="9"/>
+        </w:numPr>
+        <w:spacing w:before="100" w:beforeAutospacing="1" w:after="100" w:afterAutospacing="1" w:line="240" w:lineRule="auto"/>
+      </w:pPr>
+      <w:r>
+        <w:rPr>
+          <w:rStyle w:val="lev"/>
+        </w:rPr>
+        <w:t>Feat</w:t>
+      </w:r>
+      <w:r>
+        <w:t xml:space="preserve"> : Triage des livres par catégories dans </w:t>
+      </w:r>
+      <w:r>
+        <w:rPr>
+          <w:rStyle w:val="CodeHTML"/>
+          <w:rFonts w:eastAsiaTheme="minorHAnsi"/>
+        </w:rPr>
+        <w:t>BookList.vue</w:t>
+      </w:r>
+      <w:r>
+        <w:t xml:space="preserve"> </w:t>
+      </w:r>
+      <w:r>
+        <w:rPr>
+          <w:rStyle w:val="Accentuation"/>
+        </w:rPr>
+        <w:t>(JulienETML-hub)</w:t>
+      </w:r>
+    </w:p>
+    <w:p>
+      <w:pPr>
+        <w:numPr>
+          <w:ilvl w:val="0"/>
+          <w:numId w:val="9"/>
+        </w:numPr>
+        <w:spacing w:before="100" w:beforeAutospacing="1" w:after="100" w:afterAutospacing="1" w:line="240" w:lineRule="auto"/>
+      </w:pPr>
+      <w:r>
+        <w:rPr>
+          <w:rStyle w:val="lev"/>
+        </w:rPr>
+        <w:t>Refactor</w:t>
+      </w:r>
+      <w:r>
+        <w:t xml:space="preserve"> : Renommage de variables </w:t>
+      </w:r>
+      <w:r>
+        <w:rPr>
+          <w:rStyle w:val="Accentuation"/>
+        </w:rPr>
+        <w:t>(JulienETML-hub)</w:t>
+      </w:r>
+    </w:p>
+    <w:p>
+      <w:pPr>
+        <w:pStyle w:val="Titre3"/>
+      </w:pPr>
+      <w:bookmarkStart w:id="11" w:name="_Toc184311039"/>
+      <w:r>
+        <w:t>Tests</w:t>
+      </w:r>
+      <w:bookmarkEnd w:id="11"/>
+    </w:p>
+    <w:p>
+      <w:pPr>
+        <w:numPr>
+          <w:ilvl w:val="0"/>
+          <w:numId w:val="10"/>
+        </w:numPr>
+        <w:spacing w:before="100" w:beforeAutospacing="1" w:after="100" w:afterAutospacing="1" w:line="240" w:lineRule="auto"/>
+      </w:pPr>
+      <w:r>
+        <w:rPr>
+          <w:rStyle w:val="lev"/>
+        </w:rPr>
+        <w:t>Feat</w:t>
+      </w:r>
+      <w:r>
+        <w:t xml:space="preserve"> : Mise à jour de la configuration de Cypress et ajout de tests End-to-End (E2E) pour l'ajout de livres </w:t>
+      </w:r>
+      <w:r>
+        <w:rPr>
+          <w:rStyle w:val="Accentuation"/>
+        </w:rPr>
+        <w:t>(TheArabicMonster)</w:t>
+      </w:r>
+    </w:p>
+    <w:p>
+      <w:pPr>
+        <w:pStyle w:val="Titre3"/>
+      </w:pPr>
+      <w:bookmarkStart w:id="12" w:name="_Toc184311040"/>
+      <w:r>
+        <w:t>Autres</w:t>
+      </w:r>
+      <w:bookmarkEnd w:id="12"/>
+    </w:p>
+    <w:p>
+      <w:pPr>
+        <w:numPr>
+          <w:ilvl w:val="0"/>
+          <w:numId w:val="11"/>
+        </w:numPr>
+        <w:spacing w:before="100" w:beforeAutospacing="1" w:after="100" w:afterAutospacing="1" w:line="240" w:lineRule="auto"/>
+      </w:pPr>
+      <w:r>
+        <w:rPr>
+          <w:rStyle w:val="lev"/>
+        </w:rPr>
+        <w:t>Merge</w:t>
+      </w:r>
+      <w:r>
+        <w:t xml:space="preserve"> : Fusion de la branche </w:t>
+      </w:r>
+      <w:r>
+        <w:rPr>
+          <w:rStyle w:val="CodeHTML"/>
+          <w:rFonts w:eastAsiaTheme="minorHAnsi"/>
+        </w:rPr>
+        <w:t>main</w:t>
+      </w:r>
+      <w:r>
+        <w:t xml:space="preserve"> depuis </w:t>
+      </w:r>
+      <w:r>
+        <w:rPr>
+          <w:rStyle w:val="CodeHTML"/>
+          <w:rFonts w:eastAsiaTheme="minorHAnsi"/>
+        </w:rPr>
+        <w:t>TheArabicMonster/PortofolioDev</w:t>
+      </w:r>
+      <w:r>
+        <w:t xml:space="preserve"> </w:t>
+      </w:r>
+      <w:r>
+        <w:rPr>
+          <w:rStyle w:val="Accentuation"/>
+        </w:rPr>
+        <w:t>(Multiples commits)</w:t>
+      </w:r>
+    </w:p>
+    <w:p>
+      <w:pPr>
+        <w:spacing w:after="0"/>
+      </w:pPr>
+      <w:r>
+        <w:pict w14:anchorId="325B3130">
+          <v:rect id="_x0000_i1025" style="width:0;height:1.5pt" o:hralign="center" o:hrstd="t" o:hr="t" fillcolor="#a0a0a0" stroked="f"/>
+        </w:pict>
+      </w:r>
+    </w:p>
+    <w:p>
+      <w:pPr>
+        <w:pStyle w:val="Titre2"/>
+      </w:pPr>
+      <w:bookmarkStart w:id="13" w:name="_Toc184311041"/>
+      <w:r>
+        <w:t>Commits du 4 décembre 2024</w:t>
+      </w:r>
+      <w:bookmarkEnd w:id="13"/>
+    </w:p>
+    <w:p>
+      <w:pPr>
+        <w:pStyle w:val="Titre3"/>
+      </w:pPr>
+      <w:bookmarkStart w:id="14" w:name="_Toc184311042"/>
+      <w:r>
+        <w:t>Fonctionnalités</w:t>
+      </w:r>
+      <w:bookmarkEnd w:id="14"/>
+    </w:p>
+    <w:p>
+      <w:pPr>
+        <w:numPr>
+          <w:ilvl w:val="0"/>
+          <w:numId w:val="12"/>
+        </w:numPr>
+        <w:spacing w:before="100" w:beforeAutospacing="1" w:after="100" w:afterAutospacing="1" w:line="240" w:lineRule="auto"/>
+      </w:pPr>
+      <w:r>
+        <w:rPr>
+          <w:rStyle w:val="lev"/>
+        </w:rPr>
+        <w:t>Feat</w:t>
+      </w:r>
+      <w:r>
+        <w:t xml:space="preserve"> : Mise à jour de la configuration Cypress et ajout de tests pour la recherche (WIP) </w:t>
+      </w:r>
+      <w:r>
+        <w:rPr>
+          <w:rStyle w:val="Accentuation"/>
+        </w:rPr>
+        <w:t>(TheArabicMonster)</w:t>
+      </w:r>
+    </w:p>
+    <w:p>
+      <w:pPr>
+        <w:numPr>
+          <w:ilvl w:val="0"/>
+          <w:numId w:val="12"/>
+        </w:numPr>
+        <w:spacing w:before="100" w:beforeAutospacing="1" w:after="100" w:afterAutospacing="1" w:line="240" w:lineRule="auto"/>
+      </w:pPr>
+      <w:r>
+        <w:rPr>
+          <w:rStyle w:val="lev"/>
+        </w:rPr>
+        <w:t>Feat</w:t>
+      </w:r>
+      <w:r>
+        <w:t xml:space="preserve"> : Ajout d'une fonctionnalité de recherche et d'une page de résultats pour les livres </w:t>
+      </w:r>
+      <w:r>
+        <w:rPr>
+          <w:rStyle w:val="Accentuation"/>
+        </w:rPr>
+        <w:t>(TheArabicMonster)</w:t>
+      </w:r>
+    </w:p>
+    <w:p>
+      <w:pPr>
+        <w:numPr>
+          <w:ilvl w:val="0"/>
+          <w:numId w:val="12"/>
+        </w:numPr>
+        <w:spacing w:before="100" w:beforeAutospacing="1" w:after="100" w:afterAutospacing="1" w:line="240" w:lineRule="auto"/>
+      </w:pPr>
+      <w:r>
+        <w:rPr>
+          <w:rStyle w:val="lev"/>
+        </w:rPr>
+        <w:t>Feat</w:t>
+      </w:r>
+      <w:r>
+        <w:t xml:space="preserve"> : Ajout d'une option et d'un filtre pour trier les livres par catégorie </w:t>
+      </w:r>
+      <w:r>
+        <w:rPr>
+          <w:rStyle w:val="Accentuation"/>
+        </w:rPr>
+        <w:t>(TheArabicMonster)</w:t>
+      </w:r>
+    </w:p>
+    <w:p>
+      <w:pPr>
+        <w:pStyle w:val="Titre3"/>
+      </w:pPr>
+      <w:bookmarkStart w:id="15" w:name="_Toc184311043"/>
+      <w:r>
+        <w:t>Tests</w:t>
+      </w:r>
+      <w:bookmarkEnd w:id="15"/>
+    </w:p>
+    <w:p>
+      <w:pPr>
+        <w:numPr>
+          <w:ilvl w:val="0"/>
+          <w:numId w:val="13"/>
+        </w:numPr>
+        <w:spacing w:before="100" w:beforeAutospacing="1" w:after="100" w:afterAutospacing="1" w:line="240" w:lineRule="auto"/>
+      </w:pPr>
+      <w:r>
+        <w:rPr>
+          <w:rStyle w:val="lev"/>
+        </w:rPr>
+        <w:t>Feat</w:t>
+      </w:r>
+      <w:r>
+        <w:t xml:space="preserve"> : Ajout de Cypress pour réaliser des tests </w:t>
+      </w:r>
+      <w:r>
+        <w:rPr>
+          <w:rStyle w:val="Accentuation"/>
+        </w:rPr>
+        <w:t>(TheArabicMonster)</w:t>
+      </w:r>
+    </w:p>
+    <w:p>
+      <w:pPr>
+        <w:spacing w:after="0"/>
+      </w:pPr>
+      <w:r>
+        <w:pict w14:anchorId="6F7AC2B2">
+          <v:rect id="_x0000_i1026" style="width:0;height:1.5pt" o:hralign="center" o:hrstd="t" o:hr="t" fillcolor="#a0a0a0" stroked="f"/>
+        </w:pict>
+      </w:r>
+    </w:p>
+    <w:p>
+      <w:pPr>
+        <w:pStyle w:val="Titre2"/>
+      </w:pPr>
+      <w:bookmarkStart w:id="16" w:name="_Toc184311044"/>
+      <w:r>
+        <w:t>Commits du 28 novembre 2024</w:t>
+      </w:r>
+      <w:bookmarkEnd w:id="16"/>
+    </w:p>
+    <w:p>
+      <w:pPr>
+        <w:pStyle w:val="Titre3"/>
+      </w:pPr>
+      <w:bookmarkStart w:id="17" w:name="_Toc184311045"/>
+      <w:r>
+        <w:t>Initialisation</w:t>
+      </w:r>
+      <w:bookmarkEnd w:id="17"/>
+    </w:p>
+    <w:p>
+      <w:pPr>
+        <w:numPr>
+          <w:ilvl w:val="0"/>
+          <w:numId w:val="14"/>
+        </w:numPr>
+        <w:spacing w:before="100" w:beforeAutospacing="1" w:after="100" w:afterAutospacing="1" w:line="240" w:lineRule="auto"/>
+      </w:pPr>
+      <w:r>
+        <w:rPr>
+          <w:rStyle w:val="lev"/>
+        </w:rPr>
+        <w:t>Doc</w:t>
+      </w:r>
+      <w:r>
+        <w:t xml:space="preserve"> : Journal de travail jour 1 </w:t>
+      </w:r>
+      <w:r>
+        <w:rPr>
+          <w:rStyle w:val="Accentuation"/>
+        </w:rPr>
+        <w:t>(TheArabicMonster)</w:t>
+      </w:r>
+    </w:p>
+    <w:p>
+      <w:pPr>
+        <w:numPr>
+          <w:ilvl w:val="0"/>
+          <w:numId w:val="14"/>
+        </w:numPr>
+        <w:spacing w:before="100" w:beforeAutospacing="1" w:after="100" w:afterAutospacing="1" w:line="240" w:lineRule="auto"/>
+      </w:pPr>
+      <w:r>
+        <w:rPr>
+          <w:rStyle w:val="lev"/>
+        </w:rPr>
+        <w:t>Ajout</w:t>
+      </w:r>
+      <w:r>
+        <w:t xml:space="preserve"> : Projet Litteralux </w:t>
+      </w:r>
+      <w:r>
+        <w:rPr>
+          <w:rStyle w:val="Accentuation"/>
+        </w:rPr>
+        <w:t>(JulienETML-hub)</w:t>
+      </w:r>
+    </w:p>
+    <w:p>
+      <w:pPr>
+        <w:numPr>
+          <w:ilvl w:val="0"/>
+          <w:numId w:val="14"/>
+        </w:numPr>
+        <w:spacing w:before="100" w:beforeAutospacing="1" w:after="100" w:afterAutospacing="1" w:line="240" w:lineRule="auto"/>
+      </w:pPr>
+      <w:r>
+        <w:rPr>
+          <w:rStyle w:val="lev"/>
+        </w:rPr>
+        <w:t>Initial Commit</w:t>
+      </w:r>
+      <w:r>
+        <w:t xml:space="preserve"> </w:t>
+      </w:r>
+      <w:r>
+        <w:rPr>
+          <w:rStyle w:val="Accentuation"/>
+        </w:rPr>
+        <w:t>(TheArabicMonster)</w:t>
+      </w:r>
+    </w:p>
+    <w:p/>
     <w:p>
       <w:pPr>
         <w:pStyle w:val="Titre1"/>
       </w:pPr>
-      <w:r>
+      <w:bookmarkStart w:id="18" w:name="_Toc184311046"/>
+      <w:r>
+        <w:lastRenderedPageBreak/>
         <w:t>Développement et tests</w:t>
       </w:r>
+      <w:bookmarkEnd w:id="18"/>
     </w:p>
     <w:p>
       <w:pPr>
         <w:pStyle w:val="Titre2"/>
       </w:pPr>
+      <w:bookmarkStart w:id="19" w:name="_Toc184311047"/>
       <w:r>
         <w:t>Système de notation</w:t>
       </w:r>
+      <w:bookmarkEnd w:id="19"/>
     </w:p>
     <w:p>
       <w:r>
@@ -1877,59 +3416,6 @@
             <wp:extent cx="5731510" cy="908685"/>
             <wp:effectExtent l="0" t="0" r="2540" b="5715"/>
             <wp:docPr id="9" name="Image 9"/>
-            <wp:cNvGraphicFramePr>
-              <a:graphicFrameLocks xmlns:a="http://schemas.openxmlformats.org/drawingml/2006/main" noChangeAspect="1"/>
-            </wp:cNvGraphicFramePr>
-            <a:graphic xmlns:a="http://schemas.openxmlformats.org/drawingml/2006/main">
-              <a:graphicData uri="http://schemas.openxmlformats.org/drawingml/2006/picture">
-                <pic:pic xmlns:pic="http://schemas.openxmlformats.org/drawingml/2006/picture">
-                  <pic:nvPicPr>
-                    <pic:cNvPr id="1" name=""/>
-                    <pic:cNvPicPr/>
-                  </pic:nvPicPr>
-                  <pic:blipFill>
-                    <a:blip r:embed="rId9"/>
-                    <a:stretch>
-                      <a:fillRect/>
-                    </a:stretch>
-                  </pic:blipFill>
-                  <pic:spPr>
-                    <a:xfrm>
-                      <a:off x="0" y="0"/>
-                      <a:ext cx="5731510" cy="908685"/>
-                    </a:xfrm>
-                    <a:prstGeom prst="rect">
-                      <a:avLst/>
-                    </a:prstGeom>
-                  </pic:spPr>
-                </pic:pic>
-              </a:graphicData>
-            </a:graphic>
-          </wp:inline>
-        </w:drawing>
-      </w:r>
-    </w:p>
-    <w:p>
-      <w:pPr>
-        <w:pStyle w:val="Sous-titre"/>
-      </w:pPr>
-      <w:r>
-        <w:t>Création d’un</w:t>
-      </w:r>
-      <w:r>
-        <w:t xml:space="preserve">e vue servant de formulaire pour envoyer un commentaire ainsi qu’une note </w:t>
-      </w:r>
-    </w:p>
-    <w:p>
-      <w:r>
-        <w:rPr>
-          <w:noProof/>
-        </w:rPr>
-        <w:drawing>
-          <wp:inline distT="0" distB="0" distL="0" distR="0" wp14:anchorId="156AE3C9" wp14:editId="35E58C64">
-            <wp:extent cx="5731510" cy="5103495"/>
-            <wp:effectExtent l="0" t="0" r="2540" b="1905"/>
-            <wp:docPr id="10" name="Image 10"/>
             <wp:cNvGraphicFramePr>
               <a:graphicFrameLocks xmlns:a="http://schemas.openxmlformats.org/drawingml/2006/main" noChangeAspect="1"/>
             </wp:cNvGraphicFramePr>
@@ -1949,7 +3435,7 @@
                   <pic:spPr>
                     <a:xfrm>
                       <a:off x="0" y="0"/>
-                      <a:ext cx="5731510" cy="5103495"/>
+                      <a:ext cx="5731510" cy="908685"/>
                     </a:xfrm>
                     <a:prstGeom prst="rect">
                       <a:avLst/>
@@ -1967,7 +3453,10 @@
         <w:pStyle w:val="Sous-titre"/>
       </w:pPr>
       <w:r>
-        <w:t>Afficher cette vue sur la page « DetailsLivre » (en fonction de livre sélectionné par l’utilisateur</w:t>
+        <w:t>Création d’un</w:t>
+      </w:r>
+      <w:r>
+        <w:t xml:space="preserve">e vue servant de formulaire pour envoyer un commentaire ainsi qu’une note </w:t>
       </w:r>
     </w:p>
     <w:p>
@@ -1975,12 +3464,11 @@
         <w:rPr>
           <w:noProof/>
         </w:rPr>
-        <w:lastRenderedPageBreak/>
         <w:drawing>
-          <wp:inline distT="0" distB="0" distL="0" distR="0" wp14:anchorId="2BE1DF53" wp14:editId="1341493F">
-            <wp:extent cx="5096586" cy="190527"/>
-            <wp:effectExtent l="0" t="0" r="0" b="0"/>
-            <wp:docPr id="11" name="Image 11"/>
+          <wp:inline distT="0" distB="0" distL="0" distR="0" wp14:anchorId="156AE3C9" wp14:editId="35E58C64">
+            <wp:extent cx="5731510" cy="5103495"/>
+            <wp:effectExtent l="0" t="0" r="2540" b="1905"/>
+            <wp:docPr id="10" name="Image 10"/>
             <wp:cNvGraphicFramePr>
               <a:graphicFrameLocks xmlns:a="http://schemas.openxmlformats.org/drawingml/2006/main" noChangeAspect="1"/>
             </wp:cNvGraphicFramePr>
@@ -2000,7 +3488,7 @@
                   <pic:spPr>
                     <a:xfrm>
                       <a:off x="0" y="0"/>
-                      <a:ext cx="5096586" cy="190527"/>
+                      <a:ext cx="5731510" cy="5103495"/>
                     </a:xfrm>
                     <a:prstGeom prst="rect">
                       <a:avLst/>
@@ -2018,7 +3506,7 @@
         <w:pStyle w:val="Sous-titre"/>
       </w:pPr>
       <w:r>
-        <w:t>Création d’une nouvelle route spécialement faites pour retourner la moyenne de toutes notes(appréciations)</w:t>
+        <w:t>Afficher cette vue sur la page « DetailsLivre » (en fonction de livre sélectionné par l’utilisateur</w:t>
       </w:r>
     </w:p>
     <w:p>
@@ -2027,10 +3515,10 @@
           <w:noProof/>
         </w:rPr>
         <w:drawing>
-          <wp:inline distT="0" distB="0" distL="0" distR="0" wp14:anchorId="3FB99EB3" wp14:editId="2A66A8C2">
-            <wp:extent cx="5731510" cy="2414270"/>
-            <wp:effectExtent l="0" t="0" r="2540" b="5080"/>
-            <wp:docPr id="12" name="Image 12"/>
+          <wp:inline distT="0" distB="0" distL="0" distR="0" wp14:anchorId="2BE1DF53" wp14:editId="1341493F">
+            <wp:extent cx="5096586" cy="190527"/>
+            <wp:effectExtent l="0" t="0" r="0" b="0"/>
+            <wp:docPr id="11" name="Image 11"/>
             <wp:cNvGraphicFramePr>
               <a:graphicFrameLocks xmlns:a="http://schemas.openxmlformats.org/drawingml/2006/main" noChangeAspect="1"/>
             </wp:cNvGraphicFramePr>
@@ -2050,7 +3538,7 @@
                   <pic:spPr>
                     <a:xfrm>
                       <a:off x="0" y="0"/>
-                      <a:ext cx="5731510" cy="2414270"/>
+                      <a:ext cx="5096586" cy="190527"/>
                     </a:xfrm>
                     <a:prstGeom prst="rect">
                       <a:avLst/>
@@ -2068,7 +3556,8 @@
         <w:pStyle w:val="Sous-titre"/>
       </w:pPr>
       <w:r>
-        <w:t xml:space="preserve">Afficher la moyenne des notes sur le site </w:t>
+        <w:lastRenderedPageBreak/>
+        <w:t>Création d’une nouvelle route spécialement faites pour retourner la moyenne de toutes notes(appréciations)</w:t>
       </w:r>
     </w:p>
     <w:p>
@@ -2077,10 +3566,10 @@
           <w:noProof/>
         </w:rPr>
         <w:drawing>
-          <wp:inline distT="0" distB="0" distL="0" distR="0" wp14:anchorId="2CAA01C0" wp14:editId="473D6591">
-            <wp:extent cx="5731510" cy="737235"/>
-            <wp:effectExtent l="0" t="0" r="2540" b="5715"/>
-            <wp:docPr id="13" name="Image 13"/>
+          <wp:inline distT="0" distB="0" distL="0" distR="0" wp14:anchorId="3FB99EB3" wp14:editId="2A66A8C2">
+            <wp:extent cx="5731510" cy="2414270"/>
+            <wp:effectExtent l="0" t="0" r="2540" b="5080"/>
+            <wp:docPr id="12" name="Image 12"/>
             <wp:cNvGraphicFramePr>
               <a:graphicFrameLocks xmlns:a="http://schemas.openxmlformats.org/drawingml/2006/main" noChangeAspect="1"/>
             </wp:cNvGraphicFramePr>
@@ -2100,7 +3589,7 @@
                   <pic:spPr>
                     <a:xfrm>
                       <a:off x="0" y="0"/>
-                      <a:ext cx="5731510" cy="737235"/>
+                      <a:ext cx="5731510" cy="2414270"/>
                     </a:xfrm>
                     <a:prstGeom prst="rect">
                       <a:avLst/>
@@ -2114,12 +3603,23 @@
       </w:r>
     </w:p>
     <w:p>
-      <w:r>
+      <w:pPr>
+        <w:pStyle w:val="Sous-titre"/>
+      </w:pPr>
+      <w:r>
+        <w:t xml:space="preserve">Afficher la moyenne des notes sur le site </w:t>
+      </w:r>
+    </w:p>
+    <w:p>
+      <w:r>
+        <w:rPr>
+          <w:noProof/>
+        </w:rPr>
         <w:drawing>
-          <wp:inline distT="0" distB="0" distL="0" distR="0" wp14:anchorId="06B710D0" wp14:editId="1CE3BEED">
-            <wp:extent cx="5731510" cy="2971800"/>
-            <wp:effectExtent l="0" t="0" r="2540" b="0"/>
-            <wp:docPr id="16" name="Image 16"/>
+          <wp:inline distT="0" distB="0" distL="0" distR="0" wp14:anchorId="2CAA01C0" wp14:editId="473D6591">
+            <wp:extent cx="5731510" cy="737235"/>
+            <wp:effectExtent l="0" t="0" r="2540" b="5715"/>
+            <wp:docPr id="13" name="Image 13"/>
             <wp:cNvGraphicFramePr>
               <a:graphicFrameLocks xmlns:a="http://schemas.openxmlformats.org/drawingml/2006/main" noChangeAspect="1"/>
             </wp:cNvGraphicFramePr>
@@ -2139,7 +3639,7 @@
                   <pic:spPr>
                     <a:xfrm>
                       <a:off x="0" y="0"/>
-                      <a:ext cx="5731510" cy="2971800"/>
+                      <a:ext cx="5731510" cy="737235"/>
                     </a:xfrm>
                     <a:prstGeom prst="rect">
                       <a:avLst/>
@@ -2154,12 +3654,11 @@
     </w:p>
     <w:p>
       <w:r>
-        <w:lastRenderedPageBreak/>
         <w:drawing>
-          <wp:inline distT="0" distB="0" distL="0" distR="0" wp14:anchorId="7592D430" wp14:editId="340DF50B">
-            <wp:extent cx="5731510" cy="2491740"/>
-            <wp:effectExtent l="0" t="0" r="2540" b="3810"/>
-            <wp:docPr id="17" name="Image 17"/>
+          <wp:inline distT="0" distB="0" distL="0" distR="0" wp14:anchorId="06B710D0" wp14:editId="1CE3BEED">
+            <wp:extent cx="5731510" cy="2971800"/>
+            <wp:effectExtent l="0" t="0" r="2540" b="0"/>
+            <wp:docPr id="16" name="Image 16"/>
             <wp:cNvGraphicFramePr>
               <a:graphicFrameLocks xmlns:a="http://schemas.openxmlformats.org/drawingml/2006/main" noChangeAspect="1"/>
             </wp:cNvGraphicFramePr>
@@ -2179,7 +3678,7 @@
                   <pic:spPr>
                     <a:xfrm>
                       <a:off x="0" y="0"/>
-                      <a:ext cx="5731510" cy="2491740"/>
+                      <a:ext cx="5731510" cy="2971800"/>
                     </a:xfrm>
                     <a:prstGeom prst="rect">
                       <a:avLst/>
@@ -2193,41 +3692,13 @@
       </w:r>
     </w:p>
     <w:p>
-      <w:pPr>
-        <w:pStyle w:val="Titre2"/>
-      </w:pPr>
-      <w:r>
-        <w:t>Filtrage par catégorie</w:t>
-      </w:r>
-    </w:p>
-    <w:p>
-      <w:r>
-        <w:t>Afin d’implémenter un filtre par catégorie, nous avons suivis ces étapes :</w:t>
-      </w:r>
-    </w:p>
-    <w:p>
-      <w:pPr>
-        <w:pStyle w:val="Sous-titre"/>
-      </w:pPr>
-      <w:r>
-        <w:t>Import des livres via l’API</w:t>
-      </w:r>
-    </w:p>
-    <w:p>
-      <w:r>
-        <w:t>On stock l’ensemble des livres et leurs informations relatives dans « books »</w:t>
-      </w:r>
-    </w:p>
-    <w:p>
-      <w:r>
-        <w:rPr>
-          <w:noProof/>
-        </w:rPr>
+      <w:r>
+        <w:lastRenderedPageBreak/>
         <w:drawing>
-          <wp:inline distT="0" distB="0" distL="0" distR="0" wp14:anchorId="40ED5820" wp14:editId="6C5A9811">
-            <wp:extent cx="5391902" cy="1848108"/>
-            <wp:effectExtent l="0" t="0" r="0" b="0"/>
-            <wp:docPr id="3" name="Image 3"/>
+          <wp:inline distT="0" distB="0" distL="0" distR="0" wp14:anchorId="7592D430" wp14:editId="340DF50B">
+            <wp:extent cx="5731510" cy="2491740"/>
+            <wp:effectExtent l="0" t="0" r="2540" b="3810"/>
+            <wp:docPr id="17" name="Image 17"/>
             <wp:cNvGraphicFramePr>
               <a:graphicFrameLocks xmlns:a="http://schemas.openxmlformats.org/drawingml/2006/main" noChangeAspect="1"/>
             </wp:cNvGraphicFramePr>
@@ -2247,7 +3718,7 @@
                   <pic:spPr>
                     <a:xfrm>
                       <a:off x="0" y="0"/>
-                      <a:ext cx="5391902" cy="1848108"/>
+                      <a:ext cx="5731510" cy="2491740"/>
                     </a:xfrm>
                     <a:prstGeom prst="rect">
                       <a:avLst/>
@@ -2262,10 +3733,30 @@
     </w:p>
     <w:p>
       <w:pPr>
+        <w:pStyle w:val="Titre2"/>
+      </w:pPr>
+      <w:bookmarkStart w:id="20" w:name="_Toc184311048"/>
+      <w:r>
+        <w:t>Filtrage par catégorie</w:t>
+      </w:r>
+      <w:bookmarkEnd w:id="20"/>
+    </w:p>
+    <w:p>
+      <w:r>
+        <w:t>Afin d’implémenter un filtre par catégorie, nous avons suivis ces étapes :</w:t>
+      </w:r>
+    </w:p>
+    <w:p>
+      <w:pPr>
         <w:pStyle w:val="Sous-titre"/>
       </w:pPr>
       <w:r>
-        <w:t>Implementation de l’outil de sélection de catégorie</w:t>
+        <w:t>Import des livres via l’API</w:t>
+      </w:r>
+    </w:p>
+    <w:p>
+      <w:r>
+        <w:t>On stock l’ensemble des livres et leurs informations relatives dans « books »</w:t>
       </w:r>
     </w:p>
     <w:p>
@@ -2273,12 +3764,11 @@
         <w:rPr>
           <w:noProof/>
         </w:rPr>
-        <w:lastRenderedPageBreak/>
         <w:drawing>
-          <wp:inline distT="0" distB="0" distL="0" distR="0" wp14:anchorId="7F0AF5C5" wp14:editId="3C40C799">
-            <wp:extent cx="5731510" cy="1201420"/>
-            <wp:effectExtent l="0" t="0" r="2540" b="0"/>
-            <wp:docPr id="5" name="Image 5"/>
+          <wp:inline distT="0" distB="0" distL="0" distR="0" wp14:anchorId="40ED5820" wp14:editId="6C5A9811">
+            <wp:extent cx="5391902" cy="1848108"/>
+            <wp:effectExtent l="0" t="0" r="0" b="0"/>
+            <wp:docPr id="3" name="Image 3"/>
             <wp:cNvGraphicFramePr>
               <a:graphicFrameLocks xmlns:a="http://schemas.openxmlformats.org/drawingml/2006/main" noChangeAspect="1"/>
             </wp:cNvGraphicFramePr>
@@ -2298,7 +3788,7 @@
                   <pic:spPr>
                     <a:xfrm>
                       <a:off x="0" y="0"/>
-                      <a:ext cx="5731510" cy="1201420"/>
+                      <a:ext cx="5391902" cy="1848108"/>
                     </a:xfrm>
                     <a:prstGeom prst="rect">
                       <a:avLst/>
@@ -2310,15 +3800,26 @@
           </wp:inline>
         </w:drawing>
       </w:r>
+    </w:p>
+    <w:p>
+      <w:pPr>
+        <w:pStyle w:val="Sous-titre"/>
+      </w:pPr>
+      <w:r>
+        <w:t>Implementation de l’outil de sélection de catégorie</w:t>
+      </w:r>
+    </w:p>
+    <w:p>
       <w:r>
         <w:rPr>
           <w:noProof/>
         </w:rPr>
+        <w:lastRenderedPageBreak/>
         <w:drawing>
-          <wp:inline distT="0" distB="0" distL="0" distR="0" wp14:anchorId="545AB9AC" wp14:editId="3791DB78">
-            <wp:extent cx="3419952" cy="1657581"/>
-            <wp:effectExtent l="0" t="0" r="9525" b="0"/>
-            <wp:docPr id="4" name="Image 4"/>
+          <wp:inline distT="0" distB="0" distL="0" distR="0" wp14:anchorId="7F0AF5C5" wp14:editId="3C40C799">
+            <wp:extent cx="5731510" cy="1201420"/>
+            <wp:effectExtent l="0" t="0" r="2540" b="0"/>
+            <wp:docPr id="5" name="Image 5"/>
             <wp:cNvGraphicFramePr>
               <a:graphicFrameLocks xmlns:a="http://schemas.openxmlformats.org/drawingml/2006/main" noChangeAspect="1"/>
             </wp:cNvGraphicFramePr>
@@ -2338,7 +3839,7 @@
                   <pic:spPr>
                     <a:xfrm>
                       <a:off x="0" y="0"/>
-                      <a:ext cx="3419952" cy="1657581"/>
+                      <a:ext cx="5731510" cy="1201420"/>
                     </a:xfrm>
                     <a:prstGeom prst="rect">
                       <a:avLst/>
@@ -2350,28 +3851,15 @@
           </wp:inline>
         </w:drawing>
       </w:r>
-    </w:p>
-    <w:p>
-      <w:pPr>
-        <w:pStyle w:val="Sous-titre"/>
-      </w:pPr>
-      <w:r>
-        <w:t xml:space="preserve">Création méthode de filtre qui renvoie seulement les livres correspondant </w:t>
-      </w:r>
-      <w:r>
-        <w:t>à la catégorie sélectionnée</w:t>
-      </w:r>
-    </w:p>
-    <w:p>
       <w:r>
         <w:rPr>
           <w:noProof/>
         </w:rPr>
         <w:drawing>
-          <wp:inline distT="0" distB="0" distL="0" distR="0" wp14:anchorId="49495AA3" wp14:editId="48B4D849">
-            <wp:extent cx="5731510" cy="1074420"/>
-            <wp:effectExtent l="0" t="0" r="2540" b="0"/>
-            <wp:docPr id="6" name="Image 6"/>
+          <wp:inline distT="0" distB="0" distL="0" distR="0" wp14:anchorId="545AB9AC" wp14:editId="3791DB78">
+            <wp:extent cx="3419952" cy="1657581"/>
+            <wp:effectExtent l="0" t="0" r="9525" b="0"/>
+            <wp:docPr id="4" name="Image 4"/>
             <wp:cNvGraphicFramePr>
               <a:graphicFrameLocks xmlns:a="http://schemas.openxmlformats.org/drawingml/2006/main" noChangeAspect="1"/>
             </wp:cNvGraphicFramePr>
@@ -2391,7 +3879,7 @@
                   <pic:spPr>
                     <a:xfrm>
                       <a:off x="0" y="0"/>
-                      <a:ext cx="5731510" cy="1074420"/>
+                      <a:ext cx="3419952" cy="1657581"/>
                     </a:xfrm>
                     <a:prstGeom prst="rect">
                       <a:avLst/>
@@ -2409,7 +3897,10 @@
         <w:pStyle w:val="Sous-titre"/>
       </w:pPr>
       <w:r>
-        <w:t>Affichage des informations des livres de la catégorie </w:t>
+        <w:t xml:space="preserve">Création méthode de filtre qui renvoie seulement les livres correspondant </w:t>
+      </w:r>
+      <w:r>
+        <w:t>à la catégorie sélectionnée</w:t>
       </w:r>
     </w:p>
     <w:p>
@@ -2418,10 +3909,10 @@
           <w:noProof/>
         </w:rPr>
         <w:drawing>
-          <wp:inline distT="0" distB="0" distL="0" distR="0" wp14:anchorId="5DC7A22F" wp14:editId="371388FE">
-            <wp:extent cx="5731510" cy="1863725"/>
-            <wp:effectExtent l="0" t="0" r="2540" b="3175"/>
-            <wp:docPr id="7" name="Image 7"/>
+          <wp:inline distT="0" distB="0" distL="0" distR="0" wp14:anchorId="49495AA3" wp14:editId="48B4D849">
+            <wp:extent cx="5731510" cy="1074420"/>
+            <wp:effectExtent l="0" t="0" r="2540" b="0"/>
+            <wp:docPr id="6" name="Image 6"/>
             <wp:cNvGraphicFramePr>
               <a:graphicFrameLocks xmlns:a="http://schemas.openxmlformats.org/drawingml/2006/main" noChangeAspect="1"/>
             </wp:cNvGraphicFramePr>
@@ -2441,7 +3932,7 @@
                   <pic:spPr>
                     <a:xfrm>
                       <a:off x="0" y="0"/>
-                      <a:ext cx="5731510" cy="1863725"/>
+                      <a:ext cx="5731510" cy="1074420"/>
                     </a:xfrm>
                     <a:prstGeom prst="rect">
                       <a:avLst/>
@@ -2455,13 +3946,23 @@
       </w:r>
     </w:p>
     <w:p>
-      <w:r>
-        <w:lastRenderedPageBreak/>
+      <w:pPr>
+        <w:pStyle w:val="Sous-titre"/>
+      </w:pPr>
+      <w:r>
+        <w:t>Affichage des informations des livres de la catégorie </w:t>
+      </w:r>
+    </w:p>
+    <w:p>
+      <w:r>
+        <w:rPr>
+          <w:noProof/>
+        </w:rPr>
         <w:drawing>
-          <wp:inline distT="0" distB="0" distL="0" distR="0" wp14:anchorId="6AAA1136" wp14:editId="19633FE0">
-            <wp:extent cx="4953691" cy="4582164"/>
-            <wp:effectExtent l="0" t="0" r="0" b="8890"/>
-            <wp:docPr id="1" name="Image 1"/>
+          <wp:inline distT="0" distB="0" distL="0" distR="0" wp14:anchorId="5DC7A22F" wp14:editId="371388FE">
+            <wp:extent cx="5731510" cy="1863725"/>
+            <wp:effectExtent l="0" t="0" r="2540" b="3175"/>
+            <wp:docPr id="7" name="Image 7"/>
             <wp:cNvGraphicFramePr>
               <a:graphicFrameLocks xmlns:a="http://schemas.openxmlformats.org/drawingml/2006/main" noChangeAspect="1"/>
             </wp:cNvGraphicFramePr>
@@ -2481,6 +3982,46 @@
                   <pic:spPr>
                     <a:xfrm>
                       <a:off x="0" y="0"/>
+                      <a:ext cx="5731510" cy="1863725"/>
+                    </a:xfrm>
+                    <a:prstGeom prst="rect">
+                      <a:avLst/>
+                    </a:prstGeom>
+                  </pic:spPr>
+                </pic:pic>
+              </a:graphicData>
+            </a:graphic>
+          </wp:inline>
+        </w:drawing>
+      </w:r>
+    </w:p>
+    <w:p>
+      <w:r>
+        <w:lastRenderedPageBreak/>
+        <w:drawing>
+          <wp:inline distT="0" distB="0" distL="0" distR="0" wp14:anchorId="6AAA1136" wp14:editId="19633FE0">
+            <wp:extent cx="4953691" cy="4582164"/>
+            <wp:effectExtent l="0" t="0" r="0" b="8890"/>
+            <wp:docPr id="1" name="Image 1"/>
+            <wp:cNvGraphicFramePr>
+              <a:graphicFrameLocks xmlns:a="http://schemas.openxmlformats.org/drawingml/2006/main" noChangeAspect="1"/>
+            </wp:cNvGraphicFramePr>
+            <a:graphic xmlns:a="http://schemas.openxmlformats.org/drawingml/2006/main">
+              <a:graphicData uri="http://schemas.openxmlformats.org/drawingml/2006/picture">
+                <pic:pic xmlns:pic="http://schemas.openxmlformats.org/drawingml/2006/picture">
+                  <pic:nvPicPr>
+                    <pic:cNvPr id="1" name=""/>
+                    <pic:cNvPicPr/>
+                  </pic:nvPicPr>
+                  <pic:blipFill>
+                    <a:blip r:embed="rId22"/>
+                    <a:stretch>
+                      <a:fillRect/>
+                    </a:stretch>
+                  </pic:blipFill>
+                  <pic:spPr>
+                    <a:xfrm>
+                      <a:off x="0" y="0"/>
                       <a:ext cx="4953691" cy="4582164"/>
                     </a:xfrm>
                     <a:prstGeom prst="rect">
@@ -2498,9 +4039,11 @@
       <w:pPr>
         <w:pStyle w:val="Titre1"/>
       </w:pPr>
+      <w:bookmarkStart w:id="21" w:name="_Toc184311049"/>
       <w:r>
         <w:t>Résultats finaux et conclusions</w:t>
       </w:r>
+      <w:bookmarkEnd w:id="21"/>
     </w:p>
     <w:p>
       <w:pPr>
@@ -2577,12 +4120,8 @@
       </w:r>
     </w:p>
     <w:sectPr>
-      <w:headerReference w:type="even" r:id="rId22"/>
       <w:headerReference w:type="default" r:id="rId23"/>
-      <w:footerReference w:type="even" r:id="rId24"/>
-      <w:footerReference w:type="default" r:id="rId25"/>
-      <w:headerReference w:type="first" r:id="rId26"/>
-      <w:footerReference w:type="first" r:id="rId27"/>
+      <w:footerReference w:type="default" r:id="rId24"/>
       <w:pgSz w:w="11906" w:h="16838"/>
       <w:pgMar w:top="1440" w:right="1440" w:bottom="1440" w:left="1440" w:header="720" w:footer="720" w:gutter="0"/>
       <w:pgNumType w:start="0"/>
@@ -2620,16 +4159,6 @@
 </file>
 
 <file path=word/footer1.xml><?xml version="1.0" encoding="utf-8"?>
-<w:ftr xmlns:wpc="http://schemas.microsoft.com/office/word/2010/wordprocessingCanvas" xmlns:cx="http://schemas.microsoft.com/office/drawing/2014/chartex" xmlns:cx1="http://schemas.microsoft.com/office/drawing/2015/9/8/chartex" xmlns:cx2="http://schemas.microsoft.com/office/drawing/2015/10/21/chartex" xmlns:cx3="http://schemas.microsoft.com/office/drawing/2016/5/9/chartex" xmlns:cx4="http://schemas.microsoft.com/office/drawing/2016/5/10/chartex" xmlns:cx5="http://schemas.microsoft.com/office/drawing/2016/5/11/chartex" xmlns:cx6="http://schemas.microsoft.com/office/drawing/2016/5/12/chartex" xmlns:cx7="http://schemas.microsoft.com/office/drawing/2016/5/13/chartex" xmlns:cx8="http://schemas.microsoft.com/office/drawing/2016/5/14/chartex" xmlns:mc="http://schemas.openxmlformats.org/markup-compatibility/2006" xmlns:aink="http://schemas.microsoft.com/office/drawing/2016/ink" xmlns:am3d="http://schemas.microsoft.com/office/drawing/2017/model3d" xmlns:o="urn:schemas-microsoft-com:office:office" xmlns:oel="http://schemas.microsoft.com/office/2019/extlst" xmlns:r="http://schemas.openxmlformats.org/officeDocument/2006/relationships" xmlns:m="http://schemas.openxmlformats.org/officeDocument/2006/math" xmlns:v="urn:schemas-microsoft-com:vml" xmlns:wp14="http://schemas.microsoft.com/office/word/2010/wordprocessingDrawing" xmlns:wp="http://schemas.openxmlformats.org/drawingml/2006/wordprocessingDrawing" xmlns:w10="urn:schemas-microsoft-com:office:word" xmlns:w="http://schemas.openxmlformats.org/wordprocessingml/2006/main" xmlns:w14="http://schemas.microsoft.com/office/word/2010/wordml" xmlns:w15="http://schemas.microsoft.com/office/word/2012/wordml" xmlns:w16cex="http://schemas.microsoft.com/office/word/2018/wordml/cex" xmlns:w16cid="http://schemas.microsoft.com/office/word/2016/wordml/cid" xmlns:w16="http://schemas.microsoft.com/office/word/2018/wordml" xmlns:w16sdtdh="http://schemas.microsoft.com/office/word/2020/wordml/sdtdatahash" xmlns:w16se="http://schemas.microsoft.com/office/word/2015/wordml/symex" xmlns:wpg="http://schemas.microsoft.com/office/word/2010/wordprocessingGroup" xmlns:wpi="http://schemas.microsoft.com/office/word/2010/wordprocessingInk" xmlns:wne="http://schemas.microsoft.com/office/word/2006/wordml" xmlns:wps="http://schemas.microsoft.com/office/word/2010/wordprocessingShape" mc:Ignorable="w14 w15 w16se w16cid w16 w16cex w16sdtdh wp14">
-  <w:p>
-    <w:pPr>
-      <w:pStyle w:val="Pieddepage"/>
-    </w:pPr>
-  </w:p>
-</w:ftr>
-</file>
-
-<file path=word/footer2.xml><?xml version="1.0" encoding="utf-8"?>
 <w:ftr xmlns:wpc="http://schemas.microsoft.com/office/word/2010/wordprocessingCanvas" xmlns:cx="http://schemas.microsoft.com/office/drawing/2014/chartex" xmlns:cx1="http://schemas.microsoft.com/office/drawing/2015/9/8/chartex" xmlns:cx2="http://schemas.microsoft.com/office/drawing/2015/10/21/chartex" xmlns:cx3="http://schemas.microsoft.com/office/drawing/2016/5/9/chartex" xmlns:cx4="http://schemas.microsoft.com/office/drawing/2016/5/10/chartex" xmlns:cx5="http://schemas.microsoft.com/office/drawing/2016/5/11/chartex" xmlns:cx6="http://schemas.microsoft.com/office/drawing/2016/5/12/chartex" xmlns:cx7="http://schemas.microsoft.com/office/drawing/2016/5/13/chartex" xmlns:cx8="http://schemas.microsoft.com/office/drawing/2016/5/14/chartex" xmlns:mc="http://schemas.openxmlformats.org/markup-compatibility/2006" xmlns:aink="http://schemas.microsoft.com/office/drawing/2016/ink" xmlns:am3d="http://schemas.microsoft.com/office/drawing/2017/model3d" xmlns:o="urn:schemas-microsoft-com:office:office" xmlns:oel="http://schemas.microsoft.com/office/2019/extlst" xmlns:r="http://schemas.openxmlformats.org/officeDocument/2006/relationships" xmlns:m="http://schemas.openxmlformats.org/officeDocument/2006/math" xmlns:v="urn:schemas-microsoft-com:vml" xmlns:wp14="http://schemas.microsoft.com/office/word/2010/wordprocessingDrawing" xmlns:wp="http://schemas.openxmlformats.org/drawingml/2006/wordprocessingDrawing" xmlns:w10="urn:schemas-microsoft-com:office:word" xmlns:w="http://schemas.openxmlformats.org/wordprocessingml/2006/main" xmlns:w14="http://schemas.microsoft.com/office/word/2010/wordml" xmlns:w15="http://schemas.microsoft.com/office/word/2012/wordml" xmlns:w16cex="http://schemas.microsoft.com/office/word/2018/wordml/cex" xmlns:w16cid="http://schemas.microsoft.com/office/word/2016/wordml/cid" xmlns:w16="http://schemas.microsoft.com/office/word/2018/wordml" xmlns:w16sdtdh="http://schemas.microsoft.com/office/word/2020/wordml/sdtdatahash" xmlns:w16se="http://schemas.microsoft.com/office/word/2015/wordml/symex" xmlns:wpg="http://schemas.microsoft.com/office/word/2010/wordprocessingGroup" xmlns:wpi="http://schemas.microsoft.com/office/word/2010/wordprocessingInk" xmlns:wne="http://schemas.microsoft.com/office/word/2006/wordml" xmlns:wps="http://schemas.microsoft.com/office/word/2010/wordprocessingShape" mc:Ignorable="w14 w15 w16se w16cid w16 w16cex w16sdtdh wp14">
   <w:tbl>
     <w:tblPr>
@@ -2690,16 +4219,6 @@
 </w:ftr>
 </file>
 
-<file path=word/footer3.xml><?xml version="1.0" encoding="utf-8"?>
-<w:ftr xmlns:wpc="http://schemas.microsoft.com/office/word/2010/wordprocessingCanvas" xmlns:cx="http://schemas.microsoft.com/office/drawing/2014/chartex" xmlns:cx1="http://schemas.microsoft.com/office/drawing/2015/9/8/chartex" xmlns:cx2="http://schemas.microsoft.com/office/drawing/2015/10/21/chartex" xmlns:cx3="http://schemas.microsoft.com/office/drawing/2016/5/9/chartex" xmlns:cx4="http://schemas.microsoft.com/office/drawing/2016/5/10/chartex" xmlns:cx5="http://schemas.microsoft.com/office/drawing/2016/5/11/chartex" xmlns:cx6="http://schemas.microsoft.com/office/drawing/2016/5/12/chartex" xmlns:cx7="http://schemas.microsoft.com/office/drawing/2016/5/13/chartex" xmlns:cx8="http://schemas.microsoft.com/office/drawing/2016/5/14/chartex" xmlns:mc="http://schemas.openxmlformats.org/markup-compatibility/2006" xmlns:aink="http://schemas.microsoft.com/office/drawing/2016/ink" xmlns:am3d="http://schemas.microsoft.com/office/drawing/2017/model3d" xmlns:o="urn:schemas-microsoft-com:office:office" xmlns:oel="http://schemas.microsoft.com/office/2019/extlst" xmlns:r="http://schemas.openxmlformats.org/officeDocument/2006/relationships" xmlns:m="http://schemas.openxmlformats.org/officeDocument/2006/math" xmlns:v="urn:schemas-microsoft-com:vml" xmlns:wp14="http://schemas.microsoft.com/office/word/2010/wordprocessingDrawing" xmlns:wp="http://schemas.openxmlformats.org/drawingml/2006/wordprocessingDrawing" xmlns:w10="urn:schemas-microsoft-com:office:word" xmlns:w="http://schemas.openxmlformats.org/wordprocessingml/2006/main" xmlns:w14="http://schemas.microsoft.com/office/word/2010/wordml" xmlns:w15="http://schemas.microsoft.com/office/word/2012/wordml" xmlns:w16cex="http://schemas.microsoft.com/office/word/2018/wordml/cex" xmlns:w16cid="http://schemas.microsoft.com/office/word/2016/wordml/cid" xmlns:w16="http://schemas.microsoft.com/office/word/2018/wordml" xmlns:w16sdtdh="http://schemas.microsoft.com/office/word/2020/wordml/sdtdatahash" xmlns:w16se="http://schemas.microsoft.com/office/word/2015/wordml/symex" xmlns:wpg="http://schemas.microsoft.com/office/word/2010/wordprocessingGroup" xmlns:wpi="http://schemas.microsoft.com/office/word/2010/wordprocessingInk" xmlns:wne="http://schemas.microsoft.com/office/word/2006/wordml" xmlns:wps="http://schemas.microsoft.com/office/word/2010/wordprocessingShape" mc:Ignorable="w14 w15 w16se w16cid w16 w16cex w16sdtdh wp14">
-  <w:p>
-    <w:pPr>
-      <w:pStyle w:val="Pieddepage"/>
-    </w:pPr>
-  </w:p>
-</w:ftr>
-</file>
-
 <file path=word/footnotes.xml><?xml version="1.0" encoding="utf-8"?>
 <w:footnotes xmlns:wpc="http://schemas.microsoft.com/office/word/2010/wordprocessingCanvas" xmlns:cx="http://schemas.microsoft.com/office/drawing/2014/chartex" xmlns:cx1="http://schemas.microsoft.com/office/drawing/2015/9/8/chartex" xmlns:cx2="http://schemas.microsoft.com/office/drawing/2015/10/21/chartex" xmlns:cx3="http://schemas.microsoft.com/office/drawing/2016/5/9/chartex" xmlns:cx4="http://schemas.microsoft.com/office/drawing/2016/5/10/chartex" xmlns:cx5="http://schemas.microsoft.com/office/drawing/2016/5/11/chartex" xmlns:cx6="http://schemas.microsoft.com/office/drawing/2016/5/12/chartex" xmlns:cx7="http://schemas.microsoft.com/office/drawing/2016/5/13/chartex" xmlns:cx8="http://schemas.microsoft.com/office/drawing/2016/5/14/chartex" xmlns:mc="http://schemas.openxmlformats.org/markup-compatibility/2006" xmlns:aink="http://schemas.microsoft.com/office/drawing/2016/ink" xmlns:am3d="http://schemas.microsoft.com/office/drawing/2017/model3d" xmlns:o="urn:schemas-microsoft-com:office:office" xmlns:oel="http://schemas.microsoft.com/office/2019/extlst" xmlns:r="http://schemas.openxmlformats.org/officeDocument/2006/relationships" xmlns:m="http://schemas.openxmlformats.org/officeDocument/2006/math" xmlns:v="urn:schemas-microsoft-com:vml" xmlns:wp14="http://schemas.microsoft.com/office/word/2010/wordprocessingDrawing" xmlns:wp="http://schemas.openxmlformats.org/drawingml/2006/wordprocessingDrawing" xmlns:w10="urn:schemas-microsoft-com:office:word" xmlns:w="http://schemas.openxmlformats.org/wordprocessingml/2006/main" xmlns:w14="http://schemas.microsoft.com/office/word/2010/wordml" xmlns:w15="http://schemas.microsoft.com/office/word/2012/wordml" xmlns:w16cex="http://schemas.microsoft.com/office/word/2018/wordml/cex" xmlns:w16cid="http://schemas.microsoft.com/office/word/2016/wordml/cid" xmlns:w16="http://schemas.microsoft.com/office/word/2018/wordml" xmlns:w16sdtdh="http://schemas.microsoft.com/office/word/2020/wordml/sdtdatahash" xmlns:w16se="http://schemas.microsoft.com/office/word/2015/wordml/symex" xmlns:wpg="http://schemas.microsoft.com/office/word/2010/wordprocessingGroup" xmlns:wpi="http://schemas.microsoft.com/office/word/2010/wordprocessingInk" xmlns:wne="http://schemas.microsoft.com/office/word/2006/wordml" xmlns:wps="http://schemas.microsoft.com/office/word/2010/wordprocessingShape" mc:Ignorable="w14 w15 w16se w16cid w16 w16cex w16sdtdh wp14">
   <w:footnote w:type="separator" w:id="-1">
@@ -2726,16 +4245,6 @@
 </file>
 
 <file path=word/header1.xml><?xml version="1.0" encoding="utf-8"?>
-<w:hdr xmlns:wpc="http://schemas.microsoft.com/office/word/2010/wordprocessingCanvas" xmlns:cx="http://schemas.microsoft.com/office/drawing/2014/chartex" xmlns:cx1="http://schemas.microsoft.com/office/drawing/2015/9/8/chartex" xmlns:cx2="http://schemas.microsoft.com/office/drawing/2015/10/21/chartex" xmlns:cx3="http://schemas.microsoft.com/office/drawing/2016/5/9/chartex" xmlns:cx4="http://schemas.microsoft.com/office/drawing/2016/5/10/chartex" xmlns:cx5="http://schemas.microsoft.com/office/drawing/2016/5/11/chartex" xmlns:cx6="http://schemas.microsoft.com/office/drawing/2016/5/12/chartex" xmlns:cx7="http://schemas.microsoft.com/office/drawing/2016/5/13/chartex" xmlns:cx8="http://schemas.microsoft.com/office/drawing/2016/5/14/chartex" xmlns:mc="http://schemas.openxmlformats.org/markup-compatibility/2006" xmlns:aink="http://schemas.microsoft.com/office/drawing/2016/ink" xmlns:am3d="http://schemas.microsoft.com/office/drawing/2017/model3d" xmlns:o="urn:schemas-microsoft-com:office:office" xmlns:oel="http://schemas.microsoft.com/office/2019/extlst" xmlns:r="http://schemas.openxmlformats.org/officeDocument/2006/relationships" xmlns:m="http://schemas.openxmlformats.org/officeDocument/2006/math" xmlns:v="urn:schemas-microsoft-com:vml" xmlns:wp14="http://schemas.microsoft.com/office/word/2010/wordprocessingDrawing" xmlns:wp="http://schemas.openxmlformats.org/drawingml/2006/wordprocessingDrawing" xmlns:w10="urn:schemas-microsoft-com:office:word" xmlns:w="http://schemas.openxmlformats.org/wordprocessingml/2006/main" xmlns:w14="http://schemas.microsoft.com/office/word/2010/wordml" xmlns:w15="http://schemas.microsoft.com/office/word/2012/wordml" xmlns:w16cex="http://schemas.microsoft.com/office/word/2018/wordml/cex" xmlns:w16cid="http://schemas.microsoft.com/office/word/2016/wordml/cid" xmlns:w16="http://schemas.microsoft.com/office/word/2018/wordml" xmlns:w16sdtdh="http://schemas.microsoft.com/office/word/2020/wordml/sdtdatahash" xmlns:w16se="http://schemas.microsoft.com/office/word/2015/wordml/symex" xmlns:wpg="http://schemas.microsoft.com/office/word/2010/wordprocessingGroup" xmlns:wpi="http://schemas.microsoft.com/office/word/2010/wordprocessingInk" xmlns:wne="http://schemas.microsoft.com/office/word/2006/wordml" xmlns:wps="http://schemas.microsoft.com/office/word/2010/wordprocessingShape" mc:Ignorable="w14 w15 w16se w16cid w16 w16cex w16sdtdh wp14">
-  <w:p>
-    <w:pPr>
-      <w:pStyle w:val="En-tte"/>
-    </w:pPr>
-  </w:p>
-</w:hdr>
-</file>
-
-<file path=word/header2.xml><?xml version="1.0" encoding="utf-8"?>
 <w:hdr xmlns:wpc="http://schemas.microsoft.com/office/word/2010/wordprocessingCanvas" xmlns:cx="http://schemas.microsoft.com/office/drawing/2014/chartex" xmlns:cx1="http://schemas.microsoft.com/office/drawing/2015/9/8/chartex" xmlns:cx2="http://schemas.microsoft.com/office/drawing/2015/10/21/chartex" xmlns:cx3="http://schemas.microsoft.com/office/drawing/2016/5/9/chartex" xmlns:cx4="http://schemas.microsoft.com/office/drawing/2016/5/10/chartex" xmlns:cx5="http://schemas.microsoft.com/office/drawing/2016/5/11/chartex" xmlns:cx6="http://schemas.microsoft.com/office/drawing/2016/5/12/chartex" xmlns:cx7="http://schemas.microsoft.com/office/drawing/2016/5/13/chartex" xmlns:cx8="http://schemas.microsoft.com/office/drawing/2016/5/14/chartex" xmlns:mc="http://schemas.openxmlformats.org/markup-compatibility/2006" xmlns:aink="http://schemas.microsoft.com/office/drawing/2016/ink" xmlns:am3d="http://schemas.microsoft.com/office/drawing/2017/model3d" xmlns:o="urn:schemas-microsoft-com:office:office" xmlns:oel="http://schemas.microsoft.com/office/2019/extlst" xmlns:r="http://schemas.openxmlformats.org/officeDocument/2006/relationships" xmlns:m="http://schemas.openxmlformats.org/officeDocument/2006/math" xmlns:v="urn:schemas-microsoft-com:vml" xmlns:wp14="http://schemas.microsoft.com/office/word/2010/wordprocessingDrawing" xmlns:wp="http://schemas.openxmlformats.org/drawingml/2006/wordprocessingDrawing" xmlns:w10="urn:schemas-microsoft-com:office:word" xmlns:w="http://schemas.openxmlformats.org/wordprocessingml/2006/main" xmlns:w14="http://schemas.microsoft.com/office/word/2010/wordml" xmlns:w15="http://schemas.microsoft.com/office/word/2012/wordml" xmlns:w16cex="http://schemas.microsoft.com/office/word/2018/wordml/cex" xmlns:w16cid="http://schemas.microsoft.com/office/word/2016/wordml/cid" xmlns:w16="http://schemas.microsoft.com/office/word/2018/wordml" xmlns:w16sdtdh="http://schemas.microsoft.com/office/word/2020/wordml/sdtdatahash" xmlns:w16se="http://schemas.microsoft.com/office/word/2015/wordml/symex" xmlns:wpg="http://schemas.microsoft.com/office/word/2010/wordprocessingGroup" xmlns:wpi="http://schemas.microsoft.com/office/word/2010/wordprocessingInk" xmlns:wne="http://schemas.microsoft.com/office/word/2006/wordml" xmlns:wps="http://schemas.microsoft.com/office/word/2010/wordprocessingShape" mc:Ignorable="w14 w15 w16se w16cid w16 w16cex w16sdtdh wp14">
   <w:tbl>
     <w:tblPr>
@@ -2836,16 +4345,6 @@
 </w:hdr>
 </file>
 
-<file path=word/header3.xml><?xml version="1.0" encoding="utf-8"?>
-<w:hdr xmlns:wpc="http://schemas.microsoft.com/office/word/2010/wordprocessingCanvas" xmlns:cx="http://schemas.microsoft.com/office/drawing/2014/chartex" xmlns:cx1="http://schemas.microsoft.com/office/drawing/2015/9/8/chartex" xmlns:cx2="http://schemas.microsoft.com/office/drawing/2015/10/21/chartex" xmlns:cx3="http://schemas.microsoft.com/office/drawing/2016/5/9/chartex" xmlns:cx4="http://schemas.microsoft.com/office/drawing/2016/5/10/chartex" xmlns:cx5="http://schemas.microsoft.com/office/drawing/2016/5/11/chartex" xmlns:cx6="http://schemas.microsoft.com/office/drawing/2016/5/12/chartex" xmlns:cx7="http://schemas.microsoft.com/office/drawing/2016/5/13/chartex" xmlns:cx8="http://schemas.microsoft.com/office/drawing/2016/5/14/chartex" xmlns:mc="http://schemas.openxmlformats.org/markup-compatibility/2006" xmlns:aink="http://schemas.microsoft.com/office/drawing/2016/ink" xmlns:am3d="http://schemas.microsoft.com/office/drawing/2017/model3d" xmlns:o="urn:schemas-microsoft-com:office:office" xmlns:oel="http://schemas.microsoft.com/office/2019/extlst" xmlns:r="http://schemas.openxmlformats.org/officeDocument/2006/relationships" xmlns:m="http://schemas.openxmlformats.org/officeDocument/2006/math" xmlns:v="urn:schemas-microsoft-com:vml" xmlns:wp14="http://schemas.microsoft.com/office/word/2010/wordprocessingDrawing" xmlns:wp="http://schemas.openxmlformats.org/drawingml/2006/wordprocessingDrawing" xmlns:w10="urn:schemas-microsoft-com:office:word" xmlns:w="http://schemas.openxmlformats.org/wordprocessingml/2006/main" xmlns:w14="http://schemas.microsoft.com/office/word/2010/wordml" xmlns:w15="http://schemas.microsoft.com/office/word/2012/wordml" xmlns:w16cex="http://schemas.microsoft.com/office/word/2018/wordml/cex" xmlns:w16cid="http://schemas.microsoft.com/office/word/2016/wordml/cid" xmlns:w16="http://schemas.microsoft.com/office/word/2018/wordml" xmlns:w16sdtdh="http://schemas.microsoft.com/office/word/2020/wordml/sdtdatahash" xmlns:w16se="http://schemas.microsoft.com/office/word/2015/wordml/symex" xmlns:wpg="http://schemas.microsoft.com/office/word/2010/wordprocessingGroup" xmlns:wpi="http://schemas.microsoft.com/office/word/2010/wordprocessingInk" xmlns:wne="http://schemas.microsoft.com/office/word/2006/wordml" xmlns:wps="http://schemas.microsoft.com/office/word/2010/wordprocessingShape" mc:Ignorable="w14 w15 w16se w16cid w16 w16cex w16sdtdh wp14">
-  <w:p>
-    <w:pPr>
-      <w:pStyle w:val="En-tte"/>
-    </w:pPr>
-  </w:p>
-</w:hdr>
-</file>
-
 <file path=word/numbering.xml><?xml version="1.0" encoding="utf-8"?>
 <w:numbering xmlns:wpc="http://schemas.microsoft.com/office/word/2010/wordprocessingCanvas" xmlns:cx="http://schemas.microsoft.com/office/drawing/2014/chartex" xmlns:cx1="http://schemas.microsoft.com/office/drawing/2015/9/8/chartex" xmlns:cx2="http://schemas.microsoft.com/office/drawing/2015/10/21/chartex" xmlns:cx3="http://schemas.microsoft.com/office/drawing/2016/5/9/chartex" xmlns:cx4="http://schemas.microsoft.com/office/drawing/2016/5/10/chartex" xmlns:cx5="http://schemas.microsoft.com/office/drawing/2016/5/11/chartex" xmlns:cx6="http://schemas.microsoft.com/office/drawing/2016/5/12/chartex" xmlns:cx7="http://schemas.microsoft.com/office/drawing/2016/5/13/chartex" xmlns:cx8="http://schemas.microsoft.com/office/drawing/2016/5/14/chartex" xmlns:mc="http://schemas.openxmlformats.org/markup-compatibility/2006" xmlns:aink="http://schemas.microsoft.com/office/drawing/2016/ink" xmlns:am3d="http://schemas.microsoft.com/office/drawing/2017/model3d" xmlns:o="urn:schemas-microsoft-com:office:office" xmlns:oel="http://schemas.microsoft.com/office/2019/extlst" xmlns:r="http://schemas.openxmlformats.org/officeDocument/2006/relationships" xmlns:m="http://schemas.openxmlformats.org/officeDocument/2006/math" xmlns:v="urn:schemas-microsoft-com:vml" xmlns:wp14="http://schemas.microsoft.com/office/word/2010/wordprocessingDrawing" xmlns:wp="http://schemas.openxmlformats.org/drawingml/2006/wordprocessingDrawing" xmlns:w10="urn:schemas-microsoft-com:office:word" xmlns:w="http://schemas.openxmlformats.org/wordprocessingml/2006/main" xmlns:w14="http://schemas.microsoft.com/office/word/2010/wordml" xmlns:w15="http://schemas.microsoft.com/office/word/2012/wordml" xmlns:w16cex="http://schemas.microsoft.com/office/word/2018/wordml/cex" xmlns:w16cid="http://schemas.microsoft.com/office/word/2016/wordml/cid" xmlns:w16="http://schemas.microsoft.com/office/word/2018/wordml" xmlns:w16sdtdh="http://schemas.microsoft.com/office/word/2020/wordml/sdtdatahash" xmlns:w16se="http://schemas.microsoft.com/office/word/2015/wordml/symex" xmlns:wpg="http://schemas.microsoft.com/office/word/2010/wordprocessingGroup" xmlns:wpi="http://schemas.microsoft.com/office/word/2010/wordprocessingInk" xmlns:wne="http://schemas.microsoft.com/office/word/2006/wordml" xmlns:wps="http://schemas.microsoft.com/office/word/2010/wordprocessingShape" mc:Ignorable="w14 w15 w16se w16cid w16 w16cex w16sdtdh wp14">
   <w:abstractNum w:abstractNumId="0" w15:restartNumberingAfterBreak="0">
@@ -2961,6 +4460,155 @@
     </w:lvl>
   </w:abstractNum>
   <w:abstractNum w:abstractNumId="1" w15:restartNumberingAfterBreak="0">
+    <w:nsid w:val="297A5CD2"/>
+    <w:multiLevelType w:val="multilevel"/>
+    <w:tmpl w:val="4C5E4A6C"/>
+    <w:lvl w:ilvl="0">
+      <w:start w:val="1"/>
+      <w:numFmt w:val="bullet"/>
+      <w:lvlText w:val=""/>
+      <w:lvlJc w:val="left"/>
+      <w:pPr>
+        <w:tabs>
+          <w:tab w:val="num" w:pos="720"/>
+        </w:tabs>
+        <w:ind w:left="720" w:hanging="360"/>
+      </w:pPr>
+      <w:rPr>
+        <w:rFonts w:ascii="Symbol" w:hAnsi="Symbol" w:hint="default"/>
+        <w:sz w:val="20"/>
+      </w:rPr>
+    </w:lvl>
+    <w:lvl w:ilvl="1" w:tentative="1">
+      <w:start w:val="1"/>
+      <w:numFmt w:val="bullet"/>
+      <w:lvlText w:val="o"/>
+      <w:lvlJc w:val="left"/>
+      <w:pPr>
+        <w:tabs>
+          <w:tab w:val="num" w:pos="1440"/>
+        </w:tabs>
+        <w:ind w:left="1440" w:hanging="360"/>
+      </w:pPr>
+      <w:rPr>
+        <w:rFonts w:ascii="Courier New" w:hAnsi="Courier New" w:hint="default"/>
+        <w:sz w:val="20"/>
+      </w:rPr>
+    </w:lvl>
+    <w:lvl w:ilvl="2" w:tentative="1">
+      <w:start w:val="1"/>
+      <w:numFmt w:val="bullet"/>
+      <w:lvlText w:val=""/>
+      <w:lvlJc w:val="left"/>
+      <w:pPr>
+        <w:tabs>
+          <w:tab w:val="num" w:pos="2160"/>
+        </w:tabs>
+        <w:ind w:left="2160" w:hanging="360"/>
+      </w:pPr>
+      <w:rPr>
+        <w:rFonts w:ascii="Wingdings" w:hAnsi="Wingdings" w:hint="default"/>
+        <w:sz w:val="20"/>
+      </w:rPr>
+    </w:lvl>
+    <w:lvl w:ilvl="3" w:tentative="1">
+      <w:start w:val="1"/>
+      <w:numFmt w:val="bullet"/>
+      <w:lvlText w:val=""/>
+      <w:lvlJc w:val="left"/>
+      <w:pPr>
+        <w:tabs>
+          <w:tab w:val="num" w:pos="2880"/>
+        </w:tabs>
+        <w:ind w:left="2880" w:hanging="360"/>
+      </w:pPr>
+      <w:rPr>
+        <w:rFonts w:ascii="Wingdings" w:hAnsi="Wingdings" w:hint="default"/>
+        <w:sz w:val="20"/>
+      </w:rPr>
+    </w:lvl>
+    <w:lvl w:ilvl="4" w:tentative="1">
+      <w:start w:val="1"/>
+      <w:numFmt w:val="bullet"/>
+      <w:lvlText w:val=""/>
+      <w:lvlJc w:val="left"/>
+      <w:pPr>
+        <w:tabs>
+          <w:tab w:val="num" w:pos="3600"/>
+        </w:tabs>
+        <w:ind w:left="3600" w:hanging="360"/>
+      </w:pPr>
+      <w:rPr>
+        <w:rFonts w:ascii="Wingdings" w:hAnsi="Wingdings" w:hint="default"/>
+        <w:sz w:val="20"/>
+      </w:rPr>
+    </w:lvl>
+    <w:lvl w:ilvl="5" w:tentative="1">
+      <w:start w:val="1"/>
+      <w:numFmt w:val="bullet"/>
+      <w:lvlText w:val=""/>
+      <w:lvlJc w:val="left"/>
+      <w:pPr>
+        <w:tabs>
+          <w:tab w:val="num" w:pos="4320"/>
+        </w:tabs>
+        <w:ind w:left="4320" w:hanging="360"/>
+      </w:pPr>
+      <w:rPr>
+        <w:rFonts w:ascii="Wingdings" w:hAnsi="Wingdings" w:hint="default"/>
+        <w:sz w:val="20"/>
+      </w:rPr>
+    </w:lvl>
+    <w:lvl w:ilvl="6" w:tentative="1">
+      <w:start w:val="1"/>
+      <w:numFmt w:val="bullet"/>
+      <w:lvlText w:val=""/>
+      <w:lvlJc w:val="left"/>
+      <w:pPr>
+        <w:tabs>
+          <w:tab w:val="num" w:pos="5040"/>
+        </w:tabs>
+        <w:ind w:left="5040" w:hanging="360"/>
+      </w:pPr>
+      <w:rPr>
+        <w:rFonts w:ascii="Wingdings" w:hAnsi="Wingdings" w:hint="default"/>
+        <w:sz w:val="20"/>
+      </w:rPr>
+    </w:lvl>
+    <w:lvl w:ilvl="7" w:tentative="1">
+      <w:start w:val="1"/>
+      <w:numFmt w:val="bullet"/>
+      <w:lvlText w:val=""/>
+      <w:lvlJc w:val="left"/>
+      <w:pPr>
+        <w:tabs>
+          <w:tab w:val="num" w:pos="5760"/>
+        </w:tabs>
+        <w:ind w:left="5760" w:hanging="360"/>
+      </w:pPr>
+      <w:rPr>
+        <w:rFonts w:ascii="Wingdings" w:hAnsi="Wingdings" w:hint="default"/>
+        <w:sz w:val="20"/>
+      </w:rPr>
+    </w:lvl>
+    <w:lvl w:ilvl="8" w:tentative="1">
+      <w:start w:val="1"/>
+      <w:numFmt w:val="bullet"/>
+      <w:lvlText w:val=""/>
+      <w:lvlJc w:val="left"/>
+      <w:pPr>
+        <w:tabs>
+          <w:tab w:val="num" w:pos="6480"/>
+        </w:tabs>
+        <w:ind w:left="6480" w:hanging="360"/>
+      </w:pPr>
+      <w:rPr>
+        <w:rFonts w:ascii="Wingdings" w:hAnsi="Wingdings" w:hint="default"/>
+        <w:sz w:val="20"/>
+      </w:rPr>
+    </w:lvl>
+  </w:abstractNum>
+  <w:abstractNum w:abstractNumId="2" w15:restartNumberingAfterBreak="0">
     <w:nsid w:val="37D53109"/>
     <w:multiLevelType w:val="hybridMultilevel"/>
     <w:tmpl w:val="FBE296DC"/>
@@ -3073,7 +4721,7 @@
       </w:rPr>
     </w:lvl>
   </w:abstractNum>
-  <w:abstractNum w:abstractNumId="2" w15:restartNumberingAfterBreak="0">
+  <w:abstractNum w:abstractNumId="3" w15:restartNumberingAfterBreak="0">
     <w:nsid w:val="3B2659D9"/>
     <w:multiLevelType w:val="hybridMultilevel"/>
     <w:tmpl w:val="35C4FC96"/>
@@ -3185,7 +4833,7 @@
       </w:rPr>
     </w:lvl>
   </w:abstractNum>
-  <w:abstractNum w:abstractNumId="3" w15:restartNumberingAfterBreak="0">
+  <w:abstractNum w:abstractNumId="4" w15:restartNumberingAfterBreak="0">
     <w:nsid w:val="3C8D250C"/>
     <w:multiLevelType w:val="hybridMultilevel"/>
     <w:tmpl w:val="6A2C8C42"/>
@@ -3297,7 +4945,7 @@
       </w:rPr>
     </w:lvl>
   </w:abstractNum>
-  <w:abstractNum w:abstractNumId="4" w15:restartNumberingAfterBreak="0">
+  <w:abstractNum w:abstractNumId="5" w15:restartNumberingAfterBreak="0">
     <w:nsid w:val="3CA1366B"/>
     <w:multiLevelType w:val="hybridMultilevel"/>
     <w:tmpl w:val="4D483624"/>
@@ -3409,7 +5057,156 @@
       </w:rPr>
     </w:lvl>
   </w:abstractNum>
-  <w:abstractNum w:abstractNumId="5" w15:restartNumberingAfterBreak="0">
+  <w:abstractNum w:abstractNumId="6" w15:restartNumberingAfterBreak="0">
+    <w:nsid w:val="401F32ED"/>
+    <w:multiLevelType w:val="multilevel"/>
+    <w:tmpl w:val="D0947962"/>
+    <w:lvl w:ilvl="0">
+      <w:start w:val="1"/>
+      <w:numFmt w:val="bullet"/>
+      <w:lvlText w:val=""/>
+      <w:lvlJc w:val="left"/>
+      <w:pPr>
+        <w:tabs>
+          <w:tab w:val="num" w:pos="720"/>
+        </w:tabs>
+        <w:ind w:left="720" w:hanging="360"/>
+      </w:pPr>
+      <w:rPr>
+        <w:rFonts w:ascii="Symbol" w:hAnsi="Symbol" w:hint="default"/>
+        <w:sz w:val="20"/>
+      </w:rPr>
+    </w:lvl>
+    <w:lvl w:ilvl="1" w:tentative="1">
+      <w:start w:val="1"/>
+      <w:numFmt w:val="bullet"/>
+      <w:lvlText w:val="o"/>
+      <w:lvlJc w:val="left"/>
+      <w:pPr>
+        <w:tabs>
+          <w:tab w:val="num" w:pos="1440"/>
+        </w:tabs>
+        <w:ind w:left="1440" w:hanging="360"/>
+      </w:pPr>
+      <w:rPr>
+        <w:rFonts w:ascii="Courier New" w:hAnsi="Courier New" w:hint="default"/>
+        <w:sz w:val="20"/>
+      </w:rPr>
+    </w:lvl>
+    <w:lvl w:ilvl="2" w:tentative="1">
+      <w:start w:val="1"/>
+      <w:numFmt w:val="bullet"/>
+      <w:lvlText w:val=""/>
+      <w:lvlJc w:val="left"/>
+      <w:pPr>
+        <w:tabs>
+          <w:tab w:val="num" w:pos="2160"/>
+        </w:tabs>
+        <w:ind w:left="2160" w:hanging="360"/>
+      </w:pPr>
+      <w:rPr>
+        <w:rFonts w:ascii="Wingdings" w:hAnsi="Wingdings" w:hint="default"/>
+        <w:sz w:val="20"/>
+      </w:rPr>
+    </w:lvl>
+    <w:lvl w:ilvl="3" w:tentative="1">
+      <w:start w:val="1"/>
+      <w:numFmt w:val="bullet"/>
+      <w:lvlText w:val=""/>
+      <w:lvlJc w:val="left"/>
+      <w:pPr>
+        <w:tabs>
+          <w:tab w:val="num" w:pos="2880"/>
+        </w:tabs>
+        <w:ind w:left="2880" w:hanging="360"/>
+      </w:pPr>
+      <w:rPr>
+        <w:rFonts w:ascii="Wingdings" w:hAnsi="Wingdings" w:hint="default"/>
+        <w:sz w:val="20"/>
+      </w:rPr>
+    </w:lvl>
+    <w:lvl w:ilvl="4" w:tentative="1">
+      <w:start w:val="1"/>
+      <w:numFmt w:val="bullet"/>
+      <w:lvlText w:val=""/>
+      <w:lvlJc w:val="left"/>
+      <w:pPr>
+        <w:tabs>
+          <w:tab w:val="num" w:pos="3600"/>
+        </w:tabs>
+        <w:ind w:left="3600" w:hanging="360"/>
+      </w:pPr>
+      <w:rPr>
+        <w:rFonts w:ascii="Wingdings" w:hAnsi="Wingdings" w:hint="default"/>
+        <w:sz w:val="20"/>
+      </w:rPr>
+    </w:lvl>
+    <w:lvl w:ilvl="5" w:tentative="1">
+      <w:start w:val="1"/>
+      <w:numFmt w:val="bullet"/>
+      <w:lvlText w:val=""/>
+      <w:lvlJc w:val="left"/>
+      <w:pPr>
+        <w:tabs>
+          <w:tab w:val="num" w:pos="4320"/>
+        </w:tabs>
+        <w:ind w:left="4320" w:hanging="360"/>
+      </w:pPr>
+      <w:rPr>
+        <w:rFonts w:ascii="Wingdings" w:hAnsi="Wingdings" w:hint="default"/>
+        <w:sz w:val="20"/>
+      </w:rPr>
+    </w:lvl>
+    <w:lvl w:ilvl="6" w:tentative="1">
+      <w:start w:val="1"/>
+      <w:numFmt w:val="bullet"/>
+      <w:lvlText w:val=""/>
+      <w:lvlJc w:val="left"/>
+      <w:pPr>
+        <w:tabs>
+          <w:tab w:val="num" w:pos="5040"/>
+        </w:tabs>
+        <w:ind w:left="5040" w:hanging="360"/>
+      </w:pPr>
+      <w:rPr>
+        <w:rFonts w:ascii="Wingdings" w:hAnsi="Wingdings" w:hint="default"/>
+        <w:sz w:val="20"/>
+      </w:rPr>
+    </w:lvl>
+    <w:lvl w:ilvl="7" w:tentative="1">
+      <w:start w:val="1"/>
+      <w:numFmt w:val="bullet"/>
+      <w:lvlText w:val=""/>
+      <w:lvlJc w:val="left"/>
+      <w:pPr>
+        <w:tabs>
+          <w:tab w:val="num" w:pos="5760"/>
+        </w:tabs>
+        <w:ind w:left="5760" w:hanging="360"/>
+      </w:pPr>
+      <w:rPr>
+        <w:rFonts w:ascii="Wingdings" w:hAnsi="Wingdings" w:hint="default"/>
+        <w:sz w:val="20"/>
+      </w:rPr>
+    </w:lvl>
+    <w:lvl w:ilvl="8" w:tentative="1">
+      <w:start w:val="1"/>
+      <w:numFmt w:val="bullet"/>
+      <w:lvlText w:val=""/>
+      <w:lvlJc w:val="left"/>
+      <w:pPr>
+        <w:tabs>
+          <w:tab w:val="num" w:pos="6480"/>
+        </w:tabs>
+        <w:ind w:left="6480" w:hanging="360"/>
+      </w:pPr>
+      <w:rPr>
+        <w:rFonts w:ascii="Wingdings" w:hAnsi="Wingdings" w:hint="default"/>
+        <w:sz w:val="20"/>
+      </w:rPr>
+    </w:lvl>
+  </w:abstractNum>
+  <w:abstractNum w:abstractNumId="7" w15:restartNumberingAfterBreak="0">
     <w:nsid w:val="54F800F4"/>
     <w:multiLevelType w:val="hybridMultilevel"/>
     <w:tmpl w:val="F7BEE008"/>
@@ -3521,7 +5318,7 @@
       </w:rPr>
     </w:lvl>
   </w:abstractNum>
-  <w:abstractNum w:abstractNumId="6" w15:restartNumberingAfterBreak="0">
+  <w:abstractNum w:abstractNumId="8" w15:restartNumberingAfterBreak="0">
     <w:nsid w:val="61927547"/>
     <w:multiLevelType w:val="hybridMultilevel"/>
     <w:tmpl w:val="997EE81C"/>
@@ -3633,26 +5430,792 @@
       </w:rPr>
     </w:lvl>
   </w:abstractNum>
+  <w:abstractNum w:abstractNumId="9" w15:restartNumberingAfterBreak="0">
+    <w:nsid w:val="688E67F6"/>
+    <w:multiLevelType w:val="multilevel"/>
+    <w:tmpl w:val="41FAA562"/>
+    <w:lvl w:ilvl="0">
+      <w:start w:val="1"/>
+      <w:numFmt w:val="bullet"/>
+      <w:lvlText w:val=""/>
+      <w:lvlJc w:val="left"/>
+      <w:pPr>
+        <w:tabs>
+          <w:tab w:val="num" w:pos="720"/>
+        </w:tabs>
+        <w:ind w:left="720" w:hanging="360"/>
+      </w:pPr>
+      <w:rPr>
+        <w:rFonts w:ascii="Symbol" w:hAnsi="Symbol" w:hint="default"/>
+        <w:sz w:val="20"/>
+      </w:rPr>
+    </w:lvl>
+    <w:lvl w:ilvl="1" w:tentative="1">
+      <w:start w:val="1"/>
+      <w:numFmt w:val="bullet"/>
+      <w:lvlText w:val="o"/>
+      <w:lvlJc w:val="left"/>
+      <w:pPr>
+        <w:tabs>
+          <w:tab w:val="num" w:pos="1440"/>
+        </w:tabs>
+        <w:ind w:left="1440" w:hanging="360"/>
+      </w:pPr>
+      <w:rPr>
+        <w:rFonts w:ascii="Courier New" w:hAnsi="Courier New" w:hint="default"/>
+        <w:sz w:val="20"/>
+      </w:rPr>
+    </w:lvl>
+    <w:lvl w:ilvl="2" w:tentative="1">
+      <w:start w:val="1"/>
+      <w:numFmt w:val="bullet"/>
+      <w:lvlText w:val=""/>
+      <w:lvlJc w:val="left"/>
+      <w:pPr>
+        <w:tabs>
+          <w:tab w:val="num" w:pos="2160"/>
+        </w:tabs>
+        <w:ind w:left="2160" w:hanging="360"/>
+      </w:pPr>
+      <w:rPr>
+        <w:rFonts w:ascii="Wingdings" w:hAnsi="Wingdings" w:hint="default"/>
+        <w:sz w:val="20"/>
+      </w:rPr>
+    </w:lvl>
+    <w:lvl w:ilvl="3" w:tentative="1">
+      <w:start w:val="1"/>
+      <w:numFmt w:val="bullet"/>
+      <w:lvlText w:val=""/>
+      <w:lvlJc w:val="left"/>
+      <w:pPr>
+        <w:tabs>
+          <w:tab w:val="num" w:pos="2880"/>
+        </w:tabs>
+        <w:ind w:left="2880" w:hanging="360"/>
+      </w:pPr>
+      <w:rPr>
+        <w:rFonts w:ascii="Wingdings" w:hAnsi="Wingdings" w:hint="default"/>
+        <w:sz w:val="20"/>
+      </w:rPr>
+    </w:lvl>
+    <w:lvl w:ilvl="4" w:tentative="1">
+      <w:start w:val="1"/>
+      <w:numFmt w:val="bullet"/>
+      <w:lvlText w:val=""/>
+      <w:lvlJc w:val="left"/>
+      <w:pPr>
+        <w:tabs>
+          <w:tab w:val="num" w:pos="3600"/>
+        </w:tabs>
+        <w:ind w:left="3600" w:hanging="360"/>
+      </w:pPr>
+      <w:rPr>
+        <w:rFonts w:ascii="Wingdings" w:hAnsi="Wingdings" w:hint="default"/>
+        <w:sz w:val="20"/>
+      </w:rPr>
+    </w:lvl>
+    <w:lvl w:ilvl="5" w:tentative="1">
+      <w:start w:val="1"/>
+      <w:numFmt w:val="bullet"/>
+      <w:lvlText w:val=""/>
+      <w:lvlJc w:val="left"/>
+      <w:pPr>
+        <w:tabs>
+          <w:tab w:val="num" w:pos="4320"/>
+        </w:tabs>
+        <w:ind w:left="4320" w:hanging="360"/>
+      </w:pPr>
+      <w:rPr>
+        <w:rFonts w:ascii="Wingdings" w:hAnsi="Wingdings" w:hint="default"/>
+        <w:sz w:val="20"/>
+      </w:rPr>
+    </w:lvl>
+    <w:lvl w:ilvl="6" w:tentative="1">
+      <w:start w:val="1"/>
+      <w:numFmt w:val="bullet"/>
+      <w:lvlText w:val=""/>
+      <w:lvlJc w:val="left"/>
+      <w:pPr>
+        <w:tabs>
+          <w:tab w:val="num" w:pos="5040"/>
+        </w:tabs>
+        <w:ind w:left="5040" w:hanging="360"/>
+      </w:pPr>
+      <w:rPr>
+        <w:rFonts w:ascii="Wingdings" w:hAnsi="Wingdings" w:hint="default"/>
+        <w:sz w:val="20"/>
+      </w:rPr>
+    </w:lvl>
+    <w:lvl w:ilvl="7" w:tentative="1">
+      <w:start w:val="1"/>
+      <w:numFmt w:val="bullet"/>
+      <w:lvlText w:val=""/>
+      <w:lvlJc w:val="left"/>
+      <w:pPr>
+        <w:tabs>
+          <w:tab w:val="num" w:pos="5760"/>
+        </w:tabs>
+        <w:ind w:left="5760" w:hanging="360"/>
+      </w:pPr>
+      <w:rPr>
+        <w:rFonts w:ascii="Wingdings" w:hAnsi="Wingdings" w:hint="default"/>
+        <w:sz w:val="20"/>
+      </w:rPr>
+    </w:lvl>
+    <w:lvl w:ilvl="8" w:tentative="1">
+      <w:start w:val="1"/>
+      <w:numFmt w:val="bullet"/>
+      <w:lvlText w:val=""/>
+      <w:lvlJc w:val="left"/>
+      <w:pPr>
+        <w:tabs>
+          <w:tab w:val="num" w:pos="6480"/>
+        </w:tabs>
+        <w:ind w:left="6480" w:hanging="360"/>
+      </w:pPr>
+      <w:rPr>
+        <w:rFonts w:ascii="Wingdings" w:hAnsi="Wingdings" w:hint="default"/>
+        <w:sz w:val="20"/>
+      </w:rPr>
+    </w:lvl>
+  </w:abstractNum>
+  <w:abstractNum w:abstractNumId="10" w15:restartNumberingAfterBreak="0">
+    <w:nsid w:val="69F23EB4"/>
+    <w:multiLevelType w:val="multilevel"/>
+    <w:tmpl w:val="77C2CBD4"/>
+    <w:lvl w:ilvl="0">
+      <w:start w:val="1"/>
+      <w:numFmt w:val="bullet"/>
+      <w:lvlText w:val=""/>
+      <w:lvlJc w:val="left"/>
+      <w:pPr>
+        <w:tabs>
+          <w:tab w:val="num" w:pos="720"/>
+        </w:tabs>
+        <w:ind w:left="720" w:hanging="360"/>
+      </w:pPr>
+      <w:rPr>
+        <w:rFonts w:ascii="Symbol" w:hAnsi="Symbol" w:hint="default"/>
+        <w:sz w:val="20"/>
+      </w:rPr>
+    </w:lvl>
+    <w:lvl w:ilvl="1" w:tentative="1">
+      <w:start w:val="1"/>
+      <w:numFmt w:val="bullet"/>
+      <w:lvlText w:val="o"/>
+      <w:lvlJc w:val="left"/>
+      <w:pPr>
+        <w:tabs>
+          <w:tab w:val="num" w:pos="1440"/>
+        </w:tabs>
+        <w:ind w:left="1440" w:hanging="360"/>
+      </w:pPr>
+      <w:rPr>
+        <w:rFonts w:ascii="Courier New" w:hAnsi="Courier New" w:hint="default"/>
+        <w:sz w:val="20"/>
+      </w:rPr>
+    </w:lvl>
+    <w:lvl w:ilvl="2" w:tentative="1">
+      <w:start w:val="1"/>
+      <w:numFmt w:val="bullet"/>
+      <w:lvlText w:val=""/>
+      <w:lvlJc w:val="left"/>
+      <w:pPr>
+        <w:tabs>
+          <w:tab w:val="num" w:pos="2160"/>
+        </w:tabs>
+        <w:ind w:left="2160" w:hanging="360"/>
+      </w:pPr>
+      <w:rPr>
+        <w:rFonts w:ascii="Wingdings" w:hAnsi="Wingdings" w:hint="default"/>
+        <w:sz w:val="20"/>
+      </w:rPr>
+    </w:lvl>
+    <w:lvl w:ilvl="3" w:tentative="1">
+      <w:start w:val="1"/>
+      <w:numFmt w:val="bullet"/>
+      <w:lvlText w:val=""/>
+      <w:lvlJc w:val="left"/>
+      <w:pPr>
+        <w:tabs>
+          <w:tab w:val="num" w:pos="2880"/>
+        </w:tabs>
+        <w:ind w:left="2880" w:hanging="360"/>
+      </w:pPr>
+      <w:rPr>
+        <w:rFonts w:ascii="Wingdings" w:hAnsi="Wingdings" w:hint="default"/>
+        <w:sz w:val="20"/>
+      </w:rPr>
+    </w:lvl>
+    <w:lvl w:ilvl="4" w:tentative="1">
+      <w:start w:val="1"/>
+      <w:numFmt w:val="bullet"/>
+      <w:lvlText w:val=""/>
+      <w:lvlJc w:val="left"/>
+      <w:pPr>
+        <w:tabs>
+          <w:tab w:val="num" w:pos="3600"/>
+        </w:tabs>
+        <w:ind w:left="3600" w:hanging="360"/>
+      </w:pPr>
+      <w:rPr>
+        <w:rFonts w:ascii="Wingdings" w:hAnsi="Wingdings" w:hint="default"/>
+        <w:sz w:val="20"/>
+      </w:rPr>
+    </w:lvl>
+    <w:lvl w:ilvl="5" w:tentative="1">
+      <w:start w:val="1"/>
+      <w:numFmt w:val="bullet"/>
+      <w:lvlText w:val=""/>
+      <w:lvlJc w:val="left"/>
+      <w:pPr>
+        <w:tabs>
+          <w:tab w:val="num" w:pos="4320"/>
+        </w:tabs>
+        <w:ind w:left="4320" w:hanging="360"/>
+      </w:pPr>
+      <w:rPr>
+        <w:rFonts w:ascii="Wingdings" w:hAnsi="Wingdings" w:hint="default"/>
+        <w:sz w:val="20"/>
+      </w:rPr>
+    </w:lvl>
+    <w:lvl w:ilvl="6" w:tentative="1">
+      <w:start w:val="1"/>
+      <w:numFmt w:val="bullet"/>
+      <w:lvlText w:val=""/>
+      <w:lvlJc w:val="left"/>
+      <w:pPr>
+        <w:tabs>
+          <w:tab w:val="num" w:pos="5040"/>
+        </w:tabs>
+        <w:ind w:left="5040" w:hanging="360"/>
+      </w:pPr>
+      <w:rPr>
+        <w:rFonts w:ascii="Wingdings" w:hAnsi="Wingdings" w:hint="default"/>
+        <w:sz w:val="20"/>
+      </w:rPr>
+    </w:lvl>
+    <w:lvl w:ilvl="7" w:tentative="1">
+      <w:start w:val="1"/>
+      <w:numFmt w:val="bullet"/>
+      <w:lvlText w:val=""/>
+      <w:lvlJc w:val="left"/>
+      <w:pPr>
+        <w:tabs>
+          <w:tab w:val="num" w:pos="5760"/>
+        </w:tabs>
+        <w:ind w:left="5760" w:hanging="360"/>
+      </w:pPr>
+      <w:rPr>
+        <w:rFonts w:ascii="Wingdings" w:hAnsi="Wingdings" w:hint="default"/>
+        <w:sz w:val="20"/>
+      </w:rPr>
+    </w:lvl>
+    <w:lvl w:ilvl="8" w:tentative="1">
+      <w:start w:val="1"/>
+      <w:numFmt w:val="bullet"/>
+      <w:lvlText w:val=""/>
+      <w:lvlJc w:val="left"/>
+      <w:pPr>
+        <w:tabs>
+          <w:tab w:val="num" w:pos="6480"/>
+        </w:tabs>
+        <w:ind w:left="6480" w:hanging="360"/>
+      </w:pPr>
+      <w:rPr>
+        <w:rFonts w:ascii="Wingdings" w:hAnsi="Wingdings" w:hint="default"/>
+        <w:sz w:val="20"/>
+      </w:rPr>
+    </w:lvl>
+  </w:abstractNum>
+  <w:abstractNum w:abstractNumId="11" w15:restartNumberingAfterBreak="0">
+    <w:nsid w:val="6BFE456A"/>
+    <w:multiLevelType w:val="multilevel"/>
+    <w:tmpl w:val="7B70D308"/>
+    <w:lvl w:ilvl="0">
+      <w:start w:val="1"/>
+      <w:numFmt w:val="bullet"/>
+      <w:lvlText w:val=""/>
+      <w:lvlJc w:val="left"/>
+      <w:pPr>
+        <w:tabs>
+          <w:tab w:val="num" w:pos="720"/>
+        </w:tabs>
+        <w:ind w:left="720" w:hanging="360"/>
+      </w:pPr>
+      <w:rPr>
+        <w:rFonts w:ascii="Symbol" w:hAnsi="Symbol" w:hint="default"/>
+        <w:sz w:val="20"/>
+      </w:rPr>
+    </w:lvl>
+    <w:lvl w:ilvl="1" w:tentative="1">
+      <w:start w:val="1"/>
+      <w:numFmt w:val="bullet"/>
+      <w:lvlText w:val="o"/>
+      <w:lvlJc w:val="left"/>
+      <w:pPr>
+        <w:tabs>
+          <w:tab w:val="num" w:pos="1440"/>
+        </w:tabs>
+        <w:ind w:left="1440" w:hanging="360"/>
+      </w:pPr>
+      <w:rPr>
+        <w:rFonts w:ascii="Courier New" w:hAnsi="Courier New" w:hint="default"/>
+        <w:sz w:val="20"/>
+      </w:rPr>
+    </w:lvl>
+    <w:lvl w:ilvl="2" w:tentative="1">
+      <w:start w:val="1"/>
+      <w:numFmt w:val="bullet"/>
+      <w:lvlText w:val=""/>
+      <w:lvlJc w:val="left"/>
+      <w:pPr>
+        <w:tabs>
+          <w:tab w:val="num" w:pos="2160"/>
+        </w:tabs>
+        <w:ind w:left="2160" w:hanging="360"/>
+      </w:pPr>
+      <w:rPr>
+        <w:rFonts w:ascii="Wingdings" w:hAnsi="Wingdings" w:hint="default"/>
+        <w:sz w:val="20"/>
+      </w:rPr>
+    </w:lvl>
+    <w:lvl w:ilvl="3" w:tentative="1">
+      <w:start w:val="1"/>
+      <w:numFmt w:val="bullet"/>
+      <w:lvlText w:val=""/>
+      <w:lvlJc w:val="left"/>
+      <w:pPr>
+        <w:tabs>
+          <w:tab w:val="num" w:pos="2880"/>
+        </w:tabs>
+        <w:ind w:left="2880" w:hanging="360"/>
+      </w:pPr>
+      <w:rPr>
+        <w:rFonts w:ascii="Wingdings" w:hAnsi="Wingdings" w:hint="default"/>
+        <w:sz w:val="20"/>
+      </w:rPr>
+    </w:lvl>
+    <w:lvl w:ilvl="4" w:tentative="1">
+      <w:start w:val="1"/>
+      <w:numFmt w:val="bullet"/>
+      <w:lvlText w:val=""/>
+      <w:lvlJc w:val="left"/>
+      <w:pPr>
+        <w:tabs>
+          <w:tab w:val="num" w:pos="3600"/>
+        </w:tabs>
+        <w:ind w:left="3600" w:hanging="360"/>
+      </w:pPr>
+      <w:rPr>
+        <w:rFonts w:ascii="Wingdings" w:hAnsi="Wingdings" w:hint="default"/>
+        <w:sz w:val="20"/>
+      </w:rPr>
+    </w:lvl>
+    <w:lvl w:ilvl="5" w:tentative="1">
+      <w:start w:val="1"/>
+      <w:numFmt w:val="bullet"/>
+      <w:lvlText w:val=""/>
+      <w:lvlJc w:val="left"/>
+      <w:pPr>
+        <w:tabs>
+          <w:tab w:val="num" w:pos="4320"/>
+        </w:tabs>
+        <w:ind w:left="4320" w:hanging="360"/>
+      </w:pPr>
+      <w:rPr>
+        <w:rFonts w:ascii="Wingdings" w:hAnsi="Wingdings" w:hint="default"/>
+        <w:sz w:val="20"/>
+      </w:rPr>
+    </w:lvl>
+    <w:lvl w:ilvl="6" w:tentative="1">
+      <w:start w:val="1"/>
+      <w:numFmt w:val="bullet"/>
+      <w:lvlText w:val=""/>
+      <w:lvlJc w:val="left"/>
+      <w:pPr>
+        <w:tabs>
+          <w:tab w:val="num" w:pos="5040"/>
+        </w:tabs>
+        <w:ind w:left="5040" w:hanging="360"/>
+      </w:pPr>
+      <w:rPr>
+        <w:rFonts w:ascii="Wingdings" w:hAnsi="Wingdings" w:hint="default"/>
+        <w:sz w:val="20"/>
+      </w:rPr>
+    </w:lvl>
+    <w:lvl w:ilvl="7" w:tentative="1">
+      <w:start w:val="1"/>
+      <w:numFmt w:val="bullet"/>
+      <w:lvlText w:val=""/>
+      <w:lvlJc w:val="left"/>
+      <w:pPr>
+        <w:tabs>
+          <w:tab w:val="num" w:pos="5760"/>
+        </w:tabs>
+        <w:ind w:left="5760" w:hanging="360"/>
+      </w:pPr>
+      <w:rPr>
+        <w:rFonts w:ascii="Wingdings" w:hAnsi="Wingdings" w:hint="default"/>
+        <w:sz w:val="20"/>
+      </w:rPr>
+    </w:lvl>
+    <w:lvl w:ilvl="8" w:tentative="1">
+      <w:start w:val="1"/>
+      <w:numFmt w:val="bullet"/>
+      <w:lvlText w:val=""/>
+      <w:lvlJc w:val="left"/>
+      <w:pPr>
+        <w:tabs>
+          <w:tab w:val="num" w:pos="6480"/>
+        </w:tabs>
+        <w:ind w:left="6480" w:hanging="360"/>
+      </w:pPr>
+      <w:rPr>
+        <w:rFonts w:ascii="Wingdings" w:hAnsi="Wingdings" w:hint="default"/>
+        <w:sz w:val="20"/>
+      </w:rPr>
+    </w:lvl>
+  </w:abstractNum>
+  <w:abstractNum w:abstractNumId="12" w15:restartNumberingAfterBreak="0">
+    <w:nsid w:val="72CF3CB8"/>
+    <w:multiLevelType w:val="multilevel"/>
+    <w:tmpl w:val="5288ADFE"/>
+    <w:lvl w:ilvl="0">
+      <w:start w:val="1"/>
+      <w:numFmt w:val="bullet"/>
+      <w:lvlText w:val=""/>
+      <w:lvlJc w:val="left"/>
+      <w:pPr>
+        <w:tabs>
+          <w:tab w:val="num" w:pos="720"/>
+        </w:tabs>
+        <w:ind w:left="720" w:hanging="360"/>
+      </w:pPr>
+      <w:rPr>
+        <w:rFonts w:ascii="Symbol" w:hAnsi="Symbol" w:hint="default"/>
+        <w:sz w:val="20"/>
+      </w:rPr>
+    </w:lvl>
+    <w:lvl w:ilvl="1" w:tentative="1">
+      <w:start w:val="1"/>
+      <w:numFmt w:val="bullet"/>
+      <w:lvlText w:val="o"/>
+      <w:lvlJc w:val="left"/>
+      <w:pPr>
+        <w:tabs>
+          <w:tab w:val="num" w:pos="1440"/>
+        </w:tabs>
+        <w:ind w:left="1440" w:hanging="360"/>
+      </w:pPr>
+      <w:rPr>
+        <w:rFonts w:ascii="Courier New" w:hAnsi="Courier New" w:hint="default"/>
+        <w:sz w:val="20"/>
+      </w:rPr>
+    </w:lvl>
+    <w:lvl w:ilvl="2" w:tentative="1">
+      <w:start w:val="1"/>
+      <w:numFmt w:val="bullet"/>
+      <w:lvlText w:val=""/>
+      <w:lvlJc w:val="left"/>
+      <w:pPr>
+        <w:tabs>
+          <w:tab w:val="num" w:pos="2160"/>
+        </w:tabs>
+        <w:ind w:left="2160" w:hanging="360"/>
+      </w:pPr>
+      <w:rPr>
+        <w:rFonts w:ascii="Wingdings" w:hAnsi="Wingdings" w:hint="default"/>
+        <w:sz w:val="20"/>
+      </w:rPr>
+    </w:lvl>
+    <w:lvl w:ilvl="3" w:tentative="1">
+      <w:start w:val="1"/>
+      <w:numFmt w:val="bullet"/>
+      <w:lvlText w:val=""/>
+      <w:lvlJc w:val="left"/>
+      <w:pPr>
+        <w:tabs>
+          <w:tab w:val="num" w:pos="2880"/>
+        </w:tabs>
+        <w:ind w:left="2880" w:hanging="360"/>
+      </w:pPr>
+      <w:rPr>
+        <w:rFonts w:ascii="Wingdings" w:hAnsi="Wingdings" w:hint="default"/>
+        <w:sz w:val="20"/>
+      </w:rPr>
+    </w:lvl>
+    <w:lvl w:ilvl="4" w:tentative="1">
+      <w:start w:val="1"/>
+      <w:numFmt w:val="bullet"/>
+      <w:lvlText w:val=""/>
+      <w:lvlJc w:val="left"/>
+      <w:pPr>
+        <w:tabs>
+          <w:tab w:val="num" w:pos="3600"/>
+        </w:tabs>
+        <w:ind w:left="3600" w:hanging="360"/>
+      </w:pPr>
+      <w:rPr>
+        <w:rFonts w:ascii="Wingdings" w:hAnsi="Wingdings" w:hint="default"/>
+        <w:sz w:val="20"/>
+      </w:rPr>
+    </w:lvl>
+    <w:lvl w:ilvl="5" w:tentative="1">
+      <w:start w:val="1"/>
+      <w:numFmt w:val="bullet"/>
+      <w:lvlText w:val=""/>
+      <w:lvlJc w:val="left"/>
+      <w:pPr>
+        <w:tabs>
+          <w:tab w:val="num" w:pos="4320"/>
+        </w:tabs>
+        <w:ind w:left="4320" w:hanging="360"/>
+      </w:pPr>
+      <w:rPr>
+        <w:rFonts w:ascii="Wingdings" w:hAnsi="Wingdings" w:hint="default"/>
+        <w:sz w:val="20"/>
+      </w:rPr>
+    </w:lvl>
+    <w:lvl w:ilvl="6" w:tentative="1">
+      <w:start w:val="1"/>
+      <w:numFmt w:val="bullet"/>
+      <w:lvlText w:val=""/>
+      <w:lvlJc w:val="left"/>
+      <w:pPr>
+        <w:tabs>
+          <w:tab w:val="num" w:pos="5040"/>
+        </w:tabs>
+        <w:ind w:left="5040" w:hanging="360"/>
+      </w:pPr>
+      <w:rPr>
+        <w:rFonts w:ascii="Wingdings" w:hAnsi="Wingdings" w:hint="default"/>
+        <w:sz w:val="20"/>
+      </w:rPr>
+    </w:lvl>
+    <w:lvl w:ilvl="7" w:tentative="1">
+      <w:start w:val="1"/>
+      <w:numFmt w:val="bullet"/>
+      <w:lvlText w:val=""/>
+      <w:lvlJc w:val="left"/>
+      <w:pPr>
+        <w:tabs>
+          <w:tab w:val="num" w:pos="5760"/>
+        </w:tabs>
+        <w:ind w:left="5760" w:hanging="360"/>
+      </w:pPr>
+      <w:rPr>
+        <w:rFonts w:ascii="Wingdings" w:hAnsi="Wingdings" w:hint="default"/>
+        <w:sz w:val="20"/>
+      </w:rPr>
+    </w:lvl>
+    <w:lvl w:ilvl="8" w:tentative="1">
+      <w:start w:val="1"/>
+      <w:numFmt w:val="bullet"/>
+      <w:lvlText w:val=""/>
+      <w:lvlJc w:val="left"/>
+      <w:pPr>
+        <w:tabs>
+          <w:tab w:val="num" w:pos="6480"/>
+        </w:tabs>
+        <w:ind w:left="6480" w:hanging="360"/>
+      </w:pPr>
+      <w:rPr>
+        <w:rFonts w:ascii="Wingdings" w:hAnsi="Wingdings" w:hint="default"/>
+        <w:sz w:val="20"/>
+      </w:rPr>
+    </w:lvl>
+  </w:abstractNum>
+  <w:abstractNum w:abstractNumId="13" w15:restartNumberingAfterBreak="0">
+    <w:nsid w:val="7EAD0AE2"/>
+    <w:multiLevelType w:val="multilevel"/>
+    <w:tmpl w:val="84AC45D6"/>
+    <w:lvl w:ilvl="0">
+      <w:start w:val="1"/>
+      <w:numFmt w:val="bullet"/>
+      <w:lvlText w:val=""/>
+      <w:lvlJc w:val="left"/>
+      <w:pPr>
+        <w:tabs>
+          <w:tab w:val="num" w:pos="720"/>
+        </w:tabs>
+        <w:ind w:left="720" w:hanging="360"/>
+      </w:pPr>
+      <w:rPr>
+        <w:rFonts w:ascii="Symbol" w:hAnsi="Symbol" w:hint="default"/>
+        <w:sz w:val="20"/>
+      </w:rPr>
+    </w:lvl>
+    <w:lvl w:ilvl="1" w:tentative="1">
+      <w:start w:val="1"/>
+      <w:numFmt w:val="bullet"/>
+      <w:lvlText w:val="o"/>
+      <w:lvlJc w:val="left"/>
+      <w:pPr>
+        <w:tabs>
+          <w:tab w:val="num" w:pos="1440"/>
+        </w:tabs>
+        <w:ind w:left="1440" w:hanging="360"/>
+      </w:pPr>
+      <w:rPr>
+        <w:rFonts w:ascii="Courier New" w:hAnsi="Courier New" w:hint="default"/>
+        <w:sz w:val="20"/>
+      </w:rPr>
+    </w:lvl>
+    <w:lvl w:ilvl="2" w:tentative="1">
+      <w:start w:val="1"/>
+      <w:numFmt w:val="bullet"/>
+      <w:lvlText w:val=""/>
+      <w:lvlJc w:val="left"/>
+      <w:pPr>
+        <w:tabs>
+          <w:tab w:val="num" w:pos="2160"/>
+        </w:tabs>
+        <w:ind w:left="2160" w:hanging="360"/>
+      </w:pPr>
+      <w:rPr>
+        <w:rFonts w:ascii="Wingdings" w:hAnsi="Wingdings" w:hint="default"/>
+        <w:sz w:val="20"/>
+      </w:rPr>
+    </w:lvl>
+    <w:lvl w:ilvl="3" w:tentative="1">
+      <w:start w:val="1"/>
+      <w:numFmt w:val="bullet"/>
+      <w:lvlText w:val=""/>
+      <w:lvlJc w:val="left"/>
+      <w:pPr>
+        <w:tabs>
+          <w:tab w:val="num" w:pos="2880"/>
+        </w:tabs>
+        <w:ind w:left="2880" w:hanging="360"/>
+      </w:pPr>
+      <w:rPr>
+        <w:rFonts w:ascii="Wingdings" w:hAnsi="Wingdings" w:hint="default"/>
+        <w:sz w:val="20"/>
+      </w:rPr>
+    </w:lvl>
+    <w:lvl w:ilvl="4" w:tentative="1">
+      <w:start w:val="1"/>
+      <w:numFmt w:val="bullet"/>
+      <w:lvlText w:val=""/>
+      <w:lvlJc w:val="left"/>
+      <w:pPr>
+        <w:tabs>
+          <w:tab w:val="num" w:pos="3600"/>
+        </w:tabs>
+        <w:ind w:left="3600" w:hanging="360"/>
+      </w:pPr>
+      <w:rPr>
+        <w:rFonts w:ascii="Wingdings" w:hAnsi="Wingdings" w:hint="default"/>
+        <w:sz w:val="20"/>
+      </w:rPr>
+    </w:lvl>
+    <w:lvl w:ilvl="5" w:tentative="1">
+      <w:start w:val="1"/>
+      <w:numFmt w:val="bullet"/>
+      <w:lvlText w:val=""/>
+      <w:lvlJc w:val="left"/>
+      <w:pPr>
+        <w:tabs>
+          <w:tab w:val="num" w:pos="4320"/>
+        </w:tabs>
+        <w:ind w:left="4320" w:hanging="360"/>
+      </w:pPr>
+      <w:rPr>
+        <w:rFonts w:ascii="Wingdings" w:hAnsi="Wingdings" w:hint="default"/>
+        <w:sz w:val="20"/>
+      </w:rPr>
+    </w:lvl>
+    <w:lvl w:ilvl="6" w:tentative="1">
+      <w:start w:val="1"/>
+      <w:numFmt w:val="bullet"/>
+      <w:lvlText w:val=""/>
+      <w:lvlJc w:val="left"/>
+      <w:pPr>
+        <w:tabs>
+          <w:tab w:val="num" w:pos="5040"/>
+        </w:tabs>
+        <w:ind w:left="5040" w:hanging="360"/>
+      </w:pPr>
+      <w:rPr>
+        <w:rFonts w:ascii="Wingdings" w:hAnsi="Wingdings" w:hint="default"/>
+        <w:sz w:val="20"/>
+      </w:rPr>
+    </w:lvl>
+    <w:lvl w:ilvl="7" w:tentative="1">
+      <w:start w:val="1"/>
+      <w:numFmt w:val="bullet"/>
+      <w:lvlText w:val=""/>
+      <w:lvlJc w:val="left"/>
+      <w:pPr>
+        <w:tabs>
+          <w:tab w:val="num" w:pos="5760"/>
+        </w:tabs>
+        <w:ind w:left="5760" w:hanging="360"/>
+      </w:pPr>
+      <w:rPr>
+        <w:rFonts w:ascii="Wingdings" w:hAnsi="Wingdings" w:hint="default"/>
+        <w:sz w:val="20"/>
+      </w:rPr>
+    </w:lvl>
+    <w:lvl w:ilvl="8" w:tentative="1">
+      <w:start w:val="1"/>
+      <w:numFmt w:val="bullet"/>
+      <w:lvlText w:val=""/>
+      <w:lvlJc w:val="left"/>
+      <w:pPr>
+        <w:tabs>
+          <w:tab w:val="num" w:pos="6480"/>
+        </w:tabs>
+        <w:ind w:left="6480" w:hanging="360"/>
+      </w:pPr>
+      <w:rPr>
+        <w:rFonts w:ascii="Wingdings" w:hAnsi="Wingdings" w:hint="default"/>
+        <w:sz w:val="20"/>
+      </w:rPr>
+    </w:lvl>
+  </w:abstractNum>
   <w:num w:numId="1" w16cid:durableId="1764840566">
-    <w:abstractNumId w:val="1"/>
+    <w:abstractNumId w:val="2"/>
   </w:num>
   <w:num w:numId="2" w16cid:durableId="1463186085">
-    <w:abstractNumId w:val="6"/>
+    <w:abstractNumId w:val="8"/>
   </w:num>
   <w:num w:numId="3" w16cid:durableId="929779599">
-    <w:abstractNumId w:val="2"/>
+    <w:abstractNumId w:val="3"/>
   </w:num>
   <w:num w:numId="4" w16cid:durableId="515458654">
-    <w:abstractNumId w:val="5"/>
+    <w:abstractNumId w:val="7"/>
   </w:num>
   <w:num w:numId="5" w16cid:durableId="223103266">
-    <w:abstractNumId w:val="3"/>
+    <w:abstractNumId w:val="4"/>
   </w:num>
   <w:num w:numId="6" w16cid:durableId="2060470372">
     <w:abstractNumId w:val="0"/>
   </w:num>
   <w:num w:numId="7" w16cid:durableId="802043851">
-    <w:abstractNumId w:val="4"/>
+    <w:abstractNumId w:val="5"/>
+  </w:num>
+  <w:num w:numId="8" w16cid:durableId="416748383">
+    <w:abstractNumId w:val="12"/>
+  </w:num>
+  <w:num w:numId="9" w16cid:durableId="1205338126">
+    <w:abstractNumId w:val="10"/>
+  </w:num>
+  <w:num w:numId="10" w16cid:durableId="1015887581">
+    <w:abstractNumId w:val="9"/>
+  </w:num>
+  <w:num w:numId="11" w16cid:durableId="1930382234">
+    <w:abstractNumId w:val="1"/>
+  </w:num>
+  <w:num w:numId="12" w16cid:durableId="553741091">
+    <w:abstractNumId w:val="6"/>
+  </w:num>
+  <w:num w:numId="13" w16cid:durableId="1630547917">
+    <w:abstractNumId w:val="13"/>
+  </w:num>
+  <w:num w:numId="14" w16cid:durableId="2067415762">
+    <w:abstractNumId w:val="11"/>
   </w:num>
 </w:numbering>
 </file>
@@ -4398,6 +6961,73 @@
       <w:lang w:val="fr-CH" w:eastAsia="fr-CH"/>
     </w:rPr>
   </w:style>
+  <w:style w:type="character" w:styleId="CodeHTML">
+    <w:name w:val="HTML Code"/>
+    <w:basedOn w:val="Policepardfaut"/>
+    <w:uiPriority w:val="99"/>
+    <w:semiHidden/>
+    <w:unhideWhenUsed/>
+    <w:rsid w:val="00943455"/>
+    <w:rPr>
+      <w:rFonts w:ascii="Courier New" w:eastAsia="Times New Roman" w:hAnsi="Courier New" w:cs="Courier New"/>
+      <w:sz w:val="20"/>
+      <w:szCs w:val="20"/>
+    </w:rPr>
+  </w:style>
+  <w:style w:type="paragraph" w:styleId="En-ttedetabledesmatires">
+    <w:name w:val="TOC Heading"/>
+    <w:basedOn w:val="Titre1"/>
+    <w:next w:val="Normal"/>
+    <w:uiPriority w:val="39"/>
+    <w:unhideWhenUsed/>
+    <w:qFormat/>
+    <w:rsid w:val="00D919C3"/>
+    <w:pPr>
+      <w:spacing w:line="259" w:lineRule="auto"/>
+      <w:outlineLvl w:val="9"/>
+    </w:pPr>
+    <w:rPr>
+      <w:lang w:val="fr-CH" w:eastAsia="fr-CH"/>
+    </w:rPr>
+  </w:style>
+  <w:style w:type="paragraph" w:styleId="TM1">
+    <w:name w:val="toc 1"/>
+    <w:basedOn w:val="Normal"/>
+    <w:next w:val="Normal"/>
+    <w:autoRedefine/>
+    <w:uiPriority w:val="39"/>
+    <w:unhideWhenUsed/>
+    <w:rsid w:val="00D919C3"/>
+    <w:pPr>
+      <w:spacing w:after="100"/>
+    </w:pPr>
+  </w:style>
+  <w:style w:type="paragraph" w:styleId="TM2">
+    <w:name w:val="toc 2"/>
+    <w:basedOn w:val="Normal"/>
+    <w:next w:val="Normal"/>
+    <w:autoRedefine/>
+    <w:uiPriority w:val="39"/>
+    <w:unhideWhenUsed/>
+    <w:rsid w:val="00D919C3"/>
+    <w:pPr>
+      <w:spacing w:after="100"/>
+      <w:ind w:left="240"/>
+    </w:pPr>
+  </w:style>
+  <w:style w:type="paragraph" w:styleId="TM3">
+    <w:name w:val="toc 3"/>
+    <w:basedOn w:val="Normal"/>
+    <w:next w:val="Normal"/>
+    <w:autoRedefine/>
+    <w:uiPriority w:val="39"/>
+    <w:unhideWhenUsed/>
+    <w:rsid w:val="00D919C3"/>
+    <w:pPr>
+      <w:spacing w:after="100"/>
+      <w:ind w:left="480"/>
+    </w:pPr>
+  </w:style>
 </w:styles>
 </file>
 
@@ -4619,9 +7249,9 @@
   </w:compat>
   <w:rsids>
     <w:rsidRoot w:val="00BB2276"/>
+    <w:rsid w:val="001F789D"/>
     <w:rsid w:val="00475691"/>
     <w:rsid w:val="0098604F"/>
-    <w:rsid w:val="00AA6613"/>
     <w:rsid w:val="00BB2276"/>
   </w:rsids>
   <m:mathPr>
@@ -5371,10 +8001,22 @@
 </CoverPageProperties>
 </file>
 
+<file path=customXml/item2.xml><?xml version="1.0" encoding="utf-8"?>
+<b:Sources xmlns:b="http://schemas.openxmlformats.org/officeDocument/2006/bibliography" xmlns="http://schemas.openxmlformats.org/officeDocument/2006/bibliography" SelectedStyle="\APASixthEditionOfficeOnline.xsl" StyleName="APA" Version="6"/>
+</file>
+
 <file path=customXml/itemProps1.xml><?xml version="1.0" encoding="utf-8"?>
 <ds:datastoreItem xmlns:ds="http://schemas.openxmlformats.org/officeDocument/2006/customXml" ds:itemID="{55AF091B-3C7A-41E3-B477-F2FDAA23CFDA}">
   <ds:schemaRefs>
     <ds:schemaRef ds:uri="http://schemas.microsoft.com/office/2006/coverPageProps"/>
   </ds:schemaRefs>
 </ds:datastoreItem>
+</file>
+
+<file path=customXml/itemProps2.xml><?xml version="1.0" encoding="utf-8"?>
+<ds:datastoreItem xmlns:ds="http://schemas.openxmlformats.org/officeDocument/2006/customXml" ds:itemID="{B4EFA001-1442-4091-92C5-938CDC71264A}">
+  <ds:schemaRefs>
+    <ds:schemaRef ds:uri="http://schemas.openxmlformats.org/officeDocument/2006/bibliography"/>
+  </ds:schemaRefs>
+</ds:datastoreItem>
 </file>
</xml_diff>

<commit_message>
Doc : (portfolio) Petites modifications
</commit_message>
<xml_diff>
--- a/Doc/portfolio-MatJul.docx
+++ b/Doc/portfolio-MatJul.docx
@@ -141,13 +141,23 @@
                         <w:sz w:val="24"/>
                       </w:rPr>
                     </w:pPr>
+                    <w:proofErr w:type="spellStart"/>
                     <w:r>
                       <w:rPr>
                         <w:color w:val="0F4761" w:themeColor="accent1" w:themeShade="BF"/>
                         <w:sz w:val="24"/>
                         <w:szCs w:val="24"/>
                       </w:rPr>
-                      <w:t>Mateen Khalil, Julien Mares</w:t>
+                      <w:t>Mateen</w:t>
+                    </w:r>
+                    <w:proofErr w:type="spellEnd"/>
+                    <w:r>
+                      <w:rPr>
+                        <w:color w:val="0F4761" w:themeColor="accent1" w:themeShade="BF"/>
+                        <w:sz w:val="24"/>
+                        <w:szCs w:val="24"/>
+                      </w:rPr>
+                      <w:t xml:space="preserve"> Khalil, Julien Mares</w:t>
                     </w:r>
                   </w:p>
                 </w:tc>
@@ -200,13 +210,23 @@
                         <w:szCs w:val="28"/>
                       </w:rPr>
                     </w:pPr>
+                    <w:proofErr w:type="spellStart"/>
                     <w:r>
                       <w:rPr>
                         <w:color w:val="156082" w:themeColor="accent1"/>
                         <w:sz w:val="28"/>
                         <w:szCs w:val="28"/>
                       </w:rPr>
-                      <w:t xml:space="preserve">Mateen Khalil, </w:t>
+                      <w:t>Mateen</w:t>
+                    </w:r>
+                    <w:proofErr w:type="spellEnd"/>
+                    <w:r>
+                      <w:rPr>
+                        <w:color w:val="156082" w:themeColor="accent1"/>
+                        <w:sz w:val="28"/>
+                        <w:szCs w:val="28"/>
+                      </w:rPr>
+                      <w:t xml:space="preserve"> Khalil, </w:t>
                     </w:r>
                     <w:r>
                       <w:rPr>
@@ -1163,64 +1183,150 @@
     <w:p/>
     <w:p/>
     <w:p/>
+    <w:p/>
+    <w:p/>
+    <w:p/>
+    <w:p/>
+    <w:p/>
+    <w:p/>
+    <w:p/>
+    <w:p/>
     <w:p>
       <w:pPr>
         <w:pStyle w:val="Titre1"/>
       </w:pPr>
+      <w:bookmarkStart w:id="0" w:name="_Toc184311028"/>
+      <w:r>
+        <w:lastRenderedPageBreak/>
+        <w:t>Introduction</w:t>
+      </w:r>
+      <w:bookmarkEnd w:id="0"/>
+    </w:p>
+    <w:p>
+      <w:pPr>
+        <w:spacing w:before="240" w:after="240"/>
+      </w:pPr>
+      <w:proofErr w:type="spellStart"/>
+      <w:r>
+        <w:rPr>
+          <w:rFonts w:ascii="Aptos" w:eastAsia="Aptos" w:hAnsi="Aptos" w:cs="Aptos"/>
+        </w:rPr>
+        <w:t>Litteralux</w:t>
+      </w:r>
+      <w:proofErr w:type="spellEnd"/>
+      <w:r>
+        <w:rPr>
+          <w:rFonts w:ascii="Aptos" w:eastAsia="Aptos" w:hAnsi="Aptos" w:cs="Aptos"/>
+        </w:rPr>
+        <w:t xml:space="preserve"> est un projet que nous reprenon</w:t>
+      </w:r>
+      <w:r>
+        <w:rPr>
+          <w:rFonts w:ascii="Aptos" w:eastAsia="Aptos" w:hAnsi="Aptos" w:cs="Aptos"/>
+        </w:rPr>
+        <w:t>s</w:t>
+      </w:r>
+      <w:r>
+        <w:rPr>
+          <w:rFonts w:ascii="Aptos" w:eastAsia="Aptos" w:hAnsi="Aptos" w:cs="Aptos"/>
+        </w:rPr>
+        <w:t>. À l’origine, il servait à afficher des livres récupérés grâce à une API REST spécialement créée pour ce site, permettant également l’ajout de nouveaux ouvrages et la consultation d’informations détaillées. Cette API assure la communication entre le frontend et la base de données.</w:t>
+      </w:r>
+    </w:p>
+    <w:p>
+      <w:pPr>
+        <w:spacing w:before="240" w:after="240"/>
+      </w:pPr>
+      <w:r>
+        <w:rPr>
+          <w:rFonts w:ascii="Aptos" w:eastAsia="Aptos" w:hAnsi="Aptos" w:cs="Aptos"/>
+        </w:rPr>
+        <w:t>Parmi ces ajouts, nous comptons intégrer une barre de recherche, un système de notation, un filtrage par catégorie, ainsi que des tests unitaires pour assurer la fiabilité du projet.</w:t>
+      </w:r>
     </w:p>
     <w:p>
       <w:pPr>
         <w:pStyle w:val="Titre1"/>
       </w:pPr>
-      <w:bookmarkStart w:id="0" w:name="_Toc184311028"/>
-      <w:r>
-        <w:t>Introduction</w:t>
-      </w:r>
-      <w:bookmarkEnd w:id="0"/>
+      <w:bookmarkStart w:id="1" w:name="_Toc184311029"/>
+      <w:r>
+        <w:t>Technologies utilisées</w:t>
+      </w:r>
+      <w:bookmarkEnd w:id="1"/>
+    </w:p>
+    <w:p>
+      <w:pPr>
+        <w:pStyle w:val="Sous-titre"/>
+        <w:rPr>
+          <w:rFonts w:eastAsia="Aptos"/>
+        </w:rPr>
+      </w:pPr>
+      <w:r>
+        <w:rPr>
+          <w:rFonts w:eastAsia="Aptos"/>
+        </w:rPr>
+        <w:t>HTML/CSS</w:t>
+      </w:r>
     </w:p>
     <w:p>
       <w:pPr>
         <w:spacing w:before="240" w:after="240"/>
-      </w:pPr>
-      <w:r>
         <w:rPr>
           <w:rFonts w:ascii="Aptos" w:eastAsia="Aptos" w:hAnsi="Aptos" w:cs="Aptos"/>
         </w:rPr>
-        <w:t>Litteralux est un projet que nous reprenon</w:t>
-      </w:r>
+      </w:pPr>
       <w:r>
         <w:rPr>
           <w:rFonts w:ascii="Aptos" w:eastAsia="Aptos" w:hAnsi="Aptos" w:cs="Aptos"/>
         </w:rPr>
-        <w:t>s</w:t>
+        <w:t xml:space="preserve">Langages utilisés pour structurer et styliser les pages web. Ils permettent de concevoir des interfaces utilisateurs et d’assurer </w:t>
       </w:r>
       <w:r>
         <w:rPr>
           <w:rFonts w:ascii="Aptos" w:eastAsia="Aptos" w:hAnsi="Aptos" w:cs="Aptos"/>
         </w:rPr>
-        <w:t>. À l’origine, il servait à afficher des livres récupérés grâce à une API REST spécialement créée pour ce site, permettant également l’ajout de nouveaux ouvrages et la consultation d’informations détaillées. Cette API assure la communication entre le frontend et la base de données.</w:t>
+        <w:t>un design responsif</w:t>
+      </w:r>
+      <w:r>
+        <w:rPr>
+          <w:rFonts w:ascii="Aptos" w:eastAsia="Aptos" w:hAnsi="Aptos" w:cs="Aptos"/>
+        </w:rPr>
+        <w:t>.</w:t>
       </w:r>
     </w:p>
     <w:p>
       <w:pPr>
         <w:spacing w:before="240" w:after="240"/>
-      </w:pPr>
-      <w:r>
         <w:rPr>
           <w:rFonts w:ascii="Aptos" w:eastAsia="Aptos" w:hAnsi="Aptos" w:cs="Aptos"/>
         </w:rPr>
-        <w:t>Parmi ces ajouts, nous comptons intégrer une barre de recherche, un système de notation, un filtrage par catégorie, ainsi que des tests unitaires pour assurer la fiabilité du projet.</w:t>
-      </w:r>
-    </w:p>
-    <w:p>
-      <w:pPr>
-        <w:pStyle w:val="Titre1"/>
-      </w:pPr>
-      <w:bookmarkStart w:id="1" w:name="_Toc184311029"/>
-      <w:r>
-        <w:t>Technologies utilisées</w:t>
-      </w:r>
-      <w:bookmarkEnd w:id="1"/>
+      </w:pPr>
+      <w:r>
+        <w:rPr>
+          <w:rFonts w:ascii="Aptos" w:eastAsia="Aptos" w:hAnsi="Aptos" w:cs="Aptos"/>
+        </w:rPr>
+        <w:t>Nous avons utilisé de l’html/</w:t>
+      </w:r>
+      <w:proofErr w:type="spellStart"/>
+      <w:r>
+        <w:rPr>
+          <w:rFonts w:ascii="Aptos" w:eastAsia="Aptos" w:hAnsi="Aptos" w:cs="Aptos"/>
+        </w:rPr>
+        <w:t>css</w:t>
+      </w:r>
+      <w:proofErr w:type="spellEnd"/>
+      <w:r>
+        <w:rPr>
+          <w:rFonts w:ascii="Aptos" w:eastAsia="Aptos" w:hAnsi="Aptos" w:cs="Aptos"/>
+        </w:rPr>
+        <w:t xml:space="preserve"> pour notre site car c’est </w:t>
+      </w:r>
+      <w:r>
+        <w:rPr>
+          <w:rFonts w:ascii="Aptos" w:eastAsia="Aptos" w:hAnsi="Aptos" w:cs="Aptos"/>
+        </w:rPr>
+        <w:t>le plus simple, connu et universel.)</w:t>
+      </w:r>
     </w:p>
     <w:p>
       <w:pPr>
@@ -1233,8 +1339,22 @@
         <w:rPr>
           <w:rFonts w:eastAsia="Aptos"/>
         </w:rPr>
-        <w:t>HTML/CSS</w:t>
-      </w:r>
+        <w:t>Vue</w:t>
+      </w:r>
+      <w:r>
+        <w:rPr>
+          <w:rFonts w:eastAsia="Aptos"/>
+        </w:rPr>
+        <w:t xml:space="preserve"> </w:t>
+      </w:r>
+      <w:proofErr w:type="spellStart"/>
+      <w:r>
+        <w:rPr>
+          <w:rFonts w:eastAsia="Aptos"/>
+        </w:rPr>
+        <w:t>js</w:t>
+      </w:r>
+      <w:proofErr w:type="spellEnd"/>
     </w:p>
     <w:p>
       <w:pPr>
@@ -1247,106 +1367,83 @@
         <w:rPr>
           <w:rFonts w:ascii="Aptos" w:eastAsia="Aptos" w:hAnsi="Aptos" w:cs="Aptos"/>
         </w:rPr>
-        <w:lastRenderedPageBreak/>
-        <w:t xml:space="preserve">Langages utilisés pour structurer et styliser les pages web. Ils permettent de concevoir des interfaces utilisateurs et d’assurer </w:t>
-      </w:r>
-      <w:r>
+        <w:t>Framework JavaScript utilisé pour gérer les interfaces dynamiques et réactives du projet.</w:t>
+      </w:r>
+    </w:p>
+    <w:p>
+      <w:pPr>
+        <w:spacing w:before="240" w:after="240"/>
         <w:rPr>
           <w:rFonts w:ascii="Aptos" w:eastAsia="Aptos" w:hAnsi="Aptos" w:cs="Aptos"/>
         </w:rPr>
-        <w:t>un design responsif</w:t>
-      </w:r>
+      </w:pPr>
       <w:r>
         <w:rPr>
           <w:rFonts w:ascii="Aptos" w:eastAsia="Aptos" w:hAnsi="Aptos" w:cs="Aptos"/>
         </w:rPr>
-        <w:t>.</w:t>
-      </w:r>
-    </w:p>
-    <w:p>
-      <w:pPr>
-        <w:spacing w:before="240" w:after="240"/>
+        <w:t xml:space="preserve">Nous avons utilisé </w:t>
+      </w:r>
+      <w:proofErr w:type="spellStart"/>
+      <w:r>
         <w:rPr>
           <w:rFonts w:ascii="Aptos" w:eastAsia="Aptos" w:hAnsi="Aptos" w:cs="Aptos"/>
         </w:rPr>
-      </w:pPr>
+        <w:t>VueJS</w:t>
+      </w:r>
+      <w:proofErr w:type="spellEnd"/>
       <w:r>
         <w:rPr>
           <w:rFonts w:ascii="Aptos" w:eastAsia="Aptos" w:hAnsi="Aptos" w:cs="Aptos"/>
         </w:rPr>
-        <w:t xml:space="preserve">Nous avons utilisé de l’html/css pour notre site car c’est </w:t>
+        <w:t xml:space="preserve"> afin de pouvoir rendre notre site dynamique, </w:t>
       </w:r>
       <w:r>
         <w:rPr>
           <w:rFonts w:ascii="Aptos" w:eastAsia="Aptos" w:hAnsi="Aptos" w:cs="Aptos"/>
         </w:rPr>
-        <w:t>le plus simple, connu et universel.)</w:t>
-      </w:r>
-    </w:p>
-    <w:p>
-      <w:pPr>
-        <w:pStyle w:val="Sous-titre"/>
-        <w:rPr>
-          <w:rFonts w:eastAsia="Aptos"/>
-        </w:rPr>
-      </w:pPr>
-      <w:r>
-        <w:rPr>
-          <w:rFonts w:eastAsia="Aptos"/>
-        </w:rPr>
-        <w:t>Vue</w:t>
-      </w:r>
-      <w:r>
-        <w:rPr>
-          <w:rFonts w:eastAsia="Aptos"/>
+        <w:t xml:space="preserve">vue </w:t>
+      </w:r>
+      <w:proofErr w:type="spellStart"/>
+      <w:r>
+        <w:rPr>
+          <w:rFonts w:ascii="Aptos" w:eastAsia="Aptos" w:hAnsi="Aptos" w:cs="Aptos"/>
+        </w:rPr>
+        <w:t>js</w:t>
+      </w:r>
+      <w:proofErr w:type="spellEnd"/>
+      <w:r>
+        <w:rPr>
+          <w:rFonts w:ascii="Aptos" w:eastAsia="Aptos" w:hAnsi="Aptos" w:cs="Aptos"/>
+        </w:rPr>
+        <w:t xml:space="preserve"> est une des options les plus simples pour cette fonction (par rapport à </w:t>
+      </w:r>
+      <w:proofErr w:type="spellStart"/>
+      <w:r>
+        <w:rPr>
+          <w:rFonts w:ascii="Aptos" w:eastAsia="Aptos" w:hAnsi="Aptos" w:cs="Aptos"/>
+        </w:rPr>
+        <w:t>react</w:t>
+      </w:r>
+      <w:proofErr w:type="spellEnd"/>
+      <w:r>
+        <w:rPr>
+          <w:rFonts w:ascii="Aptos" w:eastAsia="Aptos" w:hAnsi="Aptos" w:cs="Aptos"/>
         </w:rPr>
         <w:t xml:space="preserve"> </w:t>
       </w:r>
-      <w:r>
-        <w:rPr>
-          <w:rFonts w:eastAsia="Aptos"/>
+      <w:proofErr w:type="spellStart"/>
+      <w:r>
+        <w:rPr>
+          <w:rFonts w:ascii="Aptos" w:eastAsia="Aptos" w:hAnsi="Aptos" w:cs="Aptos"/>
         </w:rPr>
         <w:t>js</w:t>
       </w:r>
-    </w:p>
-    <w:p>
-      <w:pPr>
-        <w:spacing w:before="240" w:after="240"/>
+      <w:proofErr w:type="spellEnd"/>
+      <w:r>
         <w:rPr>
           <w:rFonts w:ascii="Aptos" w:eastAsia="Aptos" w:hAnsi="Aptos" w:cs="Aptos"/>
         </w:rPr>
-      </w:pPr>
-      <w:r>
-        <w:rPr>
-          <w:rFonts w:ascii="Aptos" w:eastAsia="Aptos" w:hAnsi="Aptos" w:cs="Aptos"/>
-        </w:rPr>
-        <w:t>Framework JavaScript utilisé pour gérer les interfaces dynamiques et réactives du projet.</w:t>
-      </w:r>
-    </w:p>
-    <w:p>
-      <w:pPr>
-        <w:spacing w:before="240" w:after="240"/>
-        <w:rPr>
-          <w:rFonts w:ascii="Aptos" w:eastAsia="Aptos" w:hAnsi="Aptos" w:cs="Aptos"/>
-        </w:rPr>
-      </w:pPr>
-      <w:r>
-        <w:rPr>
-          <w:rFonts w:ascii="Aptos" w:eastAsia="Aptos" w:hAnsi="Aptos" w:cs="Aptos"/>
-        </w:rPr>
-        <w:t>Nous avons utilisé VueJS</w:t>
-      </w:r>
-      <w:r>
-        <w:rPr>
-          <w:rFonts w:ascii="Aptos" w:eastAsia="Aptos" w:hAnsi="Aptos" w:cs="Aptos"/>
-        </w:rPr>
-        <w:t xml:space="preserve"> afin de pouvoir rendre notre site dynamique, </w:t>
-      </w:r>
-      <w:r>
-        <w:rPr>
-          <w:rFonts w:ascii="Aptos" w:eastAsia="Aptos" w:hAnsi="Aptos" w:cs="Aptos"/>
-        </w:rPr>
-        <w:t>vue js est une des options les plus simples pour cette fonction (par rapport à react js par exemple).</w:t>
+        <w:t xml:space="preserve"> par exemple).</w:t>
       </w:r>
     </w:p>
     <w:p>
@@ -1371,8 +1468,16 @@
         <w:rPr>
           <w:rStyle w:val="Sous-titreCar"/>
         </w:rPr>
-        <w:t xml:space="preserve"> MySQL, en utilisant PhpMyAdmin comme gestionnaire de db</w:t>
-      </w:r>
+        <w:t xml:space="preserve"> MySQL, en utilisant PhpMyAdmin comme gestionnaire de </w:t>
+      </w:r>
+      <w:proofErr w:type="spellStart"/>
+      <w:r>
+        <w:rPr>
+          <w:rStyle w:val="Sous-titreCar"/>
+        </w:rPr>
+        <w:t>db</w:t>
+      </w:r>
+      <w:proofErr w:type="spellEnd"/>
     </w:p>
     <w:p>
       <w:pPr>
@@ -1404,13 +1509,45 @@
     </w:p>
     <w:p>
       <w:r>
-        <w:t xml:space="preserve">Afin de pouvoir utilisé mysql et phpmyadmin simplement sur n’importe quel PC nous avons </w:t>
+        <w:t xml:space="preserve">Afin de pouvoir utilisé </w:t>
+      </w:r>
+      <w:proofErr w:type="spellStart"/>
+      <w:r>
+        <w:t>mysql</w:t>
+      </w:r>
+      <w:proofErr w:type="spellEnd"/>
+      <w:r>
+        <w:t xml:space="preserve"> et </w:t>
+      </w:r>
+      <w:proofErr w:type="spellStart"/>
+      <w:r>
+        <w:t>phpmyadmin</w:t>
+      </w:r>
+      <w:proofErr w:type="spellEnd"/>
+      <w:r>
+        <w:t xml:space="preserve"> simplement sur n’importe quel PC nous avons </w:t>
       </w:r>
       <w:r>
         <w:t>utilisé des conteneurs docker</w:t>
       </w:r>
       <w:r>
-        <w:t xml:space="preserve"> contenant mysql et phpmyadmin.</w:t>
+        <w:t xml:space="preserve"> contenant </w:t>
+      </w:r>
+      <w:proofErr w:type="spellStart"/>
+      <w:r>
+        <w:t>mysql</w:t>
+      </w:r>
+      <w:proofErr w:type="spellEnd"/>
+      <w:r>
+        <w:t xml:space="preserve"> et </w:t>
+      </w:r>
+      <w:proofErr w:type="spellStart"/>
+      <w:r>
+        <w:t>phpmyadmin</w:t>
+      </w:r>
+      <w:proofErr w:type="spellEnd"/>
+      <w:r>
+        <w:t>.</w:t>
       </w:r>
     </w:p>
     <w:p>
@@ -1506,6 +1643,7 @@
               <w:rPr>
                 <w:rFonts w:ascii="Aptos" w:eastAsia="Aptos" w:hAnsi="Aptos" w:cs="Aptos"/>
               </w:rPr>
+              <w:lastRenderedPageBreak/>
               <w:t>Je veux une barre de recherche</w:t>
             </w:r>
           </w:p>
@@ -1543,6 +1681,7 @@
                 <w:b/>
                 <w:bCs/>
               </w:rPr>
+              <w:lastRenderedPageBreak/>
               <w:t>Affichage de la barre de recherche</w:t>
             </w:r>
           </w:p>
@@ -2222,6 +2361,7 @@
               <w:rPr>
                 <w:rFonts w:ascii="Aptos" w:eastAsia="Aptos" w:hAnsi="Aptos" w:cs="Aptos"/>
               </w:rPr>
+              <w:lastRenderedPageBreak/>
               <w:t>Etant donné que j'ai sélectionné une catégorie</w:t>
             </w:r>
           </w:p>
@@ -2340,12 +2480,14 @@
           <w:rStyle w:val="lev"/>
         </w:rPr>
       </w:pPr>
+      <w:proofErr w:type="spellStart"/>
       <w:r>
         <w:rPr>
           <w:rStyle w:val="lev"/>
         </w:rPr>
         <w:t>Mateen</w:t>
       </w:r>
+      <w:proofErr w:type="spellEnd"/>
     </w:p>
     <w:p>
       <w:pPr>
@@ -2364,15 +2506,33 @@
           <w:b w:val="0"/>
           <w:bCs w:val="0"/>
         </w:rPr>
-        <w:t>Rédaction UserStor</w:t>
-      </w:r>
+        <w:t xml:space="preserve">Rédaction </w:t>
+      </w:r>
+      <w:proofErr w:type="spellStart"/>
       <w:r>
         <w:rPr>
           <w:rStyle w:val="lev"/>
           <w:b w:val="0"/>
           <w:bCs w:val="0"/>
         </w:rPr>
-        <w:t>y Barre de recherche</w:t>
+        <w:t>UserStor</w:t>
+      </w:r>
+      <w:r>
+        <w:rPr>
+          <w:rStyle w:val="lev"/>
+          <w:b w:val="0"/>
+          <w:bCs w:val="0"/>
+        </w:rPr>
+        <w:t>y</w:t>
+      </w:r>
+      <w:proofErr w:type="spellEnd"/>
+      <w:r>
+        <w:rPr>
+          <w:rStyle w:val="lev"/>
+          <w:b w:val="0"/>
+          <w:bCs w:val="0"/>
+        </w:rPr>
+        <w:t xml:space="preserve"> Barre de recherche</w:t>
       </w:r>
     </w:p>
     <w:p>
@@ -2392,20 +2552,37 @@
           <w:b w:val="0"/>
           <w:bCs w:val="0"/>
         </w:rPr>
-        <w:t>Rédaction UserStory Système de notation</w:t>
-      </w:r>
-    </w:p>
-    <w:p>
-      <w:pPr>
+        <w:t xml:space="preserve">Rédaction </w:t>
+      </w:r>
+      <w:proofErr w:type="spellStart"/>
+      <w:r>
         <w:rPr>
           <w:rStyle w:val="lev"/>
-        </w:rPr>
-      </w:pPr>
+          <w:b w:val="0"/>
+          <w:bCs w:val="0"/>
+        </w:rPr>
+        <w:t>UserStory</w:t>
+      </w:r>
+      <w:proofErr w:type="spellEnd"/>
       <w:r>
         <w:rPr>
           <w:rStyle w:val="lev"/>
-        </w:rPr>
-        <w:lastRenderedPageBreak/>
+          <w:b w:val="0"/>
+          <w:bCs w:val="0"/>
+        </w:rPr>
+        <w:t xml:space="preserve"> Système de notation</w:t>
+      </w:r>
+    </w:p>
+    <w:p>
+      <w:pPr>
+        <w:rPr>
+          <w:rStyle w:val="lev"/>
+        </w:rPr>
+      </w:pPr>
+      <w:r>
+        <w:rPr>
+          <w:rStyle w:val="lev"/>
+        </w:rPr>
         <w:t>Julien</w:t>
       </w:r>
     </w:p>
@@ -2428,7 +2605,25 @@
           <w:b w:val="0"/>
           <w:bCs w:val="0"/>
         </w:rPr>
-        <w:t>Rédaction UserStory Filtrage par catégorie</w:t>
+        <w:t xml:space="preserve">Rédaction </w:t>
+      </w:r>
+      <w:proofErr w:type="spellStart"/>
+      <w:r>
+        <w:rPr>
+          <w:rStyle w:val="lev"/>
+          <w:b w:val="0"/>
+          <w:bCs w:val="0"/>
+        </w:rPr>
+        <w:t>UserStory</w:t>
+      </w:r>
+      <w:proofErr w:type="spellEnd"/>
+      <w:r>
+        <w:rPr>
+          <w:rStyle w:val="lev"/>
+          <w:b w:val="0"/>
+          <w:bCs w:val="0"/>
+        </w:rPr>
+        <w:t xml:space="preserve"> Filtrage par catégorie</w:t>
       </w:r>
     </w:p>
     <w:p>
@@ -2450,7 +2645,25 @@
           <w:b w:val="0"/>
           <w:bCs w:val="0"/>
         </w:rPr>
-        <w:t>Rédaction UserStory Tests Unitaires</w:t>
+        <w:t xml:space="preserve">Rédaction </w:t>
+      </w:r>
+      <w:proofErr w:type="spellStart"/>
+      <w:r>
+        <w:rPr>
+          <w:rStyle w:val="lev"/>
+          <w:b w:val="0"/>
+          <w:bCs w:val="0"/>
+        </w:rPr>
+        <w:t>UserStory</w:t>
+      </w:r>
+      <w:proofErr w:type="spellEnd"/>
+      <w:r>
+        <w:rPr>
+          <w:rStyle w:val="lev"/>
+          <w:b w:val="0"/>
+          <w:bCs w:val="0"/>
+        </w:rPr>
+        <w:t xml:space="preserve"> Tests Unitaires</w:t>
       </w:r>
     </w:p>
     <w:p>
@@ -2469,12 +2682,14 @@
           <w:rStyle w:val="lev"/>
         </w:rPr>
       </w:pPr>
+      <w:proofErr w:type="spellStart"/>
       <w:r>
         <w:rPr>
           <w:rStyle w:val="lev"/>
         </w:rPr>
         <w:t>Mateen</w:t>
       </w:r>
+      <w:proofErr w:type="spellEnd"/>
     </w:p>
     <w:p>
       <w:pPr>
@@ -2666,8 +2881,13 @@
           <w:numId w:val="2"/>
         </w:numPr>
       </w:pPr>
-      <w:r>
-        <w:t>Unzipper le dossier</w:t>
+      <w:proofErr w:type="spellStart"/>
+      <w:r>
+        <w:t>Unzipper</w:t>
+      </w:r>
+      <w:proofErr w:type="spellEnd"/>
+      <w:r>
+        <w:t xml:space="preserve"> le dossier</w:t>
       </w:r>
     </w:p>
     <w:p>
@@ -2694,7 +2914,23 @@
         </w:numPr>
       </w:pPr>
       <w:r>
-        <w:t>Dans un cmd depuis la racine du projet taper « npm install »</w:t>
+        <w:t>Dans un cmd depuis la racine du projet taper « </w:t>
+      </w:r>
+      <w:proofErr w:type="spellStart"/>
+      <w:r>
+        <w:t>npm</w:t>
+      </w:r>
+      <w:proofErr w:type="spellEnd"/>
+      <w:r>
+        <w:t xml:space="preserve"> </w:t>
+      </w:r>
+      <w:proofErr w:type="spellStart"/>
+      <w:r>
+        <w:t>install</w:t>
+      </w:r>
+      <w:proofErr w:type="spellEnd"/>
+      <w:r>
+        <w:t> »</w:t>
       </w:r>
     </w:p>
     <w:p>
@@ -2709,7 +2945,15 @@
         <w:t>Dans un cm</w:t>
       </w:r>
       <w:r>
-        <w:t>d depuis la racine du projet se déplacer vers /Code/Frontend/ et taper « npm run dev »</w:t>
+        <w:t>d depuis la racine du projet se déplacer vers /Code/Frontend/ et taper « </w:t>
+      </w:r>
+      <w:proofErr w:type="spellStart"/>
+      <w:r>
+        <w:t>npm</w:t>
+      </w:r>
+      <w:proofErr w:type="spellEnd"/>
+      <w:r>
+        <w:t xml:space="preserve"> run dev »</w:t>
       </w:r>
     </w:p>
     <w:p>
@@ -2721,7 +2965,15 @@
         </w:numPr>
       </w:pPr>
       <w:r>
-        <w:t>Dans un cmd depuis la racine du projet se déplacer vers /Code/Backend/ et taper « npm start »</w:t>
+        <w:t>Dans un cmd depuis la racine du projet se déplacer vers /Code/Backend/ et taper « </w:t>
+      </w:r>
+      <w:proofErr w:type="spellStart"/>
+      <w:r>
+        <w:t>npm</w:t>
+      </w:r>
+      <w:proofErr w:type="spellEnd"/>
+      <w:r>
+        <w:t xml:space="preserve"> start »</w:t>
       </w:r>
     </w:p>
     <w:p>
@@ -2730,7 +2982,16 @@
       </w:pPr>
       <w:bookmarkStart w:id="7" w:name="_Toc184311035"/>
       <w:r>
-        <w:t>Journal des commits datés</w:t>
+        <w:lastRenderedPageBreak/>
+        <w:t xml:space="preserve">Journal des </w:t>
+      </w:r>
+      <w:proofErr w:type="spellStart"/>
+      <w:r>
+        <w:t>commits</w:t>
+      </w:r>
+      <w:proofErr w:type="spellEnd"/>
+      <w:r>
+        <w:t xml:space="preserve"> datés</w:t>
       </w:r>
       <w:bookmarkEnd w:id="7"/>
     </w:p>
@@ -2739,8 +3000,13 @@
         <w:pStyle w:val="Titre2"/>
       </w:pPr>
       <w:bookmarkStart w:id="8" w:name="_Toc184311036"/>
-      <w:r>
-        <w:t>Commits du 5 décembre 2024</w:t>
+      <w:proofErr w:type="spellStart"/>
+      <w:r>
+        <w:t>Commits</w:t>
+      </w:r>
+      <w:proofErr w:type="spellEnd"/>
+      <w:r>
+        <w:t xml:space="preserve"> du 5 décembre 2024</w:t>
       </w:r>
       <w:bookmarkEnd w:id="8"/>
     </w:p>
@@ -2775,7 +3041,21 @@
         <w:rPr>
           <w:rStyle w:val="Accentuation"/>
         </w:rPr>
-        <w:t>(JulienETML-hub)</w:t>
+        <w:t>(</w:t>
+      </w:r>
+      <w:proofErr w:type="spellStart"/>
+      <w:r>
+        <w:rPr>
+          <w:rStyle w:val="Accentuation"/>
+        </w:rPr>
+        <w:t>JulienETML</w:t>
+      </w:r>
+      <w:proofErr w:type="spellEnd"/>
+      <w:r>
+        <w:rPr>
+          <w:rStyle w:val="Accentuation"/>
+        </w:rPr>
+        <w:t>-hub)</w:t>
       </w:r>
     </w:p>
     <w:p>
@@ -2799,7 +3079,21 @@
         <w:rPr>
           <w:rStyle w:val="Accentuation"/>
         </w:rPr>
-        <w:t>(JulienETML-hub)</w:t>
+        <w:t>(</w:t>
+      </w:r>
+      <w:proofErr w:type="spellStart"/>
+      <w:r>
+        <w:rPr>
+          <w:rStyle w:val="Accentuation"/>
+        </w:rPr>
+        <w:t>JulienETML</w:t>
+      </w:r>
+      <w:proofErr w:type="spellEnd"/>
+      <w:r>
+        <w:rPr>
+          <w:rStyle w:val="Accentuation"/>
+        </w:rPr>
+        <w:t>-hub)</w:t>
       </w:r>
     </w:p>
     <w:p>
@@ -2823,7 +3117,21 @@
         <w:rPr>
           <w:rStyle w:val="Accentuation"/>
         </w:rPr>
-        <w:t>(JulienETML-hub)</w:t>
+        <w:t>(</w:t>
+      </w:r>
+      <w:proofErr w:type="spellStart"/>
+      <w:r>
+        <w:rPr>
+          <w:rStyle w:val="Accentuation"/>
+        </w:rPr>
+        <w:t>JulienETML</w:t>
+      </w:r>
+      <w:proofErr w:type="spellEnd"/>
+      <w:r>
+        <w:rPr>
+          <w:rStyle w:val="Accentuation"/>
+        </w:rPr>
+        <w:t>-hub)</w:t>
       </w:r>
     </w:p>
     <w:p>
@@ -2847,7 +3155,21 @@
         <w:rPr>
           <w:rStyle w:val="Accentuation"/>
         </w:rPr>
-        <w:t>(JulienETML-hub)</w:t>
+        <w:t>(</w:t>
+      </w:r>
+      <w:proofErr w:type="spellStart"/>
+      <w:r>
+        <w:rPr>
+          <w:rStyle w:val="Accentuation"/>
+        </w:rPr>
+        <w:t>JulienETML</w:t>
+      </w:r>
+      <w:proofErr w:type="spellEnd"/>
+      <w:r>
+        <w:rPr>
+          <w:rStyle w:val="Accentuation"/>
+        </w:rPr>
+        <w:t>-hub)</w:t>
       </w:r>
     </w:p>
     <w:p>
@@ -2875,13 +3197,35 @@
         <w:t>Update</w:t>
       </w:r>
       <w:r>
-        <w:t xml:space="preserve"> : Ajout des contacts dans le footer </w:t>
+        <w:t xml:space="preserve"> : Ajout des contacts dans le </w:t>
+      </w:r>
+      <w:proofErr w:type="spellStart"/>
+      <w:r>
+        <w:t>footer</w:t>
+      </w:r>
+      <w:proofErr w:type="spellEnd"/>
+      <w:r>
+        <w:t xml:space="preserve"> </w:t>
       </w:r>
       <w:r>
         <w:rPr>
           <w:rStyle w:val="Accentuation"/>
         </w:rPr>
-        <w:t>(JulienETML-hub)</w:t>
+        <w:t>(</w:t>
+      </w:r>
+      <w:proofErr w:type="spellStart"/>
+      <w:r>
+        <w:rPr>
+          <w:rStyle w:val="Accentuation"/>
+        </w:rPr>
+        <w:t>JulienETML</w:t>
+      </w:r>
+      <w:proofErr w:type="spellEnd"/>
+      <w:r>
+        <w:rPr>
+          <w:rStyle w:val="Accentuation"/>
+        </w:rPr>
+        <w:t>-hub)</w:t>
       </w:r>
     </w:p>
     <w:p>
@@ -2892,15 +3236,18 @@
         </w:numPr>
         <w:spacing w:before="100" w:beforeAutospacing="1" w:after="100" w:afterAutospacing="1" w:line="240" w:lineRule="auto"/>
       </w:pPr>
+      <w:proofErr w:type="spellStart"/>
       <w:r>
         <w:rPr>
           <w:rStyle w:val="lev"/>
         </w:rPr>
         <w:t>Refactor</w:t>
       </w:r>
+      <w:proofErr w:type="spellEnd"/>
       <w:r>
         <w:t xml:space="preserve"> : Redimensionnement de la taille de l'image dans </w:t>
       </w:r>
+      <w:proofErr w:type="spellStart"/>
       <w:r>
         <w:rPr>
           <w:rStyle w:val="CodeHTML"/>
@@ -2908,6 +3255,7 @@
         </w:rPr>
         <w:t>DetailsLivre</w:t>
       </w:r>
+      <w:proofErr w:type="spellEnd"/>
       <w:r>
         <w:t xml:space="preserve"> </w:t>
       </w:r>
@@ -2915,7 +3263,21 @@
         <w:rPr>
           <w:rStyle w:val="Accentuation"/>
         </w:rPr>
-        <w:t>(JulienETML-hub)</w:t>
+        <w:t>(</w:t>
+      </w:r>
+      <w:proofErr w:type="spellStart"/>
+      <w:r>
+        <w:rPr>
+          <w:rStyle w:val="Accentuation"/>
+        </w:rPr>
+        <w:t>JulienETML</w:t>
+      </w:r>
+      <w:proofErr w:type="spellEnd"/>
+      <w:r>
+        <w:rPr>
+          <w:rStyle w:val="Accentuation"/>
+        </w:rPr>
+        <w:t>-hub)</w:t>
       </w:r>
     </w:p>
     <w:p>
@@ -2930,12 +3292,12 @@
         <w:rPr>
           <w:rStyle w:val="lev"/>
         </w:rPr>
-        <w:lastRenderedPageBreak/>
         <w:t>Feat</w:t>
       </w:r>
       <w:r>
         <w:t xml:space="preserve"> : Refactorisation du composant </w:t>
       </w:r>
+      <w:proofErr w:type="spellStart"/>
       <w:r>
         <w:rPr>
           <w:rStyle w:val="CodeHTML"/>
@@ -2943,6 +3305,7 @@
         </w:rPr>
         <w:t>BookList</w:t>
       </w:r>
+      <w:proofErr w:type="spellEnd"/>
       <w:r>
         <w:t xml:space="preserve"> pour un meilleur filtrage par catégories et amélioration de l'interface utilisateur </w:t>
       </w:r>
@@ -2950,7 +3313,21 @@
         <w:rPr>
           <w:rStyle w:val="Accentuation"/>
         </w:rPr>
-        <w:t>(TheArabicMonster)</w:t>
+        <w:t>(</w:t>
+      </w:r>
+      <w:proofErr w:type="spellStart"/>
+      <w:r>
+        <w:rPr>
+          <w:rStyle w:val="Accentuation"/>
+        </w:rPr>
+        <w:t>TheArabicMonster</w:t>
+      </w:r>
+      <w:proofErr w:type="spellEnd"/>
+      <w:r>
+        <w:rPr>
+          <w:rStyle w:val="Accentuation"/>
+        </w:rPr>
+        <w:t>)</w:t>
       </w:r>
     </w:p>
     <w:p>
@@ -2970,6 +3347,7 @@
       <w:r>
         <w:t xml:space="preserve"> : Refactorisation du composant </w:t>
       </w:r>
+      <w:proofErr w:type="spellStart"/>
       <w:r>
         <w:rPr>
           <w:rStyle w:val="CodeHTML"/>
@@ -2977,6 +3355,7 @@
         </w:rPr>
         <w:t>FormAppreciation</w:t>
       </w:r>
+      <w:proofErr w:type="spellEnd"/>
       <w:r>
         <w:t xml:space="preserve"> pour inclure l'affichage de la note moyenne et améliorer la structure du formulaire </w:t>
       </w:r>
@@ -2984,7 +3363,21 @@
         <w:rPr>
           <w:rStyle w:val="Accentuation"/>
         </w:rPr>
-        <w:t>(TheArabicMonster)</w:t>
+        <w:t>(</w:t>
+      </w:r>
+      <w:proofErr w:type="spellStart"/>
+      <w:r>
+        <w:rPr>
+          <w:rStyle w:val="Accentuation"/>
+        </w:rPr>
+        <w:t>TheArabicMonster</w:t>
+      </w:r>
+      <w:proofErr w:type="spellEnd"/>
+      <w:r>
+        <w:rPr>
+          <w:rStyle w:val="Accentuation"/>
+        </w:rPr>
+        <w:t>)</w:t>
       </w:r>
     </w:p>
     <w:p>
@@ -3004,6 +3397,7 @@
       <w:r>
         <w:t xml:space="preserve"> : Triage des livres par catégories dans </w:t>
       </w:r>
+      <w:proofErr w:type="spellStart"/>
       <w:r>
         <w:rPr>
           <w:rStyle w:val="CodeHTML"/>
@@ -3011,6 +3405,7 @@
         </w:rPr>
         <w:t>BookList.vue</w:t>
       </w:r>
+      <w:proofErr w:type="spellEnd"/>
       <w:r>
         <w:t xml:space="preserve"> </w:t>
       </w:r>
@@ -3018,7 +3413,21 @@
         <w:rPr>
           <w:rStyle w:val="Accentuation"/>
         </w:rPr>
-        <w:t>(JulienETML-hub)</w:t>
+        <w:t>(</w:t>
+      </w:r>
+      <w:proofErr w:type="spellStart"/>
+      <w:r>
+        <w:rPr>
+          <w:rStyle w:val="Accentuation"/>
+        </w:rPr>
+        <w:t>JulienETML</w:t>
+      </w:r>
+      <w:proofErr w:type="spellEnd"/>
+      <w:r>
+        <w:rPr>
+          <w:rStyle w:val="Accentuation"/>
+        </w:rPr>
+        <w:t>-hub)</w:t>
       </w:r>
     </w:p>
     <w:p>
@@ -3029,12 +3438,14 @@
         </w:numPr>
         <w:spacing w:before="100" w:beforeAutospacing="1" w:after="100" w:afterAutospacing="1" w:line="240" w:lineRule="auto"/>
       </w:pPr>
+      <w:proofErr w:type="spellStart"/>
       <w:r>
         <w:rPr>
           <w:rStyle w:val="lev"/>
         </w:rPr>
         <w:t>Refactor</w:t>
       </w:r>
+      <w:proofErr w:type="spellEnd"/>
       <w:r>
         <w:t xml:space="preserve"> : Renommage de variables </w:t>
       </w:r>
@@ -3042,7 +3453,21 @@
         <w:rPr>
           <w:rStyle w:val="Accentuation"/>
         </w:rPr>
-        <w:t>(JulienETML-hub)</w:t>
+        <w:t>(</w:t>
+      </w:r>
+      <w:proofErr w:type="spellStart"/>
+      <w:r>
+        <w:rPr>
+          <w:rStyle w:val="Accentuation"/>
+        </w:rPr>
+        <w:t>JulienETML</w:t>
+      </w:r>
+      <w:proofErr w:type="spellEnd"/>
+      <w:r>
+        <w:rPr>
+          <w:rStyle w:val="Accentuation"/>
+        </w:rPr>
+        <w:t>-hub)</w:t>
       </w:r>
     </w:p>
     <w:p>
@@ -3070,13 +3495,35 @@
         <w:t>Feat</w:t>
       </w:r>
       <w:r>
-        <w:t xml:space="preserve"> : Mise à jour de la configuration de Cypress et ajout de tests End-to-End (E2E) pour l'ajout de livres </w:t>
+        <w:t xml:space="preserve"> : Mise à jour de la configuration de </w:t>
+      </w:r>
+      <w:proofErr w:type="spellStart"/>
+      <w:r>
+        <w:t>Cypress</w:t>
+      </w:r>
+      <w:proofErr w:type="spellEnd"/>
+      <w:r>
+        <w:t xml:space="preserve"> et ajout de tests End-to-End (E2E) pour l'ajout de livres </w:t>
       </w:r>
       <w:r>
         <w:rPr>
           <w:rStyle w:val="Accentuation"/>
         </w:rPr>
-        <w:t>(TheArabicMonster)</w:t>
+        <w:t>(</w:t>
+      </w:r>
+      <w:proofErr w:type="spellStart"/>
+      <w:r>
+        <w:rPr>
+          <w:rStyle w:val="Accentuation"/>
+        </w:rPr>
+        <w:t>TheArabicMonster</w:t>
+      </w:r>
+      <w:proofErr w:type="spellEnd"/>
+      <w:r>
+        <w:rPr>
+          <w:rStyle w:val="Accentuation"/>
+        </w:rPr>
+        <w:t>)</w:t>
       </w:r>
     </w:p>
     <w:p>
@@ -3116,13 +3563,31 @@
       <w:r>
         <w:t xml:space="preserve"> depuis </w:t>
       </w:r>
+      <w:proofErr w:type="spellStart"/>
       <w:r>
         <w:rPr>
           <w:rStyle w:val="CodeHTML"/>
           <w:rFonts w:eastAsiaTheme="minorHAnsi"/>
         </w:rPr>
-        <w:t>TheArabicMonster/PortofolioDev</w:t>
-      </w:r>
+        <w:t>TheArabicMonster</w:t>
+      </w:r>
+      <w:proofErr w:type="spellEnd"/>
+      <w:r>
+        <w:rPr>
+          <w:rStyle w:val="CodeHTML"/>
+          <w:rFonts w:eastAsiaTheme="minorHAnsi"/>
+        </w:rPr>
+        <w:t>/</w:t>
+      </w:r>
+      <w:proofErr w:type="spellStart"/>
+      <w:r>
+        <w:rPr>
+          <w:rStyle w:val="CodeHTML"/>
+          <w:rFonts w:eastAsiaTheme="minorHAnsi"/>
+        </w:rPr>
+        <w:t>PortofolioDev</w:t>
+      </w:r>
+      <w:proofErr w:type="spellEnd"/>
       <w:r>
         <w:t xml:space="preserve"> </w:t>
       </w:r>
@@ -3130,7 +3595,21 @@
         <w:rPr>
           <w:rStyle w:val="Accentuation"/>
         </w:rPr>
-        <w:t>(Multiples commits)</w:t>
+        <w:t xml:space="preserve">(Multiples </w:t>
+      </w:r>
+      <w:proofErr w:type="spellStart"/>
+      <w:r>
+        <w:rPr>
+          <w:rStyle w:val="Accentuation"/>
+        </w:rPr>
+        <w:t>commits</w:t>
+      </w:r>
+      <w:proofErr w:type="spellEnd"/>
+      <w:r>
+        <w:rPr>
+          <w:rStyle w:val="Accentuation"/>
+        </w:rPr>
+        <w:t>)</w:t>
       </w:r>
     </w:p>
     <w:p>
@@ -3148,8 +3627,13 @@
         <w:pStyle w:val="Titre2"/>
       </w:pPr>
       <w:bookmarkStart w:id="13" w:name="_Toc184311041"/>
-      <w:r>
-        <w:t>Commits du 4 décembre 2024</w:t>
+      <w:proofErr w:type="spellStart"/>
+      <w:r>
+        <w:t>Commits</w:t>
+      </w:r>
+      <w:proofErr w:type="spellEnd"/>
+      <w:r>
+        <w:t xml:space="preserve"> du 4 décembre 2024</w:t>
       </w:r>
       <w:bookmarkEnd w:id="13"/>
     </w:p>
@@ -3178,13 +3662,35 @@
         <w:t>Feat</w:t>
       </w:r>
       <w:r>
-        <w:t xml:space="preserve"> : Mise à jour de la configuration Cypress et ajout de tests pour la recherche (WIP) </w:t>
+        <w:t xml:space="preserve"> : Mise à jour de la configuration </w:t>
+      </w:r>
+      <w:proofErr w:type="spellStart"/>
+      <w:r>
+        <w:t>Cypress</w:t>
+      </w:r>
+      <w:proofErr w:type="spellEnd"/>
+      <w:r>
+        <w:t xml:space="preserve"> et ajout de tests pour la recherche (WIP) </w:t>
       </w:r>
       <w:r>
         <w:rPr>
           <w:rStyle w:val="Accentuation"/>
         </w:rPr>
-        <w:t>(TheArabicMonster)</w:t>
+        <w:t>(</w:t>
+      </w:r>
+      <w:proofErr w:type="spellStart"/>
+      <w:r>
+        <w:rPr>
+          <w:rStyle w:val="Accentuation"/>
+        </w:rPr>
+        <w:t>TheArabicMonster</w:t>
+      </w:r>
+      <w:proofErr w:type="spellEnd"/>
+      <w:r>
+        <w:rPr>
+          <w:rStyle w:val="Accentuation"/>
+        </w:rPr>
+        <w:t>)</w:t>
       </w:r>
     </w:p>
     <w:p>
@@ -3208,7 +3714,21 @@
         <w:rPr>
           <w:rStyle w:val="Accentuation"/>
         </w:rPr>
-        <w:t>(TheArabicMonster)</w:t>
+        <w:t>(</w:t>
+      </w:r>
+      <w:proofErr w:type="spellStart"/>
+      <w:r>
+        <w:rPr>
+          <w:rStyle w:val="Accentuation"/>
+        </w:rPr>
+        <w:t>TheArabicMonster</w:t>
+      </w:r>
+      <w:proofErr w:type="spellEnd"/>
+      <w:r>
+        <w:rPr>
+          <w:rStyle w:val="Accentuation"/>
+        </w:rPr>
+        <w:t>)</w:t>
       </w:r>
     </w:p>
     <w:p>
@@ -3232,7 +3752,21 @@
         <w:rPr>
           <w:rStyle w:val="Accentuation"/>
         </w:rPr>
-        <w:t>(TheArabicMonster)</w:t>
+        <w:t>(</w:t>
+      </w:r>
+      <w:proofErr w:type="spellStart"/>
+      <w:r>
+        <w:rPr>
+          <w:rStyle w:val="Accentuation"/>
+        </w:rPr>
+        <w:t>TheArabicMonster</w:t>
+      </w:r>
+      <w:proofErr w:type="spellEnd"/>
+      <w:r>
+        <w:rPr>
+          <w:rStyle w:val="Accentuation"/>
+        </w:rPr>
+        <w:t>)</w:t>
       </w:r>
     </w:p>
     <w:p>
@@ -3241,6 +3775,7 @@
       </w:pPr>
       <w:bookmarkStart w:id="15" w:name="_Toc184311043"/>
       <w:r>
+        <w:lastRenderedPageBreak/>
         <w:t>Tests</w:t>
       </w:r>
       <w:bookmarkEnd w:id="15"/>
@@ -3260,13 +3795,35 @@
         <w:t>Feat</w:t>
       </w:r>
       <w:r>
-        <w:t xml:space="preserve"> : Ajout de Cypress pour réaliser des tests </w:t>
+        <w:t xml:space="preserve"> : Ajout de </w:t>
+      </w:r>
+      <w:proofErr w:type="spellStart"/>
+      <w:r>
+        <w:t>Cypress</w:t>
+      </w:r>
+      <w:proofErr w:type="spellEnd"/>
+      <w:r>
+        <w:t xml:space="preserve"> pour réaliser des tests </w:t>
       </w:r>
       <w:r>
         <w:rPr>
           <w:rStyle w:val="Accentuation"/>
         </w:rPr>
-        <w:t>(TheArabicMonster)</w:t>
+        <w:t>(</w:t>
+      </w:r>
+      <w:proofErr w:type="spellStart"/>
+      <w:r>
+        <w:rPr>
+          <w:rStyle w:val="Accentuation"/>
+        </w:rPr>
+        <w:t>TheArabicMonster</w:t>
+      </w:r>
+      <w:proofErr w:type="spellEnd"/>
+      <w:r>
+        <w:rPr>
+          <w:rStyle w:val="Accentuation"/>
+        </w:rPr>
+        <w:t>)</w:t>
       </w:r>
     </w:p>
     <w:p>
@@ -3284,8 +3841,13 @@
         <w:pStyle w:val="Titre2"/>
       </w:pPr>
       <w:bookmarkStart w:id="16" w:name="_Toc184311044"/>
-      <w:r>
-        <w:t>Commits du 28 novembre 2024</w:t>
+      <w:proofErr w:type="spellStart"/>
+      <w:r>
+        <w:t>Commits</w:t>
+      </w:r>
+      <w:proofErr w:type="spellEnd"/>
+      <w:r>
+        <w:t xml:space="preserve"> du 28 novembre 2024</w:t>
       </w:r>
       <w:bookmarkEnd w:id="16"/>
     </w:p>
@@ -3320,7 +3882,21 @@
         <w:rPr>
           <w:rStyle w:val="Accentuation"/>
         </w:rPr>
-        <w:t>(TheArabicMonster)</w:t>
+        <w:t>(</w:t>
+      </w:r>
+      <w:proofErr w:type="spellStart"/>
+      <w:r>
+        <w:rPr>
+          <w:rStyle w:val="Accentuation"/>
+        </w:rPr>
+        <w:t>TheArabicMonster</w:t>
+      </w:r>
+      <w:proofErr w:type="spellEnd"/>
+      <w:r>
+        <w:rPr>
+          <w:rStyle w:val="Accentuation"/>
+        </w:rPr>
+        <w:t>)</w:t>
       </w:r>
     </w:p>
     <w:p>
@@ -3338,13 +3914,35 @@
         <w:t>Ajout</w:t>
       </w:r>
       <w:r>
-        <w:t xml:space="preserve"> : Projet Litteralux </w:t>
+        <w:t xml:space="preserve"> : Projet </w:t>
+      </w:r>
+      <w:proofErr w:type="spellStart"/>
+      <w:r>
+        <w:t>Litteralux</w:t>
+      </w:r>
+      <w:proofErr w:type="spellEnd"/>
+      <w:r>
+        <w:t xml:space="preserve"> </w:t>
       </w:r>
       <w:r>
         <w:rPr>
           <w:rStyle w:val="Accentuation"/>
         </w:rPr>
-        <w:t>(JulienETML-hub)</w:t>
+        <w:t>(</w:t>
+      </w:r>
+      <w:proofErr w:type="spellStart"/>
+      <w:r>
+        <w:rPr>
+          <w:rStyle w:val="Accentuation"/>
+        </w:rPr>
+        <w:t>JulienETML</w:t>
+      </w:r>
+      <w:proofErr w:type="spellEnd"/>
+      <w:r>
+        <w:rPr>
+          <w:rStyle w:val="Accentuation"/>
+        </w:rPr>
+        <w:t>-hub)</w:t>
       </w:r>
     </w:p>
     <w:p>
@@ -3368,7 +3966,21 @@
         <w:rPr>
           <w:rStyle w:val="Accentuation"/>
         </w:rPr>
-        <w:t>(TheArabicMonster)</w:t>
+        <w:t>(</w:t>
+      </w:r>
+      <w:proofErr w:type="spellStart"/>
+      <w:r>
+        <w:rPr>
+          <w:rStyle w:val="Accentuation"/>
+        </w:rPr>
+        <w:t>TheArabicMonster</w:t>
+      </w:r>
+      <w:proofErr w:type="spellEnd"/>
+      <w:r>
+        <w:rPr>
+          <w:rStyle w:val="Accentuation"/>
+        </w:rPr>
+        <w:t>)</w:t>
       </w:r>
     </w:p>
     <w:p/>
@@ -3378,7 +3990,6 @@
       </w:pPr>
       <w:bookmarkStart w:id="18" w:name="_Toc184311046"/>
       <w:r>
-        <w:lastRenderedPageBreak/>
         <w:t>Développement et tests</w:t>
       </w:r>
       <w:bookmarkEnd w:id="18"/>
@@ -3403,7 +4014,31 @@
         <w:pStyle w:val="Sous-titre"/>
       </w:pPr>
       <w:r>
-        <w:t>Ajout d’une table commentaire dans la db (adapter mockups &amp; data models)</w:t>
+        <w:t xml:space="preserve">Ajout d’une table commentaire dans la </w:t>
+      </w:r>
+      <w:proofErr w:type="spellStart"/>
+      <w:r>
+        <w:t>db</w:t>
+      </w:r>
+      <w:proofErr w:type="spellEnd"/>
+      <w:r>
+        <w:t xml:space="preserve"> (adapter </w:t>
+      </w:r>
+      <w:proofErr w:type="spellStart"/>
+      <w:r>
+        <w:t>mockups</w:t>
+      </w:r>
+      <w:proofErr w:type="spellEnd"/>
+      <w:r>
+        <w:t xml:space="preserve"> &amp; data </w:t>
+      </w:r>
+      <w:proofErr w:type="spellStart"/>
+      <w:r>
+        <w:t>models</w:t>
+      </w:r>
+      <w:proofErr w:type="spellEnd"/>
+      <w:r>
+        <w:t>)</w:t>
       </w:r>
     </w:p>
     <w:p>
@@ -3464,6 +4099,7 @@
         <w:rPr>
           <w:noProof/>
         </w:rPr>
+        <w:lastRenderedPageBreak/>
         <w:drawing>
           <wp:inline distT="0" distB="0" distL="0" distR="0" wp14:anchorId="156AE3C9" wp14:editId="35E58C64">
             <wp:extent cx="5731510" cy="5103495"/>
@@ -3506,7 +4142,15 @@
         <w:pStyle w:val="Sous-titre"/>
       </w:pPr>
       <w:r>
-        <w:t>Afficher cette vue sur la page « DetailsLivre » (en fonction de livre sélectionné par l’utilisateur</w:t>
+        <w:t>Afficher cette vue sur la page « </w:t>
+      </w:r>
+      <w:proofErr w:type="spellStart"/>
+      <w:r>
+        <w:t>DetailsLivre</w:t>
+      </w:r>
+      <w:proofErr w:type="spellEnd"/>
+      <w:r>
+        <w:t> » (en fonction de livre sélectionné par l’utilisateur</w:t>
       </w:r>
     </w:p>
     <w:p>
@@ -3556,15 +4200,15 @@
         <w:pStyle w:val="Sous-titre"/>
       </w:pPr>
       <w:r>
+        <w:t>Création d’une nouvelle route spécialement faites pour retourner la moyenne de toutes notes(appréciations)</w:t>
+      </w:r>
+    </w:p>
+    <w:p>
+      <w:r>
+        <w:rPr>
+          <w:noProof/>
+        </w:rPr>
         <w:lastRenderedPageBreak/>
-        <w:t>Création d’une nouvelle route spécialement faites pour retourner la moyenne de toutes notes(appréciations)</w:t>
-      </w:r>
-    </w:p>
-    <w:p>
-      <w:r>
-        <w:rPr>
-          <w:noProof/>
-        </w:rPr>
         <w:drawing>
           <wp:inline distT="0" distB="0" distL="0" distR="0" wp14:anchorId="3FB99EB3" wp14:editId="2A66A8C2">
             <wp:extent cx="5731510" cy="2414270"/>
@@ -3805,8 +4449,13 @@
       <w:pPr>
         <w:pStyle w:val="Sous-titre"/>
       </w:pPr>
-      <w:r>
-        <w:t>Implementation de l’outil de sélection de catégorie</w:t>
+      <w:proofErr w:type="spellStart"/>
+      <w:r>
+        <w:t>Implementation</w:t>
+      </w:r>
+      <w:proofErr w:type="spellEnd"/>
+      <w:r>
+        <w:t xml:space="preserve"> de l’outil de sélection de catégorie</w:t>
       </w:r>
     </w:p>
     <w:p>
@@ -4107,7 +4756,27 @@
           <w:bCs w:val="0"/>
           <w:lang w:val="fr-CH"/>
         </w:rPr>
-        <w:t>Ce projet nous a fais prendre conscience d’à quel point il est important d’écrire un code clair, car nous nous sommes rendu compte que la manière dont nous avions codé à l’époque pouvait des fois être peu lisible</w:t>
+        <w:t xml:space="preserve">Ce projet nous a fais prendre conscience d’à quel point il est important d’écrire un code clair, car nous nous sommes rendu compte que la manière dont nous avions codé à l’époque pouvait </w:t>
+      </w:r>
+      <w:proofErr w:type="gramStart"/>
+      <w:r>
+        <w:rPr>
+          <w:rStyle w:val="lev"/>
+          <w:b w:val="0"/>
+          <w:bCs w:val="0"/>
+          <w:lang w:val="fr-CH"/>
+        </w:rPr>
+        <w:t>des fois</w:t>
+      </w:r>
+      <w:proofErr w:type="gramEnd"/>
+      <w:r>
+        <w:rPr>
+          <w:rStyle w:val="lev"/>
+          <w:b w:val="0"/>
+          <w:bCs w:val="0"/>
+          <w:lang w:val="fr-CH"/>
+        </w:rPr>
+        <w:t xml:space="preserve"> être peu lisible</w:t>
       </w:r>
       <w:r>
         <w:rPr>
@@ -4274,12 +4943,16 @@
               <w:rFonts w:ascii="ETML" w:hAnsi="ETML"/>
             </w:rPr>
           </w:pPr>
+          <w:proofErr w:type="spellStart"/>
+          <w:proofErr w:type="gramStart"/>
           <w:r>
             <w:rPr>
               <w:rFonts w:ascii="ETML" w:hAnsi="ETML"/>
             </w:rPr>
             <w:t>etml</w:t>
           </w:r>
+          <w:proofErr w:type="spellEnd"/>
+          <w:proofErr w:type="gramEnd"/>
         </w:p>
       </w:tc>
       <w:tc>
@@ -4322,7 +4995,15 @@
           </w:pPr>
           <w:r>
             <w:tab/>
-            <w:t>Julien Mares, Mateen Khalil</w:t>
+            <w:t xml:space="preserve">Julien Mares, </w:t>
+          </w:r>
+          <w:proofErr w:type="spellStart"/>
+          <w:r>
+            <w:t>Mateen</w:t>
+          </w:r>
+          <w:proofErr w:type="spellEnd"/>
+          <w:r>
+            <w:t xml:space="preserve"> Khalil</w:t>
           </w:r>
         </w:p>
         <w:p>
@@ -7249,7 +7930,7 @@
   </w:compat>
   <w:rsids>
     <w:rsidRoot w:val="00BB2276"/>
-    <w:rsid w:val="001F789D"/>
+    <w:rsid w:val="003E1B64"/>
     <w:rsid w:val="00475691"/>
     <w:rsid w:val="0098604F"/>
     <w:rsid w:val="00BB2276"/>

</xml_diff>

<commit_message>
(doc): pdf du rapport
</commit_message>
<xml_diff>
--- a/Doc/portfolio-MatJul.docx
+++ b/Doc/portfolio-MatJul.docx
@@ -141,23 +141,13 @@
                         <w:sz w:val="24"/>
                       </w:rPr>
                     </w:pPr>
-                    <w:proofErr w:type="spellStart"/>
                     <w:r>
                       <w:rPr>
                         <w:color w:val="0F4761" w:themeColor="accent1" w:themeShade="BF"/>
                         <w:sz w:val="24"/>
                         <w:szCs w:val="24"/>
                       </w:rPr>
-                      <w:t>Mateen</w:t>
-                    </w:r>
-                    <w:proofErr w:type="spellEnd"/>
-                    <w:r>
-                      <w:rPr>
-                        <w:color w:val="0F4761" w:themeColor="accent1" w:themeShade="BF"/>
-                        <w:sz w:val="24"/>
-                        <w:szCs w:val="24"/>
-                      </w:rPr>
-                      <w:t xml:space="preserve"> Khalil, Julien Mares</w:t>
+                      <w:t>Mateen Khalil, Julien Mares</w:t>
                     </w:r>
                   </w:p>
                 </w:tc>
@@ -210,23 +200,13 @@
                         <w:szCs w:val="28"/>
                       </w:rPr>
                     </w:pPr>
-                    <w:proofErr w:type="spellStart"/>
                     <w:r>
                       <w:rPr>
                         <w:color w:val="156082" w:themeColor="accent1"/>
                         <w:sz w:val="28"/>
                         <w:szCs w:val="28"/>
                       </w:rPr>
-                      <w:t>Mateen</w:t>
-                    </w:r>
-                    <w:proofErr w:type="spellEnd"/>
-                    <w:r>
-                      <w:rPr>
-                        <w:color w:val="156082" w:themeColor="accent1"/>
-                        <w:sz w:val="28"/>
-                        <w:szCs w:val="28"/>
-                      </w:rPr>
-                      <w:t xml:space="preserve"> Khalil, </w:t>
+                      <w:t xml:space="preserve">Mateen Khalil, </w:t>
                     </w:r>
                     <w:r>
                       <w:rPr>
@@ -311,7 +291,11 @@
     <w:sdt>
       <w:sdtPr>
         <w:rPr>
-          <w:lang w:val="fr-FR"/>
+          <w:rFonts w:asciiTheme="minorHAnsi" w:eastAsiaTheme="minorHAnsi" w:hAnsiTheme="minorHAnsi" w:cstheme="minorBidi"/>
+          <w:color w:val="auto"/>
+          <w:sz w:val="24"/>
+          <w:szCs w:val="24"/>
+          <w:lang w:val="fr-FR" w:eastAsia="en-US"/>
         </w:rPr>
         <w:id w:val="2026282574"/>
         <w:docPartObj>
@@ -321,13 +305,8 @@
       </w:sdtPr>
       <w:sdtEndPr>
         <w:rPr>
-          <w:rFonts w:asciiTheme="minorHAnsi" w:eastAsiaTheme="minorHAnsi" w:hAnsiTheme="minorHAnsi" w:cstheme="minorBidi"/>
           <w:b/>
           <w:bCs/>
-          <w:color w:val="auto"/>
-          <w:sz w:val="24"/>
-          <w:szCs w:val="24"/>
-          <w:lang w:eastAsia="en-US"/>
         </w:rPr>
       </w:sdtEndPr>
       <w:sdtContent>
@@ -2480,14 +2459,12 @@
           <w:rStyle w:val="lev"/>
         </w:rPr>
       </w:pPr>
-      <w:proofErr w:type="spellStart"/>
       <w:r>
         <w:rPr>
           <w:rStyle w:val="lev"/>
         </w:rPr>
         <w:t>Mateen</w:t>
       </w:r>
-      <w:proofErr w:type="spellEnd"/>
     </w:p>
     <w:p>
       <w:pPr>
@@ -2682,14 +2659,12 @@
           <w:rStyle w:val="lev"/>
         </w:rPr>
       </w:pPr>
-      <w:proofErr w:type="spellStart"/>
       <w:r>
         <w:rPr>
           <w:rStyle w:val="lev"/>
         </w:rPr>
         <w:t>Mateen</w:t>
       </w:r>
-      <w:proofErr w:type="spellEnd"/>
     </w:p>
     <w:p>
       <w:pPr>
@@ -3998,59 +3973,72 @@
       <w:pPr>
         <w:pStyle w:val="Titre2"/>
       </w:pPr>
-      <w:bookmarkStart w:id="19" w:name="_Toc184311047"/>
-      <w:r>
-        <w:t>Système de notation</w:t>
-      </w:r>
-      <w:bookmarkEnd w:id="19"/>
-    </w:p>
-    <w:p>
-      <w:r>
-        <w:t>Afin de pouvoir rajouter un système de notation, nous avons suivis ces étapes :</w:t>
-      </w:r>
-    </w:p>
-    <w:p>
-      <w:pPr>
-        <w:pStyle w:val="Sous-titre"/>
-      </w:pPr>
-      <w:r>
-        <w:t xml:space="preserve">Ajout d’une table commentaire dans la </w:t>
+      <w:r>
+        <w:t>Barre de recherche</w:t>
+      </w:r>
+    </w:p>
+    <w:p>
+      <w:r>
+        <w:t>Nous avons ajouté une barre de recherche dans le header pour qu’elle puisse être utilisé à tout moment, elle est composée d’un champ de saisie et d’un bouton, voici quelque précision sur cette dernière :</w:t>
+      </w:r>
+    </w:p>
+    <w:p>
+      <w:r>
+        <w:t>Le bouton à un gestionnaire d’évènement qui appel la méthode « </w:t>
+      </w:r>
+      <w:r>
+        <w:rPr>
+          <w:i/>
+          <w:iCs/>
+        </w:rPr>
+        <w:t>search</w:t>
+      </w:r>
+      <w:r>
+        <w:t> », quand elle est appelée elle vérifie si la propriété a une valeur, si c’est le cas elle redirige l’utilisateur vers la vue « </w:t>
+      </w:r>
+      <w:r>
+        <w:rPr>
+          <w:i/>
+          <w:iCs/>
+        </w:rPr>
+        <w:t>SearchResult</w:t>
+      </w:r>
+      <w:r>
+        <w:t> » incluant dans l’url la valeur que l’utilisateur avait entrer. Ensuite la page « </w:t>
+      </w:r>
+      <w:r>
+        <w:rPr>
+          <w:i/>
+          <w:iCs/>
+        </w:rPr>
+        <w:t>SearchResult</w:t>
+      </w:r>
+      <w:r>
+        <w:t xml:space="preserve"> » récupère tous les livres de la DB et ajoute dans une liste </w:t>
       </w:r>
       <w:proofErr w:type="spellStart"/>
       <w:r>
-        <w:t>db</w:t>
+        <w:t>tout</w:t>
       </w:r>
       <w:proofErr w:type="spellEnd"/>
       <w:r>
-        <w:t xml:space="preserve"> (adapter </w:t>
-      </w:r>
-      <w:proofErr w:type="spellStart"/>
-      <w:r>
-        <w:t>mockups</w:t>
-      </w:r>
-      <w:proofErr w:type="spellEnd"/>
-      <w:r>
-        <w:t xml:space="preserve"> &amp; data </w:t>
-      </w:r>
-      <w:proofErr w:type="spellStart"/>
-      <w:r>
-        <w:t>models</w:t>
-      </w:r>
-      <w:proofErr w:type="spellEnd"/>
-      <w:r>
-        <w:t>)</w:t>
-      </w:r>
-    </w:p>
-    <w:p>
+        <w:t xml:space="preserve"> les livres qui comporte dans leur nom le paramètre donné dans la barre de recherche. Pour finalement afficher tous les livres qui se trouve dans ce liste grâce à une liste.</w:t>
+      </w:r>
+    </w:p>
+    <w:p>
+      <w:pPr>
+        <w:keepNext/>
+      </w:pPr>
       <w:r>
         <w:rPr>
           <w:noProof/>
         </w:rPr>
+        <w:lastRenderedPageBreak/>
         <w:drawing>
-          <wp:inline distT="0" distB="0" distL="0" distR="0" wp14:anchorId="245D3EFE" wp14:editId="2C1759BC">
-            <wp:extent cx="5731510" cy="908685"/>
-            <wp:effectExtent l="0" t="0" r="2540" b="5715"/>
-            <wp:docPr id="9" name="Image 9"/>
+          <wp:inline distT="0" distB="0" distL="0" distR="0" wp14:anchorId="2042918E" wp14:editId="34D6C56F">
+            <wp:extent cx="5731510" cy="5002530"/>
+            <wp:effectExtent l="0" t="0" r="2540" b="7620"/>
+            <wp:docPr id="14" name="Image 14"/>
             <wp:cNvGraphicFramePr>
               <a:graphicFrameLocks xmlns:a="http://schemas.openxmlformats.org/drawingml/2006/main" noChangeAspect="1"/>
             </wp:cNvGraphicFramePr>
@@ -4070,7 +4058,7 @@
                   <pic:spPr>
                     <a:xfrm>
                       <a:off x="0" y="0"/>
-                      <a:ext cx="5731510" cy="908685"/>
+                      <a:ext cx="5731510" cy="5002530"/>
                     </a:xfrm>
                     <a:prstGeom prst="rect">
                       <a:avLst/>
@@ -4085,26 +4073,224 @@
     </w:p>
     <w:p>
       <w:pPr>
-        <w:pStyle w:val="Sous-titre"/>
-      </w:pPr>
-      <w:r>
-        <w:t>Création d’un</w:t>
-      </w:r>
-      <w:r>
-        <w:t xml:space="preserve">e vue servant de formulaire pour envoyer un commentaire ainsi qu’une note </w:t>
-      </w:r>
-    </w:p>
-    <w:p>
+        <w:pStyle w:val="Lgende"/>
+        <w:jc w:val="center"/>
+      </w:pPr>
+      <w:r>
+        <w:t xml:space="preserve">Figure </w:t>
+      </w:r>
+      <w:r>
+        <w:fldChar w:fldCharType="begin"/>
+      </w:r>
+      <w:r>
+        <w:instrText xml:space="preserve"> SEQ Figure \* ARABIC </w:instrText>
+      </w:r>
+      <w:r>
+        <w:fldChar w:fldCharType="separate"/>
+      </w:r>
       <w:r>
         <w:rPr>
           <w:noProof/>
         </w:rPr>
+        <w:t>1</w:t>
+      </w:r>
+      <w:r>
+        <w:rPr>
+          <w:noProof/>
+        </w:rPr>
+        <w:fldChar w:fldCharType="end"/>
+      </w:r>
+      <w:r>
+        <w:t xml:space="preserve"> exemple résultat recherche</w:t>
+      </w:r>
+    </w:p>
+    <w:p>
+      <w:pPr>
+        <w:pStyle w:val="Titre2"/>
+      </w:pPr>
+      <w:r>
+        <w:t>Réalisation de test</w:t>
+      </w:r>
+    </w:p>
+    <w:p>
+      <w:r>
+        <w:t xml:space="preserve">Nous avons </w:t>
+      </w:r>
+      <w:proofErr w:type="spellStart"/>
+      <w:proofErr w:type="gramStart"/>
+      <w:r>
+        <w:t>utiliser</w:t>
+      </w:r>
+      <w:proofErr w:type="spellEnd"/>
+      <w:proofErr w:type="gramEnd"/>
+      <w:r>
+        <w:t xml:space="preserve"> </w:t>
+      </w:r>
+      <w:proofErr w:type="spellStart"/>
+      <w:r>
+        <w:t>cypress</w:t>
+      </w:r>
+      <w:proofErr w:type="spellEnd"/>
+      <w:r>
+        <w:t>, pour ce faire nous avons ajouté un fichier de configuration pour définir l’url de base qui sera utilisé pour les test.</w:t>
+      </w:r>
+    </w:p>
+    <w:p>
+      <w:pPr>
+        <w:pStyle w:val="Paragraphedeliste"/>
+        <w:numPr>
+          <w:ilvl w:val="0"/>
+          <w:numId w:val="15"/>
+        </w:numPr>
+      </w:pPr>
+      <w:r>
+        <w:t>Test search</w:t>
+      </w:r>
+    </w:p>
+    <w:p>
+      <w:pPr>
+        <w:rPr>
+          <w:rFonts w:ascii="Consolas" w:eastAsia="Times New Roman" w:hAnsi="Consolas" w:cs="Times New Roman"/>
+          <w:sz w:val="21"/>
+          <w:szCs w:val="21"/>
+          <w:lang w:val="fr-CH" w:eastAsia="fr-CH"/>
+        </w:rPr>
+      </w:pPr>
+      <w:r>
+        <w:t xml:space="preserve">Ce fichier entre « comte » dans la barre de recherche et vérifie qu’il est ensuite </w:t>
+      </w:r>
+      <w:proofErr w:type="gramStart"/>
+      <w:r>
+        <w:t>rediriger</w:t>
+      </w:r>
+      <w:proofErr w:type="gramEnd"/>
+      <w:r>
+        <w:t xml:space="preserve"> vers une page qui comprends le titre « </w:t>
+      </w:r>
+      <w:r>
+        <w:rPr>
+          <w:rFonts w:ascii="Consolas" w:eastAsia="Times New Roman" w:hAnsi="Consolas" w:cs="Times New Roman"/>
+          <w:sz w:val="21"/>
+          <w:szCs w:val="21"/>
+          <w:lang w:val="fr-CH" w:eastAsia="fr-CH"/>
+        </w:rPr>
+        <w:t>Résultats de recherche pour "comte</w:t>
+      </w:r>
+      <w:r>
+        <w:rPr>
+          <w:rFonts w:ascii="Consolas" w:eastAsia="Times New Roman" w:hAnsi="Consolas" w:cs="Times New Roman"/>
+          <w:sz w:val="21"/>
+          <w:szCs w:val="21"/>
+          <w:lang w:val="fr-CH" w:eastAsia="fr-CH"/>
+        </w:rPr>
+        <w:t> »</w:t>
+      </w:r>
+    </w:p>
+    <w:p>
+      <w:pPr>
+        <w:pStyle w:val="Paragraphedeliste"/>
+        <w:numPr>
+          <w:ilvl w:val="0"/>
+          <w:numId w:val="15"/>
+        </w:numPr>
+      </w:pPr>
+      <w:r>
+        <w:t xml:space="preserve">Test </w:t>
+      </w:r>
+      <w:proofErr w:type="spellStart"/>
+      <w:r>
+        <w:t>add</w:t>
+      </w:r>
+      <w:proofErr w:type="spellEnd"/>
+      <w:r>
+        <w:t>-book</w:t>
+      </w:r>
+    </w:p>
+    <w:p>
+      <w:r>
+        <w:t xml:space="preserve">Ce fichier test que quand un livre est ajouter depuis le site, il est ajouté dans la base de données, en premier lieu elle </w:t>
+      </w:r>
+      <w:proofErr w:type="spellStart"/>
+      <w:r>
+        <w:t>remplie</w:t>
+      </w:r>
+      <w:proofErr w:type="spellEnd"/>
+      <w:r>
+        <w:t xml:space="preserve"> le formulaire d’ajout avec des informations de test, pour ensuite </w:t>
+      </w:r>
+      <w:proofErr w:type="spellStart"/>
+      <w:r>
+        <w:t>submit</w:t>
+      </w:r>
+      <w:proofErr w:type="spellEnd"/>
+      <w:r>
+        <w:t xml:space="preserve"> le formulaire, et enfin, vérifie que dans la console il y a bien un message de confirmation </w:t>
+      </w:r>
+      <w:proofErr w:type="spellStart"/>
+      <w:r>
+        <w:t>vis-a-vis</w:t>
+      </w:r>
+      <w:proofErr w:type="spellEnd"/>
+      <w:r>
+        <w:t xml:space="preserve"> du fais que le livre est ajouté.</w:t>
+      </w:r>
+    </w:p>
+    <w:p>
+      <w:r>
         <w:lastRenderedPageBreak/>
+        <w:t xml:space="preserve">Au début nous voulions vérifier que le livre est ajouté en faisant une requête à l’api pour avoir </w:t>
+      </w:r>
+      <w:proofErr w:type="spellStart"/>
+      <w:proofErr w:type="gramStart"/>
+      <w:r>
+        <w:t>tout</w:t>
+      </w:r>
+      <w:proofErr w:type="spellEnd"/>
+      <w:r>
+        <w:t xml:space="preserve"> les livres</w:t>
+      </w:r>
+      <w:proofErr w:type="gramEnd"/>
+      <w:r>
+        <w:t xml:space="preserve"> de la </w:t>
+      </w:r>
+      <w:proofErr w:type="spellStart"/>
+      <w:r>
+        <w:t>db</w:t>
+      </w:r>
+      <w:proofErr w:type="spellEnd"/>
+      <w:r>
+        <w:t xml:space="preserve"> et vérifier que le livre a bien été ajouté mais une erreur </w:t>
+      </w:r>
+      <w:proofErr w:type="spellStart"/>
+      <w:r>
+        <w:t>cypress</w:t>
+      </w:r>
+      <w:proofErr w:type="spellEnd"/>
+      <w:r>
+        <w:t xml:space="preserve"> nous empêchais de </w:t>
+      </w:r>
+      <w:proofErr w:type="spellStart"/>
+      <w:r>
+        <w:t>conlure</w:t>
+      </w:r>
+      <w:proofErr w:type="spellEnd"/>
+      <w:r>
+        <w:t xml:space="preserve"> ce test.</w:t>
+      </w:r>
+    </w:p>
+    <w:p>
+      <w:pPr>
+        <w:keepNext/>
+      </w:pPr>
+      <w:r>
+        <w:rPr>
+          <w:noProof/>
+        </w:rPr>
         <w:drawing>
-          <wp:inline distT="0" distB="0" distL="0" distR="0" wp14:anchorId="156AE3C9" wp14:editId="35E58C64">
-            <wp:extent cx="5731510" cy="5103495"/>
-            <wp:effectExtent l="0" t="0" r="2540" b="1905"/>
-            <wp:docPr id="10" name="Image 10"/>
+          <wp:inline distT="0" distB="0" distL="0" distR="0" wp14:anchorId="2E610CCA" wp14:editId="5C347693">
+            <wp:extent cx="5715798" cy="2076740"/>
+            <wp:effectExtent l="0" t="0" r="0" b="0"/>
+            <wp:docPr id="15" name="Image 15"/>
             <wp:cNvGraphicFramePr>
               <a:graphicFrameLocks xmlns:a="http://schemas.openxmlformats.org/drawingml/2006/main" noChangeAspect="1"/>
             </wp:cNvGraphicFramePr>
@@ -4124,7 +4310,7 @@
                   <pic:spPr>
                     <a:xfrm>
                       <a:off x="0" y="0"/>
-                      <a:ext cx="5731510" cy="5103495"/>
+                      <a:ext cx="5715798" cy="2076740"/>
                     </a:xfrm>
                     <a:prstGeom prst="rect">
                       <a:avLst/>
@@ -4139,30 +4325,51 @@
     </w:p>
     <w:p>
       <w:pPr>
-        <w:pStyle w:val="Sous-titre"/>
-      </w:pPr>
-      <w:r>
-        <w:t>Afficher cette vue sur la page « </w:t>
+        <w:pStyle w:val="Lgende"/>
+        <w:jc w:val="center"/>
+      </w:pPr>
+      <w:r>
+        <w:t xml:space="preserve">Figure </w:t>
+      </w:r>
+      <w:fldSimple w:instr=" SEQ Figure \* ARABIC ">
+        <w:r>
+          <w:rPr>
+            <w:noProof/>
+          </w:rPr>
+          <w:t>2</w:t>
+        </w:r>
+      </w:fldSimple>
+      <w:r>
+        <w:t xml:space="preserve"> </w:t>
       </w:r>
       <w:proofErr w:type="spellStart"/>
       <w:r>
-        <w:t>DetailsLivre</w:t>
+        <w:t>maière</w:t>
       </w:r>
       <w:proofErr w:type="spellEnd"/>
       <w:r>
-        <w:t> » (en fonction de livre sélectionné par l’utilisateur</w:t>
-      </w:r>
-    </w:p>
-    <w:p>
+        <w:t xml:space="preserve"> non fonctionnel de vérifier ajout livre dans </w:t>
+      </w:r>
+      <w:proofErr w:type="spellStart"/>
+      <w:r>
+        <w:t>db</w:t>
+      </w:r>
+      <w:proofErr w:type="spellEnd"/>
+    </w:p>
+    <w:p>
+      <w:pPr>
+        <w:keepNext/>
+        <w:spacing w:after="0" w:line="240" w:lineRule="auto"/>
+      </w:pPr>
       <w:r>
         <w:rPr>
           <w:noProof/>
         </w:rPr>
         <w:drawing>
-          <wp:inline distT="0" distB="0" distL="0" distR="0" wp14:anchorId="2BE1DF53" wp14:editId="1341493F">
-            <wp:extent cx="5096586" cy="190527"/>
-            <wp:effectExtent l="0" t="0" r="0" b="0"/>
-            <wp:docPr id="11" name="Image 11"/>
+          <wp:inline distT="0" distB="0" distL="0" distR="0" wp14:anchorId="63B5D365" wp14:editId="517BBC68">
+            <wp:extent cx="5731510" cy="4271010"/>
+            <wp:effectExtent l="0" t="0" r="2540" b="0"/>
+            <wp:docPr id="2" name="Image 2"/>
             <wp:cNvGraphicFramePr>
               <a:graphicFrameLocks xmlns:a="http://schemas.openxmlformats.org/drawingml/2006/main" noChangeAspect="1"/>
             </wp:cNvGraphicFramePr>
@@ -4170,23 +4377,36 @@
               <a:graphicData uri="http://schemas.openxmlformats.org/drawingml/2006/picture">
                 <pic:pic xmlns:pic="http://schemas.openxmlformats.org/drawingml/2006/picture">
                   <pic:nvPicPr>
-                    <pic:cNvPr id="1" name=""/>
-                    <pic:cNvPicPr/>
+                    <pic:cNvPr id="0" name="Picture 1"/>
+                    <pic:cNvPicPr>
+                      <a:picLocks noChangeAspect="1" noChangeArrowheads="1"/>
+                    </pic:cNvPicPr>
                   </pic:nvPicPr>
                   <pic:blipFill>
-                    <a:blip r:embed="rId12"/>
+                    <a:blip r:embed="rId12">
+                      <a:extLst>
+                        <a:ext uri="{28A0092B-C50C-407E-A947-70E740481C1C}">
+                          <a14:useLocalDpi xmlns:a14="http://schemas.microsoft.com/office/drawing/2010/main" val="0"/>
+                        </a:ext>
+                      </a:extLst>
+                    </a:blip>
+                    <a:srcRect/>
                     <a:stretch>
                       <a:fillRect/>
                     </a:stretch>
                   </pic:blipFill>
-                  <pic:spPr>
+                  <pic:spPr bwMode="auto">
                     <a:xfrm>
                       <a:off x="0" y="0"/>
-                      <a:ext cx="5096586" cy="190527"/>
+                      <a:ext cx="5731510" cy="4271010"/>
                     </a:xfrm>
                     <a:prstGeom prst="rect">
                       <a:avLst/>
                     </a:prstGeom>
+                    <a:noFill/>
+                    <a:ln>
+                      <a:noFill/>
+                    </a:ln>
                   </pic:spPr>
                 </pic:pic>
               </a:graphicData>
@@ -4197,10 +4417,91 @@
     </w:p>
     <w:p>
       <w:pPr>
+        <w:pStyle w:val="Lgende"/>
+        <w:jc w:val="center"/>
+        <w:rPr>
+          <w:rFonts w:ascii="Times New Roman" w:eastAsia="Times New Roman" w:hAnsi="Times New Roman" w:cs="Times New Roman"/>
+          <w:lang w:val="fr-CH" w:eastAsia="fr-CH"/>
+        </w:rPr>
+      </w:pPr>
+      <w:r>
+        <w:t xml:space="preserve">Figure </w:t>
+      </w:r>
+      <w:r>
+        <w:fldChar w:fldCharType="begin"/>
+      </w:r>
+      <w:r>
+        <w:instrText xml:space="preserve"> SEQ Figure \* ARABIC </w:instrText>
+      </w:r>
+      <w:r>
+        <w:fldChar w:fldCharType="separate"/>
+      </w:r>
+      <w:r>
+        <w:rPr>
+          <w:noProof/>
+        </w:rPr>
+        <w:t>3</w:t>
+      </w:r>
+      <w:r>
+        <w:rPr>
+          <w:noProof/>
+        </w:rPr>
+        <w:fldChar w:fldCharType="end"/>
+      </w:r>
+      <w:r>
+        <w:t xml:space="preserve"> message erreur </w:t>
+      </w:r>
+      <w:proofErr w:type="spellStart"/>
+      <w:r>
+        <w:t>cypress</w:t>
+      </w:r>
+      <w:proofErr w:type="spellEnd"/>
+    </w:p>
+    <w:p>
+      <w:pPr>
+        <w:pStyle w:val="Titre2"/>
+      </w:pPr>
+      <w:bookmarkStart w:id="19" w:name="_Toc184311047"/>
+      <w:r>
+        <w:t>Système de notation</w:t>
+      </w:r>
+      <w:bookmarkEnd w:id="19"/>
+    </w:p>
+    <w:p>
+      <w:r>
+        <w:t>Afin de pouvoir rajouter un système de notation, nous avons suivis ces étapes :</w:t>
+      </w:r>
+    </w:p>
+    <w:p>
+      <w:pPr>
         <w:pStyle w:val="Sous-titre"/>
       </w:pPr>
       <w:r>
-        <w:t>Création d’une nouvelle route spécialement faites pour retourner la moyenne de toutes notes(appréciations)</w:t>
+        <w:t xml:space="preserve">Ajout d’une table commentaire dans la </w:t>
+      </w:r>
+      <w:proofErr w:type="spellStart"/>
+      <w:r>
+        <w:t>db</w:t>
+      </w:r>
+      <w:proofErr w:type="spellEnd"/>
+      <w:r>
+        <w:t xml:space="preserve"> (adapter </w:t>
+      </w:r>
+      <w:proofErr w:type="spellStart"/>
+      <w:r>
+        <w:t>mockups</w:t>
+      </w:r>
+      <w:proofErr w:type="spellEnd"/>
+      <w:r>
+        <w:t xml:space="preserve"> &amp; data </w:t>
+      </w:r>
+      <w:proofErr w:type="spellStart"/>
+      <w:r>
+        <w:t>models</w:t>
+      </w:r>
+      <w:proofErr w:type="spellEnd"/>
+      <w:r>
+        <w:t>)</w:t>
       </w:r>
     </w:p>
     <w:p>
@@ -4210,10 +4511,10 @@
         </w:rPr>
         <w:lastRenderedPageBreak/>
         <w:drawing>
-          <wp:inline distT="0" distB="0" distL="0" distR="0" wp14:anchorId="3FB99EB3" wp14:editId="2A66A8C2">
-            <wp:extent cx="5731510" cy="2414270"/>
-            <wp:effectExtent l="0" t="0" r="2540" b="5080"/>
-            <wp:docPr id="12" name="Image 12"/>
+          <wp:inline distT="0" distB="0" distL="0" distR="0" wp14:anchorId="245D3EFE" wp14:editId="2C1759BC">
+            <wp:extent cx="5731510" cy="908685"/>
+            <wp:effectExtent l="0" t="0" r="2540" b="5715"/>
+            <wp:docPr id="9" name="Image 9"/>
             <wp:cNvGraphicFramePr>
               <a:graphicFrameLocks xmlns:a="http://schemas.openxmlformats.org/drawingml/2006/main" noChangeAspect="1"/>
             </wp:cNvGraphicFramePr>
@@ -4233,7 +4534,7 @@
                   <pic:spPr>
                     <a:xfrm>
                       <a:off x="0" y="0"/>
-                      <a:ext cx="5731510" cy="2414270"/>
+                      <a:ext cx="5731510" cy="908685"/>
                     </a:xfrm>
                     <a:prstGeom prst="rect">
                       <a:avLst/>
@@ -4251,7 +4552,10 @@
         <w:pStyle w:val="Sous-titre"/>
       </w:pPr>
       <w:r>
-        <w:t xml:space="preserve">Afficher la moyenne des notes sur le site </w:t>
+        <w:t>Création d’un</w:t>
+      </w:r>
+      <w:r>
+        <w:t xml:space="preserve">e vue servant de formulaire pour envoyer un commentaire ainsi qu’une note </w:t>
       </w:r>
     </w:p>
     <w:p>
@@ -4260,10 +4564,10 @@
           <w:noProof/>
         </w:rPr>
         <w:drawing>
-          <wp:inline distT="0" distB="0" distL="0" distR="0" wp14:anchorId="2CAA01C0" wp14:editId="473D6591">
-            <wp:extent cx="5731510" cy="737235"/>
-            <wp:effectExtent l="0" t="0" r="2540" b="5715"/>
-            <wp:docPr id="13" name="Image 13"/>
+          <wp:inline distT="0" distB="0" distL="0" distR="0" wp14:anchorId="156AE3C9" wp14:editId="35E58C64">
+            <wp:extent cx="5731510" cy="5103495"/>
+            <wp:effectExtent l="0" t="0" r="2540" b="1905"/>
+            <wp:docPr id="10" name="Image 10"/>
             <wp:cNvGraphicFramePr>
               <a:graphicFrameLocks xmlns:a="http://schemas.openxmlformats.org/drawingml/2006/main" noChangeAspect="1"/>
             </wp:cNvGraphicFramePr>
@@ -4283,7 +4587,7 @@
                   <pic:spPr>
                     <a:xfrm>
                       <a:off x="0" y="0"/>
-                      <a:ext cx="5731510" cy="737235"/>
+                      <a:ext cx="5731510" cy="5103495"/>
                     </a:xfrm>
                     <a:prstGeom prst="rect">
                       <a:avLst/>
@@ -4297,12 +4601,31 @@
       </w:r>
     </w:p>
     <w:p>
-      <w:r>
+      <w:pPr>
+        <w:pStyle w:val="Sous-titre"/>
+      </w:pPr>
+      <w:r>
+        <w:t>Afficher cette vue sur la page « </w:t>
+      </w:r>
+      <w:proofErr w:type="spellStart"/>
+      <w:r>
+        <w:t>DetailsLivre</w:t>
+      </w:r>
+      <w:proofErr w:type="spellEnd"/>
+      <w:r>
+        <w:t> » (en fonction de livre sélectionné par l’utilisateur</w:t>
+      </w:r>
+    </w:p>
+    <w:p>
+      <w:r>
+        <w:rPr>
+          <w:noProof/>
+        </w:rPr>
         <w:drawing>
-          <wp:inline distT="0" distB="0" distL="0" distR="0" wp14:anchorId="06B710D0" wp14:editId="1CE3BEED">
-            <wp:extent cx="5731510" cy="2971800"/>
-            <wp:effectExtent l="0" t="0" r="2540" b="0"/>
-            <wp:docPr id="16" name="Image 16"/>
+          <wp:inline distT="0" distB="0" distL="0" distR="0" wp14:anchorId="2BE1DF53" wp14:editId="1341493F">
+            <wp:extent cx="5096586" cy="190527"/>
+            <wp:effectExtent l="0" t="0" r="0" b="0"/>
+            <wp:docPr id="11" name="Image 11"/>
             <wp:cNvGraphicFramePr>
               <a:graphicFrameLocks xmlns:a="http://schemas.openxmlformats.org/drawingml/2006/main" noChangeAspect="1"/>
             </wp:cNvGraphicFramePr>
@@ -4322,7 +4645,7 @@
                   <pic:spPr>
                     <a:xfrm>
                       <a:off x="0" y="0"/>
-                      <a:ext cx="5731510" cy="2971800"/>
+                      <a:ext cx="5096586" cy="190527"/>
                     </a:xfrm>
                     <a:prstGeom prst="rect">
                       <a:avLst/>
@@ -4336,13 +4659,24 @@
       </w:r>
     </w:p>
     <w:p>
-      <w:r>
+      <w:pPr>
+        <w:pStyle w:val="Sous-titre"/>
+      </w:pPr>
+      <w:r>
+        <w:t>Création d’une nouvelle route spécialement faites pour retourner la moyenne de toutes notes(appréciations)</w:t>
+      </w:r>
+    </w:p>
+    <w:p>
+      <w:r>
+        <w:rPr>
+          <w:noProof/>
+        </w:rPr>
         <w:lastRenderedPageBreak/>
         <w:drawing>
-          <wp:inline distT="0" distB="0" distL="0" distR="0" wp14:anchorId="7592D430" wp14:editId="340DF50B">
-            <wp:extent cx="5731510" cy="2491740"/>
-            <wp:effectExtent l="0" t="0" r="2540" b="3810"/>
-            <wp:docPr id="17" name="Image 17"/>
+          <wp:inline distT="0" distB="0" distL="0" distR="0" wp14:anchorId="3FB99EB3" wp14:editId="2A66A8C2">
+            <wp:extent cx="5731510" cy="2414270"/>
+            <wp:effectExtent l="0" t="0" r="2540" b="5080"/>
+            <wp:docPr id="12" name="Image 12"/>
             <wp:cNvGraphicFramePr>
               <a:graphicFrameLocks xmlns:a="http://schemas.openxmlformats.org/drawingml/2006/main" noChangeAspect="1"/>
             </wp:cNvGraphicFramePr>
@@ -4362,7 +4696,7 @@
                   <pic:spPr>
                     <a:xfrm>
                       <a:off x="0" y="0"/>
-                      <a:ext cx="5731510" cy="2491740"/>
+                      <a:ext cx="5731510" cy="2414270"/>
                     </a:xfrm>
                     <a:prstGeom prst="rect">
                       <a:avLst/>
@@ -4377,30 +4711,10 @@
     </w:p>
     <w:p>
       <w:pPr>
-        <w:pStyle w:val="Titre2"/>
-      </w:pPr>
-      <w:bookmarkStart w:id="20" w:name="_Toc184311048"/>
-      <w:r>
-        <w:t>Filtrage par catégorie</w:t>
-      </w:r>
-      <w:bookmarkEnd w:id="20"/>
-    </w:p>
-    <w:p>
-      <w:r>
-        <w:t>Afin d’implémenter un filtre par catégorie, nous avons suivis ces étapes :</w:t>
-      </w:r>
-    </w:p>
-    <w:p>
-      <w:pPr>
         <w:pStyle w:val="Sous-titre"/>
       </w:pPr>
       <w:r>
-        <w:t>Import des livres via l’API</w:t>
-      </w:r>
-    </w:p>
-    <w:p>
-      <w:r>
-        <w:t>On stock l’ensemble des livres et leurs informations relatives dans « books »</w:t>
+        <w:t xml:space="preserve">Afficher la moyenne des notes sur le site </w:t>
       </w:r>
     </w:p>
     <w:p>
@@ -4409,10 +4723,10 @@
           <w:noProof/>
         </w:rPr>
         <w:drawing>
-          <wp:inline distT="0" distB="0" distL="0" distR="0" wp14:anchorId="40ED5820" wp14:editId="6C5A9811">
-            <wp:extent cx="5391902" cy="1848108"/>
-            <wp:effectExtent l="0" t="0" r="0" b="0"/>
-            <wp:docPr id="3" name="Image 3"/>
+          <wp:inline distT="0" distB="0" distL="0" distR="0" wp14:anchorId="2CAA01C0" wp14:editId="473D6591">
+            <wp:extent cx="5731510" cy="737235"/>
+            <wp:effectExtent l="0" t="0" r="2540" b="5715"/>
+            <wp:docPr id="13" name="Image 13"/>
             <wp:cNvGraphicFramePr>
               <a:graphicFrameLocks xmlns:a="http://schemas.openxmlformats.org/drawingml/2006/main" noChangeAspect="1"/>
             </wp:cNvGraphicFramePr>
@@ -4432,7 +4746,7 @@
                   <pic:spPr>
                     <a:xfrm>
                       <a:off x="0" y="0"/>
-                      <a:ext cx="5391902" cy="1848108"/>
+                      <a:ext cx="5731510" cy="737235"/>
                     </a:xfrm>
                     <a:prstGeom prst="rect">
                       <a:avLst/>
@@ -4446,29 +4760,15 @@
       </w:r>
     </w:p>
     <w:p>
-      <w:pPr>
-        <w:pStyle w:val="Sous-titre"/>
-      </w:pPr>
-      <w:proofErr w:type="spellStart"/>
-      <w:r>
-        <w:t>Implementation</w:t>
-      </w:r>
-      <w:proofErr w:type="spellEnd"/>
-      <w:r>
-        <w:t xml:space="preserve"> de l’outil de sélection de catégorie</w:t>
-      </w:r>
-    </w:p>
-    <w:p>
       <w:r>
         <w:rPr>
           <w:noProof/>
         </w:rPr>
-        <w:lastRenderedPageBreak/>
         <w:drawing>
-          <wp:inline distT="0" distB="0" distL="0" distR="0" wp14:anchorId="7F0AF5C5" wp14:editId="3C40C799">
-            <wp:extent cx="5731510" cy="1201420"/>
+          <wp:inline distT="0" distB="0" distL="0" distR="0" wp14:anchorId="06B710D0" wp14:editId="1CE3BEED">
+            <wp:extent cx="5731510" cy="2971800"/>
             <wp:effectExtent l="0" t="0" r="2540" b="0"/>
-            <wp:docPr id="5" name="Image 5"/>
+            <wp:docPr id="16" name="Image 16"/>
             <wp:cNvGraphicFramePr>
               <a:graphicFrameLocks xmlns:a="http://schemas.openxmlformats.org/drawingml/2006/main" noChangeAspect="1"/>
             </wp:cNvGraphicFramePr>
@@ -4488,7 +4788,7 @@
                   <pic:spPr>
                     <a:xfrm>
                       <a:off x="0" y="0"/>
-                      <a:ext cx="5731510" cy="1201420"/>
+                      <a:ext cx="5731510" cy="2971800"/>
                     </a:xfrm>
                     <a:prstGeom prst="rect">
                       <a:avLst/>
@@ -4500,15 +4800,18 @@
           </wp:inline>
         </w:drawing>
       </w:r>
+    </w:p>
+    <w:p>
       <w:r>
         <w:rPr>
           <w:noProof/>
         </w:rPr>
+        <w:lastRenderedPageBreak/>
         <w:drawing>
-          <wp:inline distT="0" distB="0" distL="0" distR="0" wp14:anchorId="545AB9AC" wp14:editId="3791DB78">
-            <wp:extent cx="3419952" cy="1657581"/>
-            <wp:effectExtent l="0" t="0" r="9525" b="0"/>
-            <wp:docPr id="4" name="Image 4"/>
+          <wp:inline distT="0" distB="0" distL="0" distR="0" wp14:anchorId="7592D430" wp14:editId="340DF50B">
+            <wp:extent cx="5731510" cy="2491740"/>
+            <wp:effectExtent l="0" t="0" r="2540" b="3810"/>
+            <wp:docPr id="17" name="Image 17"/>
             <wp:cNvGraphicFramePr>
               <a:graphicFrameLocks xmlns:a="http://schemas.openxmlformats.org/drawingml/2006/main" noChangeAspect="1"/>
             </wp:cNvGraphicFramePr>
@@ -4528,7 +4831,7 @@
                   <pic:spPr>
                     <a:xfrm>
                       <a:off x="0" y="0"/>
-                      <a:ext cx="3419952" cy="1657581"/>
+                      <a:ext cx="5731510" cy="2491740"/>
                     </a:xfrm>
                     <a:prstGeom prst="rect">
                       <a:avLst/>
@@ -4543,13 +4846,30 @@
     </w:p>
     <w:p>
       <w:pPr>
+        <w:pStyle w:val="Titre2"/>
+      </w:pPr>
+      <w:bookmarkStart w:id="20" w:name="_Toc184311048"/>
+      <w:r>
+        <w:t>Filtrage par catégorie</w:t>
+      </w:r>
+      <w:bookmarkEnd w:id="20"/>
+    </w:p>
+    <w:p>
+      <w:r>
+        <w:t>Afin d’implémenter un filtre par catégorie, nous avons suivis ces étapes :</w:t>
+      </w:r>
+    </w:p>
+    <w:p>
+      <w:pPr>
         <w:pStyle w:val="Sous-titre"/>
       </w:pPr>
       <w:r>
-        <w:t xml:space="preserve">Création méthode de filtre qui renvoie seulement les livres correspondant </w:t>
-      </w:r>
-      <w:r>
-        <w:t>à la catégorie sélectionnée</w:t>
+        <w:t>Import des livres via l’API</w:t>
+      </w:r>
+    </w:p>
+    <w:p>
+      <w:r>
+        <w:t>On stock l’ensemble des livres et leurs informations relatives dans « books »</w:t>
       </w:r>
     </w:p>
     <w:p>
@@ -4558,10 +4878,10 @@
           <w:noProof/>
         </w:rPr>
         <w:drawing>
-          <wp:inline distT="0" distB="0" distL="0" distR="0" wp14:anchorId="49495AA3" wp14:editId="48B4D849">
-            <wp:extent cx="5731510" cy="1074420"/>
-            <wp:effectExtent l="0" t="0" r="2540" b="0"/>
-            <wp:docPr id="6" name="Image 6"/>
+          <wp:inline distT="0" distB="0" distL="0" distR="0" wp14:anchorId="40ED5820" wp14:editId="6C5A9811">
+            <wp:extent cx="5391902" cy="1848108"/>
+            <wp:effectExtent l="0" t="0" r="0" b="0"/>
+            <wp:docPr id="3" name="Image 3"/>
             <wp:cNvGraphicFramePr>
               <a:graphicFrameLocks xmlns:a="http://schemas.openxmlformats.org/drawingml/2006/main" noChangeAspect="1"/>
             </wp:cNvGraphicFramePr>
@@ -4581,7 +4901,7 @@
                   <pic:spPr>
                     <a:xfrm>
                       <a:off x="0" y="0"/>
-                      <a:ext cx="5731510" cy="1074420"/>
+                      <a:ext cx="5391902" cy="1848108"/>
                     </a:xfrm>
                     <a:prstGeom prst="rect">
                       <a:avLst/>
@@ -4598,8 +4918,13 @@
       <w:pPr>
         <w:pStyle w:val="Sous-titre"/>
       </w:pPr>
-      <w:r>
-        <w:t>Affichage des informations des livres de la catégorie </w:t>
+      <w:proofErr w:type="spellStart"/>
+      <w:r>
+        <w:t>Implementation</w:t>
+      </w:r>
+      <w:proofErr w:type="spellEnd"/>
+      <w:r>
+        <w:t xml:space="preserve"> de l’outil de sélection de catégorie</w:t>
       </w:r>
     </w:p>
     <w:p>
@@ -4607,11 +4932,12 @@
         <w:rPr>
           <w:noProof/>
         </w:rPr>
+        <w:lastRenderedPageBreak/>
         <w:drawing>
-          <wp:inline distT="0" distB="0" distL="0" distR="0" wp14:anchorId="5DC7A22F" wp14:editId="371388FE">
-            <wp:extent cx="5731510" cy="1863725"/>
-            <wp:effectExtent l="0" t="0" r="2540" b="3175"/>
-            <wp:docPr id="7" name="Image 7"/>
+          <wp:inline distT="0" distB="0" distL="0" distR="0" wp14:anchorId="7F0AF5C5" wp14:editId="3C40C799">
+            <wp:extent cx="5731510" cy="1201420"/>
+            <wp:effectExtent l="0" t="0" r="2540" b="0"/>
+            <wp:docPr id="5" name="Image 5"/>
             <wp:cNvGraphicFramePr>
               <a:graphicFrameLocks xmlns:a="http://schemas.openxmlformats.org/drawingml/2006/main" noChangeAspect="1"/>
             </wp:cNvGraphicFramePr>
@@ -4631,7 +4957,7 @@
                   <pic:spPr>
                     <a:xfrm>
                       <a:off x="0" y="0"/>
-                      <a:ext cx="5731510" cy="1863725"/>
+                      <a:ext cx="5731510" cy="1201420"/>
                     </a:xfrm>
                     <a:prstGeom prst="rect">
                       <a:avLst/>
@@ -4643,15 +4969,15 @@
           </wp:inline>
         </w:drawing>
       </w:r>
-    </w:p>
-    <w:p>
-      <w:r>
-        <w:lastRenderedPageBreak/>
+      <w:r>
+        <w:rPr>
+          <w:noProof/>
+        </w:rPr>
         <w:drawing>
-          <wp:inline distT="0" distB="0" distL="0" distR="0" wp14:anchorId="6AAA1136" wp14:editId="19633FE0">
-            <wp:extent cx="4953691" cy="4582164"/>
-            <wp:effectExtent l="0" t="0" r="0" b="8890"/>
-            <wp:docPr id="1" name="Image 1"/>
+          <wp:inline distT="0" distB="0" distL="0" distR="0" wp14:anchorId="545AB9AC" wp14:editId="3791DB78">
+            <wp:extent cx="3419952" cy="1657581"/>
+            <wp:effectExtent l="0" t="0" r="9525" b="0"/>
+            <wp:docPr id="4" name="Image 4"/>
             <wp:cNvGraphicFramePr>
               <a:graphicFrameLocks xmlns:a="http://schemas.openxmlformats.org/drawingml/2006/main" noChangeAspect="1"/>
             </wp:cNvGraphicFramePr>
@@ -4671,6 +4997,152 @@
                   <pic:spPr>
                     <a:xfrm>
                       <a:off x="0" y="0"/>
+                      <a:ext cx="3419952" cy="1657581"/>
+                    </a:xfrm>
+                    <a:prstGeom prst="rect">
+                      <a:avLst/>
+                    </a:prstGeom>
+                  </pic:spPr>
+                </pic:pic>
+              </a:graphicData>
+            </a:graphic>
+          </wp:inline>
+        </w:drawing>
+      </w:r>
+    </w:p>
+    <w:p>
+      <w:pPr>
+        <w:pStyle w:val="Sous-titre"/>
+      </w:pPr>
+      <w:r>
+        <w:t xml:space="preserve">Création méthode de filtre qui renvoie seulement les livres correspondant </w:t>
+      </w:r>
+      <w:r>
+        <w:t>à la catégorie sélectionnée</w:t>
+      </w:r>
+    </w:p>
+    <w:p>
+      <w:r>
+        <w:rPr>
+          <w:noProof/>
+        </w:rPr>
+        <w:drawing>
+          <wp:inline distT="0" distB="0" distL="0" distR="0" wp14:anchorId="49495AA3" wp14:editId="48B4D849">
+            <wp:extent cx="5731510" cy="1074420"/>
+            <wp:effectExtent l="0" t="0" r="2540" b="0"/>
+            <wp:docPr id="6" name="Image 6"/>
+            <wp:cNvGraphicFramePr>
+              <a:graphicFrameLocks xmlns:a="http://schemas.openxmlformats.org/drawingml/2006/main" noChangeAspect="1"/>
+            </wp:cNvGraphicFramePr>
+            <a:graphic xmlns:a="http://schemas.openxmlformats.org/drawingml/2006/main">
+              <a:graphicData uri="http://schemas.openxmlformats.org/drawingml/2006/picture">
+                <pic:pic xmlns:pic="http://schemas.openxmlformats.org/drawingml/2006/picture">
+                  <pic:nvPicPr>
+                    <pic:cNvPr id="1" name=""/>
+                    <pic:cNvPicPr/>
+                  </pic:nvPicPr>
+                  <pic:blipFill>
+                    <a:blip r:embed="rId23"/>
+                    <a:stretch>
+                      <a:fillRect/>
+                    </a:stretch>
+                  </pic:blipFill>
+                  <pic:spPr>
+                    <a:xfrm>
+                      <a:off x="0" y="0"/>
+                      <a:ext cx="5731510" cy="1074420"/>
+                    </a:xfrm>
+                    <a:prstGeom prst="rect">
+                      <a:avLst/>
+                    </a:prstGeom>
+                  </pic:spPr>
+                </pic:pic>
+              </a:graphicData>
+            </a:graphic>
+          </wp:inline>
+        </w:drawing>
+      </w:r>
+    </w:p>
+    <w:p>
+      <w:pPr>
+        <w:pStyle w:val="Sous-titre"/>
+      </w:pPr>
+      <w:r>
+        <w:t>Affichage des informations des livres de la catégorie </w:t>
+      </w:r>
+    </w:p>
+    <w:p>
+      <w:r>
+        <w:rPr>
+          <w:noProof/>
+        </w:rPr>
+        <w:drawing>
+          <wp:inline distT="0" distB="0" distL="0" distR="0" wp14:anchorId="5DC7A22F" wp14:editId="371388FE">
+            <wp:extent cx="5731510" cy="1863725"/>
+            <wp:effectExtent l="0" t="0" r="2540" b="3175"/>
+            <wp:docPr id="7" name="Image 7"/>
+            <wp:cNvGraphicFramePr>
+              <a:graphicFrameLocks xmlns:a="http://schemas.openxmlformats.org/drawingml/2006/main" noChangeAspect="1"/>
+            </wp:cNvGraphicFramePr>
+            <a:graphic xmlns:a="http://schemas.openxmlformats.org/drawingml/2006/main">
+              <a:graphicData uri="http://schemas.openxmlformats.org/drawingml/2006/picture">
+                <pic:pic xmlns:pic="http://schemas.openxmlformats.org/drawingml/2006/picture">
+                  <pic:nvPicPr>
+                    <pic:cNvPr id="1" name=""/>
+                    <pic:cNvPicPr/>
+                  </pic:nvPicPr>
+                  <pic:blipFill>
+                    <a:blip r:embed="rId24"/>
+                    <a:stretch>
+                      <a:fillRect/>
+                    </a:stretch>
+                  </pic:blipFill>
+                  <pic:spPr>
+                    <a:xfrm>
+                      <a:off x="0" y="0"/>
+                      <a:ext cx="5731510" cy="1863725"/>
+                    </a:xfrm>
+                    <a:prstGeom prst="rect">
+                      <a:avLst/>
+                    </a:prstGeom>
+                  </pic:spPr>
+                </pic:pic>
+              </a:graphicData>
+            </a:graphic>
+          </wp:inline>
+        </w:drawing>
+      </w:r>
+    </w:p>
+    <w:p>
+      <w:r>
+        <w:rPr>
+          <w:noProof/>
+        </w:rPr>
+        <w:lastRenderedPageBreak/>
+        <w:drawing>
+          <wp:inline distT="0" distB="0" distL="0" distR="0" wp14:anchorId="6AAA1136" wp14:editId="19633FE0">
+            <wp:extent cx="4953691" cy="4582164"/>
+            <wp:effectExtent l="0" t="0" r="0" b="8890"/>
+            <wp:docPr id="1" name="Image 1"/>
+            <wp:cNvGraphicFramePr>
+              <a:graphicFrameLocks xmlns:a="http://schemas.openxmlformats.org/drawingml/2006/main" noChangeAspect="1"/>
+            </wp:cNvGraphicFramePr>
+            <a:graphic xmlns:a="http://schemas.openxmlformats.org/drawingml/2006/main">
+              <a:graphicData uri="http://schemas.openxmlformats.org/drawingml/2006/picture">
+                <pic:pic xmlns:pic="http://schemas.openxmlformats.org/drawingml/2006/picture">
+                  <pic:nvPicPr>
+                    <pic:cNvPr id="1" name=""/>
+                    <pic:cNvPicPr/>
+                  </pic:nvPicPr>
+                  <pic:blipFill>
+                    <a:blip r:embed="rId25"/>
+                    <a:stretch>
+                      <a:fillRect/>
+                    </a:stretch>
+                  </pic:blipFill>
+                  <pic:spPr>
+                    <a:xfrm>
+                      <a:off x="0" y="0"/>
                       <a:ext cx="4953691" cy="4582164"/>
                     </a:xfrm>
                     <a:prstGeom prst="rect">
@@ -4789,8 +5261,8 @@
       </w:r>
     </w:p>
     <w:sectPr>
-      <w:headerReference w:type="default" r:id="rId23"/>
-      <w:footerReference w:type="default" r:id="rId24"/>
+      <w:headerReference w:type="default" r:id="rId26"/>
+      <w:footerReference w:type="default" r:id="rId27"/>
       <w:pgSz w:w="11906" w:h="16838"/>
       <w:pgMar w:top="1440" w:right="1440" w:bottom="1440" w:left="1440" w:header="720" w:footer="720" w:gutter="0"/>
       <w:pgNumType w:start="0"/>
@@ -4995,15 +5467,7 @@
           </w:pPr>
           <w:r>
             <w:tab/>
-            <w:t xml:space="preserve">Julien Mares, </w:t>
-          </w:r>
-          <w:proofErr w:type="spellStart"/>
-          <w:r>
-            <w:t>Mateen</w:t>
-          </w:r>
-          <w:proofErr w:type="spellEnd"/>
-          <w:r>
-            <w:t xml:space="preserve"> Khalil</w:t>
+            <w:t>Julien Mares, Mateen Khalil</w:t>
           </w:r>
         </w:p>
         <w:p>
@@ -5141,6 +5605,95 @@
     </w:lvl>
   </w:abstractNum>
   <w:abstractNum w:abstractNumId="1" w15:restartNumberingAfterBreak="0">
+    <w:nsid w:val="270C3BBC"/>
+    <w:multiLevelType w:val="hybridMultilevel"/>
+    <w:tmpl w:val="7736BB9A"/>
+    <w:lvl w:ilvl="0" w:tplc="100C000F">
+      <w:start w:val="1"/>
+      <w:numFmt w:val="decimal"/>
+      <w:lvlText w:val="%1."/>
+      <w:lvlJc w:val="left"/>
+      <w:pPr>
+        <w:ind w:left="720" w:hanging="360"/>
+      </w:pPr>
+      <w:rPr>
+        <w:rFonts w:hint="default"/>
+      </w:rPr>
+    </w:lvl>
+    <w:lvl w:ilvl="1" w:tplc="100C0019" w:tentative="1">
+      <w:start w:val="1"/>
+      <w:numFmt w:val="lowerLetter"/>
+      <w:lvlText w:val="%2."/>
+      <w:lvlJc w:val="left"/>
+      <w:pPr>
+        <w:ind w:left="1440" w:hanging="360"/>
+      </w:pPr>
+    </w:lvl>
+    <w:lvl w:ilvl="2" w:tplc="100C001B" w:tentative="1">
+      <w:start w:val="1"/>
+      <w:numFmt w:val="lowerRoman"/>
+      <w:lvlText w:val="%3."/>
+      <w:lvlJc w:val="right"/>
+      <w:pPr>
+        <w:ind w:left="2160" w:hanging="180"/>
+      </w:pPr>
+    </w:lvl>
+    <w:lvl w:ilvl="3" w:tplc="100C000F" w:tentative="1">
+      <w:start w:val="1"/>
+      <w:numFmt w:val="decimal"/>
+      <w:lvlText w:val="%4."/>
+      <w:lvlJc w:val="left"/>
+      <w:pPr>
+        <w:ind w:left="2880" w:hanging="360"/>
+      </w:pPr>
+    </w:lvl>
+    <w:lvl w:ilvl="4" w:tplc="100C0019" w:tentative="1">
+      <w:start w:val="1"/>
+      <w:numFmt w:val="lowerLetter"/>
+      <w:lvlText w:val="%5."/>
+      <w:lvlJc w:val="left"/>
+      <w:pPr>
+        <w:ind w:left="3600" w:hanging="360"/>
+      </w:pPr>
+    </w:lvl>
+    <w:lvl w:ilvl="5" w:tplc="100C001B" w:tentative="1">
+      <w:start w:val="1"/>
+      <w:numFmt w:val="lowerRoman"/>
+      <w:lvlText w:val="%6."/>
+      <w:lvlJc w:val="right"/>
+      <w:pPr>
+        <w:ind w:left="4320" w:hanging="180"/>
+      </w:pPr>
+    </w:lvl>
+    <w:lvl w:ilvl="6" w:tplc="100C000F" w:tentative="1">
+      <w:start w:val="1"/>
+      <w:numFmt w:val="decimal"/>
+      <w:lvlText w:val="%7."/>
+      <w:lvlJc w:val="left"/>
+      <w:pPr>
+        <w:ind w:left="5040" w:hanging="360"/>
+      </w:pPr>
+    </w:lvl>
+    <w:lvl w:ilvl="7" w:tplc="100C0019" w:tentative="1">
+      <w:start w:val="1"/>
+      <w:numFmt w:val="lowerLetter"/>
+      <w:lvlText w:val="%8."/>
+      <w:lvlJc w:val="left"/>
+      <w:pPr>
+        <w:ind w:left="5760" w:hanging="360"/>
+      </w:pPr>
+    </w:lvl>
+    <w:lvl w:ilvl="8" w:tplc="100C001B" w:tentative="1">
+      <w:start w:val="1"/>
+      <w:numFmt w:val="lowerRoman"/>
+      <w:lvlText w:val="%9."/>
+      <w:lvlJc w:val="right"/>
+      <w:pPr>
+        <w:ind w:left="6480" w:hanging="180"/>
+      </w:pPr>
+    </w:lvl>
+  </w:abstractNum>
+  <w:abstractNum w:abstractNumId="2" w15:restartNumberingAfterBreak="0">
     <w:nsid w:val="297A5CD2"/>
     <w:multiLevelType w:val="multilevel"/>
     <w:tmpl w:val="4C5E4A6C"/>
@@ -5289,7 +5842,7 @@
       </w:rPr>
     </w:lvl>
   </w:abstractNum>
-  <w:abstractNum w:abstractNumId="2" w15:restartNumberingAfterBreak="0">
+  <w:abstractNum w:abstractNumId="3" w15:restartNumberingAfterBreak="0">
     <w:nsid w:val="37D53109"/>
     <w:multiLevelType w:val="hybridMultilevel"/>
     <w:tmpl w:val="FBE296DC"/>
@@ -5402,7 +5955,7 @@
       </w:rPr>
     </w:lvl>
   </w:abstractNum>
-  <w:abstractNum w:abstractNumId="3" w15:restartNumberingAfterBreak="0">
+  <w:abstractNum w:abstractNumId="4" w15:restartNumberingAfterBreak="0">
     <w:nsid w:val="3B2659D9"/>
     <w:multiLevelType w:val="hybridMultilevel"/>
     <w:tmpl w:val="35C4FC96"/>
@@ -5514,7 +6067,7 @@
       </w:rPr>
     </w:lvl>
   </w:abstractNum>
-  <w:abstractNum w:abstractNumId="4" w15:restartNumberingAfterBreak="0">
+  <w:abstractNum w:abstractNumId="5" w15:restartNumberingAfterBreak="0">
     <w:nsid w:val="3C8D250C"/>
     <w:multiLevelType w:val="hybridMultilevel"/>
     <w:tmpl w:val="6A2C8C42"/>
@@ -5626,7 +6179,7 @@
       </w:rPr>
     </w:lvl>
   </w:abstractNum>
-  <w:abstractNum w:abstractNumId="5" w15:restartNumberingAfterBreak="0">
+  <w:abstractNum w:abstractNumId="6" w15:restartNumberingAfterBreak="0">
     <w:nsid w:val="3CA1366B"/>
     <w:multiLevelType w:val="hybridMultilevel"/>
     <w:tmpl w:val="4D483624"/>
@@ -5738,7 +6291,7 @@
       </w:rPr>
     </w:lvl>
   </w:abstractNum>
-  <w:abstractNum w:abstractNumId="6" w15:restartNumberingAfterBreak="0">
+  <w:abstractNum w:abstractNumId="7" w15:restartNumberingAfterBreak="0">
     <w:nsid w:val="401F32ED"/>
     <w:multiLevelType w:val="multilevel"/>
     <w:tmpl w:val="D0947962"/>
@@ -5887,7 +6440,7 @@
       </w:rPr>
     </w:lvl>
   </w:abstractNum>
-  <w:abstractNum w:abstractNumId="7" w15:restartNumberingAfterBreak="0">
+  <w:abstractNum w:abstractNumId="8" w15:restartNumberingAfterBreak="0">
     <w:nsid w:val="54F800F4"/>
     <w:multiLevelType w:val="hybridMultilevel"/>
     <w:tmpl w:val="F7BEE008"/>
@@ -5999,7 +6552,7 @@
       </w:rPr>
     </w:lvl>
   </w:abstractNum>
-  <w:abstractNum w:abstractNumId="8" w15:restartNumberingAfterBreak="0">
+  <w:abstractNum w:abstractNumId="9" w15:restartNumberingAfterBreak="0">
     <w:nsid w:val="61927547"/>
     <w:multiLevelType w:val="hybridMultilevel"/>
     <w:tmpl w:val="997EE81C"/>
@@ -6111,7 +6664,7 @@
       </w:rPr>
     </w:lvl>
   </w:abstractNum>
-  <w:abstractNum w:abstractNumId="9" w15:restartNumberingAfterBreak="0">
+  <w:abstractNum w:abstractNumId="10" w15:restartNumberingAfterBreak="0">
     <w:nsid w:val="688E67F6"/>
     <w:multiLevelType w:val="multilevel"/>
     <w:tmpl w:val="41FAA562"/>
@@ -6260,7 +6813,7 @@
       </w:rPr>
     </w:lvl>
   </w:abstractNum>
-  <w:abstractNum w:abstractNumId="10" w15:restartNumberingAfterBreak="0">
+  <w:abstractNum w:abstractNumId="11" w15:restartNumberingAfterBreak="0">
     <w:nsid w:val="69F23EB4"/>
     <w:multiLevelType w:val="multilevel"/>
     <w:tmpl w:val="77C2CBD4"/>
@@ -6409,7 +6962,7 @@
       </w:rPr>
     </w:lvl>
   </w:abstractNum>
-  <w:abstractNum w:abstractNumId="11" w15:restartNumberingAfterBreak="0">
+  <w:abstractNum w:abstractNumId="12" w15:restartNumberingAfterBreak="0">
     <w:nsid w:val="6BFE456A"/>
     <w:multiLevelType w:val="multilevel"/>
     <w:tmpl w:val="7B70D308"/>
@@ -6558,7 +7111,7 @@
       </w:rPr>
     </w:lvl>
   </w:abstractNum>
-  <w:abstractNum w:abstractNumId="12" w15:restartNumberingAfterBreak="0">
+  <w:abstractNum w:abstractNumId="13" w15:restartNumberingAfterBreak="0">
     <w:nsid w:val="72CF3CB8"/>
     <w:multiLevelType w:val="multilevel"/>
     <w:tmpl w:val="5288ADFE"/>
@@ -6707,7 +7260,7 @@
       </w:rPr>
     </w:lvl>
   </w:abstractNum>
-  <w:abstractNum w:abstractNumId="13" w15:restartNumberingAfterBreak="0">
+  <w:abstractNum w:abstractNumId="14" w15:restartNumberingAfterBreak="0">
     <w:nsid w:val="7EAD0AE2"/>
     <w:multiLevelType w:val="multilevel"/>
     <w:tmpl w:val="84AC45D6"/>
@@ -6857,46 +7410,49 @@
     </w:lvl>
   </w:abstractNum>
   <w:num w:numId="1" w16cid:durableId="1764840566">
-    <w:abstractNumId w:val="2"/>
+    <w:abstractNumId w:val="3"/>
   </w:num>
   <w:num w:numId="2" w16cid:durableId="1463186085">
+    <w:abstractNumId w:val="9"/>
+  </w:num>
+  <w:num w:numId="3" w16cid:durableId="929779599">
+    <w:abstractNumId w:val="4"/>
+  </w:num>
+  <w:num w:numId="4" w16cid:durableId="515458654">
     <w:abstractNumId w:val="8"/>
   </w:num>
-  <w:num w:numId="3" w16cid:durableId="929779599">
-    <w:abstractNumId w:val="3"/>
-  </w:num>
-  <w:num w:numId="4" w16cid:durableId="515458654">
-    <w:abstractNumId w:val="7"/>
-  </w:num>
   <w:num w:numId="5" w16cid:durableId="223103266">
-    <w:abstractNumId w:val="4"/>
+    <w:abstractNumId w:val="5"/>
   </w:num>
   <w:num w:numId="6" w16cid:durableId="2060470372">
     <w:abstractNumId w:val="0"/>
   </w:num>
   <w:num w:numId="7" w16cid:durableId="802043851">
-    <w:abstractNumId w:val="5"/>
+    <w:abstractNumId w:val="6"/>
   </w:num>
   <w:num w:numId="8" w16cid:durableId="416748383">
+    <w:abstractNumId w:val="13"/>
+  </w:num>
+  <w:num w:numId="9" w16cid:durableId="1205338126">
+    <w:abstractNumId w:val="11"/>
+  </w:num>
+  <w:num w:numId="10" w16cid:durableId="1015887581">
+    <w:abstractNumId w:val="10"/>
+  </w:num>
+  <w:num w:numId="11" w16cid:durableId="1930382234">
+    <w:abstractNumId w:val="2"/>
+  </w:num>
+  <w:num w:numId="12" w16cid:durableId="553741091">
+    <w:abstractNumId w:val="7"/>
+  </w:num>
+  <w:num w:numId="13" w16cid:durableId="1630547917">
+    <w:abstractNumId w:val="14"/>
+  </w:num>
+  <w:num w:numId="14" w16cid:durableId="2067415762">
     <w:abstractNumId w:val="12"/>
   </w:num>
-  <w:num w:numId="9" w16cid:durableId="1205338126">
-    <w:abstractNumId w:val="10"/>
-  </w:num>
-  <w:num w:numId="10" w16cid:durableId="1015887581">
-    <w:abstractNumId w:val="9"/>
-  </w:num>
-  <w:num w:numId="11" w16cid:durableId="1930382234">
+  <w:num w:numId="15" w16cid:durableId="1274366014">
     <w:abstractNumId w:val="1"/>
-  </w:num>
-  <w:num w:numId="12" w16cid:durableId="553741091">
-    <w:abstractNumId w:val="6"/>
-  </w:num>
-  <w:num w:numId="13" w16cid:durableId="1630547917">
-    <w:abstractNumId w:val="13"/>
-  </w:num>
-  <w:num w:numId="14" w16cid:durableId="2067415762">
-    <w:abstractNumId w:val="11"/>
   </w:num>
 </w:numbering>
 </file>
@@ -7709,6 +8265,25 @@
       <w:ind w:left="480"/>
     </w:pPr>
   </w:style>
+  <w:style w:type="paragraph" w:styleId="Lgende">
+    <w:name w:val="caption"/>
+    <w:basedOn w:val="Normal"/>
+    <w:next w:val="Normal"/>
+    <w:uiPriority w:val="35"/>
+    <w:unhideWhenUsed/>
+    <w:qFormat/>
+    <w:rsid w:val="00A961B4"/>
+    <w:pPr>
+      <w:spacing w:after="200" w:line="240" w:lineRule="auto"/>
+    </w:pPr>
+    <w:rPr>
+      <w:i/>
+      <w:iCs/>
+      <w:color w:val="0E2841" w:themeColor="text2"/>
+      <w:sz w:val="18"/>
+      <w:szCs w:val="18"/>
+    </w:rPr>
+  </w:style>
 </w:styles>
 </file>
 
@@ -7889,6 +8464,13 @@
     <w:pitch w:val="variable"/>
     <w:sig w:usb0="20000287" w:usb1="00000003" w:usb2="00000000" w:usb3="00000000" w:csb0="0000019F" w:csb1="00000000"/>
   </w:font>
+  <w:font w:name="Consolas">
+    <w:panose1 w:val="020B0609020204030204"/>
+    <w:charset w:val="00"/>
+    <w:family w:val="modern"/>
+    <w:pitch w:val="fixed"/>
+    <w:sig w:usb0="E00006FF" w:usb1="0000FCFF" w:usb2="00000001" w:usb3="00000000" w:csb0="0000019F" w:csb1="00000000"/>
+  </w:font>
   <w:font w:name="ETML">
     <w:panose1 w:val="020B0603050302020204"/>
     <w:charset w:val="00"/>
@@ -7932,6 +8514,7 @@
     <w:rsidRoot w:val="00BB2276"/>
     <w:rsid w:val="003E1B64"/>
     <w:rsid w:val="00475691"/>
+    <w:rsid w:val="00901650"/>
     <w:rsid w:val="0098604F"/>
     <w:rsid w:val="00BB2276"/>
   </w:rsids>

</xml_diff>